<commit_message>
deliverable 1 almost finished, profit graph left
</commit_message>
<xml_diff>
--- a/Week 5/Deliverable 1 documentation.docx
+++ b/Week 5/Deliverable 1 documentation.docx
@@ -179,21 +179,23 @@
     <w:p>
       <w:pPr>
         <w:jc w:val="right"/>
-        <w:rPr>
-          <w:lang w:val="en-US"/>
-        </w:rPr>
-      </w:pPr>
-      <w:r>
-        <w:rPr>
-          <w:lang w:val="en-US"/>
-        </w:rPr>
-        <w:t xml:space="preserve">Website: </w:t>
-      </w:r>
-      <w:r>
-        <w:rPr>
-          <w:lang w:val="en-US"/>
-        </w:rPr>
-        <w:t>https://capsulefy.herokuapp.com</w:t>
+      </w:pPr>
+      <w:proofErr w:type="spellStart"/>
+      <w:r>
+        <w:t>Website</w:t>
+      </w:r>
+      <w:proofErr w:type="spellEnd"/>
+      <w:r>
+        <w:t xml:space="preserve">: </w:t>
+      </w:r>
+      <w:r>
+        <w:t>https://capsulefy</w:t>
+      </w:r>
+      <w:r>
+        <w:t>01</w:t>
+      </w:r>
+      <w:r>
+        <w:t>.herokuapp.com</w:t>
       </w:r>
     </w:p>
     <w:p>
@@ -299,7 +301,7 @@
           <w:r>
             <w:fldChar w:fldCharType="separate"/>
           </w:r>
-          <w:hyperlink w:anchor="_Toc3431967" w:history="1">
+          <w:hyperlink w:anchor="_Toc3490745" w:history="1">
             <w:r>
               <w:rPr>
                 <w:rStyle w:val="Hipervnculo"/>
@@ -327,7 +329,7 @@
                 <w:noProof/>
                 <w:webHidden/>
               </w:rPr>
-              <w:instrText xml:space="preserve"> PAGEREF _Toc3431967 \h </w:instrText>
+              <w:instrText xml:space="preserve"> PAGEREF _Toc3490745 \h </w:instrText>
             </w:r>
             <w:r>
               <w:rPr>
@@ -371,7 +373,7 @@
               <w:lang w:eastAsia="ja-JP"/>
             </w:rPr>
           </w:pPr>
-          <w:hyperlink w:anchor="_Toc3431968" w:history="1">
+          <w:hyperlink w:anchor="_Toc3490746" w:history="1">
             <w:r>
               <w:rPr>
                 <w:rStyle w:val="Hipervnculo"/>
@@ -399,7 +401,7 @@
                 <w:noProof/>
                 <w:webHidden/>
               </w:rPr>
-              <w:instrText xml:space="preserve"> PAGEREF _Toc3431968 \h </w:instrText>
+              <w:instrText xml:space="preserve"> PAGEREF _Toc3490746 \h </w:instrText>
             </w:r>
             <w:r>
               <w:rPr>
@@ -443,7 +445,7 @@
               <w:lang w:eastAsia="ja-JP"/>
             </w:rPr>
           </w:pPr>
-          <w:hyperlink w:anchor="_Toc3431969" w:history="1">
+          <w:hyperlink w:anchor="_Toc3490747" w:history="1">
             <w:r>
               <w:rPr>
                 <w:rStyle w:val="Hipervnculo"/>
@@ -471,7 +473,7 @@
                 <w:noProof/>
                 <w:webHidden/>
               </w:rPr>
-              <w:instrText xml:space="preserve"> PAGEREF _Toc3431969 \h </w:instrText>
+              <w:instrText xml:space="preserve"> PAGEREF _Toc3490747 \h </w:instrText>
             </w:r>
             <w:r>
               <w:rPr>
@@ -515,7 +517,7 @@
               <w:lang w:eastAsia="ja-JP"/>
             </w:rPr>
           </w:pPr>
-          <w:hyperlink w:anchor="_Toc3431970" w:history="1">
+          <w:hyperlink w:anchor="_Toc3490748" w:history="1">
             <w:r>
               <w:rPr>
                 <w:rStyle w:val="Hipervnculo"/>
@@ -543,7 +545,7 @@
                 <w:noProof/>
                 <w:webHidden/>
               </w:rPr>
-              <w:instrText xml:space="preserve"> PAGEREF _Toc3431970 \h </w:instrText>
+              <w:instrText xml:space="preserve"> PAGEREF _Toc3490748 \h </w:instrText>
             </w:r>
             <w:r>
               <w:rPr>
@@ -587,7 +589,7 @@
               <w:lang w:eastAsia="ja-JP"/>
             </w:rPr>
           </w:pPr>
-          <w:hyperlink w:anchor="_Toc3431971" w:history="1">
+          <w:hyperlink w:anchor="_Toc3490749" w:history="1">
             <w:r>
               <w:rPr>
                 <w:rStyle w:val="Hipervnculo"/>
@@ -615,7 +617,7 @@
                 <w:noProof/>
                 <w:webHidden/>
               </w:rPr>
-              <w:instrText xml:space="preserve"> PAGEREF _Toc3431971 \h </w:instrText>
+              <w:instrText xml:space="preserve"> PAGEREF _Toc3490749 \h </w:instrText>
             </w:r>
             <w:r>
               <w:rPr>
@@ -635,7 +637,7 @@
                 <w:noProof/>
                 <w:webHidden/>
               </w:rPr>
-              <w:t>7</w:t>
+              <w:t>8</w:t>
             </w:r>
             <w:r>
               <w:rPr>
@@ -659,7 +661,7 @@
               <w:lang w:eastAsia="ja-JP"/>
             </w:rPr>
           </w:pPr>
-          <w:hyperlink w:anchor="_Toc3431972" w:history="1">
+          <w:hyperlink w:anchor="_Toc3490750" w:history="1">
             <w:r>
               <w:rPr>
                 <w:rStyle w:val="Hipervnculo"/>
@@ -687,7 +689,7 @@
                 <w:noProof/>
                 <w:webHidden/>
               </w:rPr>
-              <w:instrText xml:space="preserve"> PAGEREF _Toc3431972 \h </w:instrText>
+              <w:instrText xml:space="preserve"> PAGEREF _Toc3490750 \h </w:instrText>
             </w:r>
             <w:r>
               <w:rPr>
@@ -731,7 +733,7 @@
               <w:lang w:eastAsia="ja-JP"/>
             </w:rPr>
           </w:pPr>
-          <w:hyperlink w:anchor="_Toc3431973" w:history="1">
+          <w:hyperlink w:anchor="_Toc3490751" w:history="1">
             <w:r>
               <w:rPr>
                 <w:rStyle w:val="Hipervnculo"/>
@@ -759,7 +761,7 @@
                 <w:noProof/>
                 <w:webHidden/>
               </w:rPr>
-              <w:instrText xml:space="preserve"> PAGEREF _Toc3431973 \h </w:instrText>
+              <w:instrText xml:space="preserve"> PAGEREF _Toc3490751 \h </w:instrText>
             </w:r>
             <w:r>
               <w:rPr>
@@ -779,7 +781,7 @@
                 <w:noProof/>
                 <w:webHidden/>
               </w:rPr>
-              <w:t>10</w:t>
+              <w:t>11</w:t>
             </w:r>
             <w:r>
               <w:rPr>
@@ -803,7 +805,7 @@
               <w:lang w:eastAsia="ja-JP"/>
             </w:rPr>
           </w:pPr>
-          <w:hyperlink w:anchor="_Toc3431974" w:history="1">
+          <w:hyperlink w:anchor="_Toc3490752" w:history="1">
             <w:r>
               <w:rPr>
                 <w:rStyle w:val="Hipervnculo"/>
@@ -831,7 +833,7 @@
                 <w:noProof/>
                 <w:webHidden/>
               </w:rPr>
-              <w:instrText xml:space="preserve"> PAGEREF _Toc3431974 \h </w:instrText>
+              <w:instrText xml:space="preserve"> PAGEREF _Toc3490752 \h </w:instrText>
             </w:r>
             <w:r>
               <w:rPr>
@@ -851,7 +853,7 @@
                 <w:noProof/>
                 <w:webHidden/>
               </w:rPr>
-              <w:t>12</w:t>
+              <w:t>13</w:t>
             </w:r>
             <w:r>
               <w:rPr>
@@ -875,7 +877,7 @@
               <w:lang w:eastAsia="ja-JP"/>
             </w:rPr>
           </w:pPr>
-          <w:hyperlink w:anchor="_Toc3431975" w:history="1">
+          <w:hyperlink w:anchor="_Toc3490753" w:history="1">
             <w:r>
               <w:rPr>
                 <w:rStyle w:val="Hipervnculo"/>
@@ -903,7 +905,7 @@
                 <w:noProof/>
                 <w:webHidden/>
               </w:rPr>
-              <w:instrText xml:space="preserve"> PAGEREF _Toc3431975 \h </w:instrText>
+              <w:instrText xml:space="preserve"> PAGEREF _Toc3490753 \h </w:instrText>
             </w:r>
             <w:r>
               <w:rPr>
@@ -923,7 +925,7 @@
                 <w:noProof/>
                 <w:webHidden/>
               </w:rPr>
-              <w:t>13</w:t>
+              <w:t>14</w:t>
             </w:r>
             <w:r>
               <w:rPr>
@@ -947,7 +949,7 @@
               <w:lang w:eastAsia="ja-JP"/>
             </w:rPr>
           </w:pPr>
-          <w:hyperlink w:anchor="_Toc3431976" w:history="1">
+          <w:hyperlink w:anchor="_Toc3490754" w:history="1">
             <w:r>
               <w:rPr>
                 <w:rStyle w:val="Hipervnculo"/>
@@ -975,7 +977,7 @@
                 <w:noProof/>
                 <w:webHidden/>
               </w:rPr>
-              <w:instrText xml:space="preserve"> PAGEREF _Toc3431976 \h </w:instrText>
+              <w:instrText xml:space="preserve"> PAGEREF _Toc3490754 \h </w:instrText>
             </w:r>
             <w:r>
               <w:rPr>
@@ -995,7 +997,7 @@
                 <w:noProof/>
                 <w:webHidden/>
               </w:rPr>
-              <w:t>13</w:t>
+              <w:t>14</w:t>
             </w:r>
             <w:r>
               <w:rPr>
@@ -1019,7 +1021,7 @@
               <w:lang w:eastAsia="ja-JP"/>
             </w:rPr>
           </w:pPr>
-          <w:hyperlink w:anchor="_Toc3431977" w:history="1">
+          <w:hyperlink w:anchor="_Toc3490755" w:history="1">
             <w:r>
               <w:rPr>
                 <w:rStyle w:val="Hipervnculo"/>
@@ -1047,7 +1049,7 @@
                 <w:noProof/>
                 <w:webHidden/>
               </w:rPr>
-              <w:instrText xml:space="preserve"> PAGEREF _Toc3431977 \h </w:instrText>
+              <w:instrText xml:space="preserve"> PAGEREF _Toc3490755 \h </w:instrText>
             </w:r>
             <w:r>
               <w:rPr>
@@ -1067,7 +1069,7 @@
                 <w:noProof/>
                 <w:webHidden/>
               </w:rPr>
-              <w:t>13</w:t>
+              <w:t>14</w:t>
             </w:r>
             <w:r>
               <w:rPr>
@@ -1091,7 +1093,7 @@
               <w:lang w:eastAsia="ja-JP"/>
             </w:rPr>
           </w:pPr>
-          <w:hyperlink w:anchor="_Toc3431978" w:history="1">
+          <w:hyperlink w:anchor="_Toc3490756" w:history="1">
             <w:r>
               <w:rPr>
                 <w:rStyle w:val="Hipervnculo"/>
@@ -1118,7 +1120,7 @@
                 <w:noProof/>
                 <w:webHidden/>
               </w:rPr>
-              <w:instrText xml:space="preserve"> PAGEREF _Toc3431978 \h </w:instrText>
+              <w:instrText xml:space="preserve"> PAGEREF _Toc3490756 \h </w:instrText>
             </w:r>
             <w:r>
               <w:rPr>
@@ -1138,7 +1140,7 @@
                 <w:noProof/>
                 <w:webHidden/>
               </w:rPr>
-              <w:t>13</w:t>
+              <w:t>14</w:t>
             </w:r>
             <w:r>
               <w:rPr>
@@ -1162,7 +1164,7 @@
               <w:lang w:eastAsia="ja-JP"/>
             </w:rPr>
           </w:pPr>
-          <w:hyperlink w:anchor="_Toc3431979" w:history="1">
+          <w:hyperlink w:anchor="_Toc3490757" w:history="1">
             <w:r>
               <w:rPr>
                 <w:rStyle w:val="Hipervnculo"/>
@@ -1189,7 +1191,7 @@
                 <w:noProof/>
                 <w:webHidden/>
               </w:rPr>
-              <w:instrText xml:space="preserve"> PAGEREF _Toc3431979 \h </w:instrText>
+              <w:instrText xml:space="preserve"> PAGEREF _Toc3490757 \h </w:instrText>
             </w:r>
             <w:r>
               <w:rPr>
@@ -1209,7 +1211,7 @@
                 <w:noProof/>
                 <w:webHidden/>
               </w:rPr>
-              <w:t>14</w:t>
+              <w:t>15</w:t>
             </w:r>
             <w:r>
               <w:rPr>
@@ -1233,7 +1235,7 @@
               <w:lang w:eastAsia="ja-JP"/>
             </w:rPr>
           </w:pPr>
-          <w:hyperlink w:anchor="_Toc3431980" w:history="1">
+          <w:hyperlink w:anchor="_Toc3490758" w:history="1">
             <w:r>
               <w:rPr>
                 <w:rStyle w:val="Hipervnculo"/>
@@ -1260,7 +1262,7 @@
                 <w:noProof/>
                 <w:webHidden/>
               </w:rPr>
-              <w:instrText xml:space="preserve"> PAGEREF _Toc3431980 \h </w:instrText>
+              <w:instrText xml:space="preserve"> PAGEREF _Toc3490758 \h </w:instrText>
             </w:r>
             <w:r>
               <w:rPr>
@@ -1280,7 +1282,7 @@
                 <w:noProof/>
                 <w:webHidden/>
               </w:rPr>
-              <w:t>14</w:t>
+              <w:t>15</w:t>
             </w:r>
             <w:r>
               <w:rPr>
@@ -1304,7 +1306,7 @@
               <w:lang w:eastAsia="ja-JP"/>
             </w:rPr>
           </w:pPr>
-          <w:hyperlink w:anchor="_Toc3431981" w:history="1">
+          <w:hyperlink w:anchor="_Toc3490759" w:history="1">
             <w:r>
               <w:rPr>
                 <w:rStyle w:val="Hipervnculo"/>
@@ -1331,7 +1333,7 @@
                 <w:noProof/>
                 <w:webHidden/>
               </w:rPr>
-              <w:instrText xml:space="preserve"> PAGEREF _Toc3431981 \h </w:instrText>
+              <w:instrText xml:space="preserve"> PAGEREF _Toc3490759 \h </w:instrText>
             </w:r>
             <w:r>
               <w:rPr>
@@ -1351,7 +1353,7 @@
                 <w:noProof/>
                 <w:webHidden/>
               </w:rPr>
-              <w:t>14</w:t>
+              <w:t>15</w:t>
             </w:r>
             <w:r>
               <w:rPr>
@@ -1375,7 +1377,7 @@
               <w:lang w:eastAsia="ja-JP"/>
             </w:rPr>
           </w:pPr>
-          <w:hyperlink w:anchor="_Toc3431982" w:history="1">
+          <w:hyperlink w:anchor="_Toc3490760" w:history="1">
             <w:r>
               <w:rPr>
                 <w:rStyle w:val="Hipervnculo"/>
@@ -1403,7 +1405,7 @@
                 <w:noProof/>
                 <w:webHidden/>
               </w:rPr>
-              <w:instrText xml:space="preserve"> PAGEREF _Toc3431982 \h </w:instrText>
+              <w:instrText xml:space="preserve"> PAGEREF _Toc3490760 \h </w:instrText>
             </w:r>
             <w:r>
               <w:rPr>
@@ -1423,7 +1425,7 @@
                 <w:noProof/>
                 <w:webHidden/>
               </w:rPr>
-              <w:t>14</w:t>
+              <w:t>15</w:t>
             </w:r>
             <w:r>
               <w:rPr>
@@ -1447,7 +1449,7 @@
               <w:lang w:eastAsia="ja-JP"/>
             </w:rPr>
           </w:pPr>
-          <w:hyperlink w:anchor="_Toc3431983" w:history="1">
+          <w:hyperlink w:anchor="_Toc3490761" w:history="1">
             <w:r>
               <w:rPr>
                 <w:rStyle w:val="Hipervnculo"/>
@@ -1475,7 +1477,7 @@
                 <w:noProof/>
                 <w:webHidden/>
               </w:rPr>
-              <w:instrText xml:space="preserve"> PAGEREF _Toc3431983 \h </w:instrText>
+              <w:instrText xml:space="preserve"> PAGEREF _Toc3490761 \h </w:instrText>
             </w:r>
             <w:r>
               <w:rPr>
@@ -1495,7 +1497,7 @@
                 <w:noProof/>
                 <w:webHidden/>
               </w:rPr>
-              <w:t>14</w:t>
+              <w:t>17</w:t>
             </w:r>
             <w:r>
               <w:rPr>
@@ -1519,14 +1521,14 @@
               <w:lang w:eastAsia="ja-JP"/>
             </w:rPr>
           </w:pPr>
-          <w:hyperlink w:anchor="_Toc3431984" w:history="1">
+          <w:hyperlink w:anchor="_Toc3490762" w:history="1">
             <w:r>
               <w:rPr>
                 <w:rStyle w:val="Hipervnculo"/>
                 <w:noProof/>
                 <w:lang w:val="en-US"/>
               </w:rPr>
-              <w:t>Profit estimation</w:t>
+              <w:t>Pricing</w:t>
             </w:r>
             <w:r>
               <w:rPr>
@@ -1547,7 +1549,7 @@
                 <w:noProof/>
                 <w:webHidden/>
               </w:rPr>
-              <w:instrText xml:space="preserve"> PAGEREF _Toc3431984 \h </w:instrText>
+              <w:instrText xml:space="preserve"> PAGEREF _Toc3490762 \h </w:instrText>
             </w:r>
             <w:r>
               <w:rPr>
@@ -1567,7 +1569,7 @@
                 <w:noProof/>
                 <w:webHidden/>
               </w:rPr>
-              <w:t>15</w:t>
+              <w:t>18</w:t>
             </w:r>
             <w:r>
               <w:rPr>
@@ -1591,13 +1593,85 @@
               <w:lang w:eastAsia="ja-JP"/>
             </w:rPr>
           </w:pPr>
-          <w:hyperlink w:anchor="_Toc3431985" w:history="1">
+          <w:hyperlink w:anchor="_Toc3490763" w:history="1">
             <w:r>
               <w:rPr>
                 <w:rStyle w:val="Hipervnculo"/>
                 <w:noProof/>
                 <w:lang w:val="en-US"/>
               </w:rPr>
+              <w:t>Profit estimation</w:t>
+            </w:r>
+            <w:r>
+              <w:rPr>
+                <w:noProof/>
+                <w:webHidden/>
+              </w:rPr>
+              <w:tab/>
+            </w:r>
+            <w:r>
+              <w:rPr>
+                <w:noProof/>
+                <w:webHidden/>
+              </w:rPr>
+              <w:fldChar w:fldCharType="begin"/>
+            </w:r>
+            <w:r>
+              <w:rPr>
+                <w:noProof/>
+                <w:webHidden/>
+              </w:rPr>
+              <w:instrText xml:space="preserve"> PAGEREF _Toc3490763 \h </w:instrText>
+            </w:r>
+            <w:r>
+              <w:rPr>
+                <w:noProof/>
+                <w:webHidden/>
+              </w:rPr>
+            </w:r>
+            <w:r>
+              <w:rPr>
+                <w:noProof/>
+                <w:webHidden/>
+              </w:rPr>
+              <w:fldChar w:fldCharType="separate"/>
+            </w:r>
+            <w:r>
+              <w:rPr>
+                <w:noProof/>
+                <w:webHidden/>
+              </w:rPr>
+              <w:t>18</w:t>
+            </w:r>
+            <w:r>
+              <w:rPr>
+                <w:noProof/>
+                <w:webHidden/>
+              </w:rPr>
+              <w:fldChar w:fldCharType="end"/>
+            </w:r>
+          </w:hyperlink>
+        </w:p>
+        <w:p>
+          <w:pPr>
+            <w:pStyle w:val="TDC1"/>
+            <w:tabs>
+              <w:tab w:val="right" w:leader="dot" w:pos="8494"/>
+            </w:tabs>
+            <w:rPr>
+              <w:noProof/>
+              <w:sz w:val="22"/>
+              <w:szCs w:val="22"/>
+              <w:lang w:eastAsia="ja-JP"/>
+            </w:rPr>
+          </w:pPr>
+          <w:hyperlink w:anchor="_Toc3490764" w:history="1">
+            <w:r>
+              <w:rPr>
+                <w:rStyle w:val="Hipervnculo"/>
+                <w:noProof/>
+                <w:lang w:val="en-US"/>
+              </w:rPr>
               <w:t>Conclusions</w:t>
             </w:r>
             <w:r>
@@ -1619,7 +1693,7 @@
                 <w:noProof/>
                 <w:webHidden/>
               </w:rPr>
-              <w:instrText xml:space="preserve"> PAGEREF _Toc3431985 \h </w:instrText>
+              <w:instrText xml:space="preserve"> PAGEREF _Toc3490764 \h </w:instrText>
             </w:r>
             <w:r>
               <w:rPr>
@@ -1639,7 +1713,7 @@
                 <w:noProof/>
                 <w:webHidden/>
               </w:rPr>
-              <w:t>15</w:t>
+              <w:t>18</w:t>
             </w:r>
             <w:r>
               <w:rPr>
@@ -1680,7 +1754,7 @@
           <w:lang w:val="en-US"/>
         </w:rPr>
       </w:pPr>
-      <w:bookmarkStart w:id="0" w:name="_Toc3431967"/>
+      <w:bookmarkStart w:id="0" w:name="_Toc3490745"/>
       <w:r>
         <w:rPr>
           <w:lang w:val="en-US"/>
@@ -1782,6 +1856,12 @@
         <w:rPr>
           <w:lang w:val="en-US"/>
         </w:rPr>
+        <w:t>.</w:t>
+      </w:r>
+      <w:r>
+        <w:rPr>
+          <w:lang w:val="en-US"/>
+        </w:rPr>
         <w:t xml:space="preserve"> </w:t>
       </w:r>
     </w:p>
@@ -1873,7 +1953,7 @@
           <w:lang w:val="en-US"/>
         </w:rPr>
       </w:pPr>
-      <w:bookmarkStart w:id="1" w:name="_Toc3431968"/>
+      <w:bookmarkStart w:id="1" w:name="_Toc3490746"/>
       <w:r>
         <w:rPr>
           <w:lang w:val="en-US"/>
@@ -1985,6 +2065,12 @@
         </w:rPr>
         <w:t>es are Spring, Django and PHP</w:t>
       </w:r>
+      <w:r>
+        <w:rPr>
+          <w:lang w:val="en-US"/>
+        </w:rPr>
+        <w:t>.</w:t>
+      </w:r>
     </w:p>
     <w:p>
       <w:pPr>
@@ -2151,6 +2237,12 @@
         </w:rPr>
         <w:t>eer and backend developer. His competencies are Django, Python and Bootstrap</w:t>
       </w:r>
+      <w:r>
+        <w:rPr>
+          <w:lang w:val="en-US"/>
+        </w:rPr>
+        <w:t>.</w:t>
+      </w:r>
     </w:p>
     <w:p>
       <w:pPr>
@@ -2183,6 +2275,12 @@
         </w:rPr>
         <w:t xml:space="preserve"> the interaction of our product with other applications. His main technological competencies are Node.js, Django and PHP</w:t>
       </w:r>
+      <w:r>
+        <w:rPr>
+          <w:lang w:val="en-US"/>
+        </w:rPr>
+        <w:t>.</w:t>
+      </w:r>
     </w:p>
     <w:p>
       <w:pPr>
@@ -2268,7 +2366,7 @@
           <w:lang w:val="en-US"/>
         </w:rPr>
       </w:pPr>
-      <w:bookmarkStart w:id="2" w:name="_Toc3431969"/>
+      <w:bookmarkStart w:id="2" w:name="_Toc3490747"/>
       <w:r>
         <w:rPr>
           <w:lang w:val="en-US"/>
@@ -2441,6 +2539,12 @@
         </w:rPr>
         <w:t xml:space="preserve"> contained inside its message</w:t>
       </w:r>
+      <w:r>
+        <w:rPr>
+          <w:lang w:val="en-US"/>
+        </w:rPr>
+        <w:t>.</w:t>
+      </w:r>
     </w:p>
     <w:p>
       <w:pPr>
@@ -2681,6 +2785,12 @@
         </w:rPr>
         <w:t>Released capsules will be available in the system up to one year after the user’s license has expired</w:t>
       </w:r>
+      <w:r>
+        <w:rPr>
+          <w:lang w:val="en-US"/>
+        </w:rPr>
+        <w:t>.</w:t>
+      </w:r>
     </w:p>
     <w:p>
       <w:pPr>
@@ -2777,23 +2887,11 @@
         </w:rPr>
         <w:t>Administrators will be able to ban registered user</w:t>
       </w:r>
-    </w:p>
-    <w:p>
-      <w:pPr>
-        <w:pStyle w:val="Prrafodelista"/>
-        <w:numPr>
-          <w:ilvl w:val="0"/>
-          <w:numId w:val="2"/>
-        </w:numPr>
-        <w:rPr>
-          <w:lang w:val="en-US"/>
-        </w:rPr>
-      </w:pPr>
-      <w:r>
-        <w:rPr>
-          <w:lang w:val="en-US"/>
-        </w:rPr>
-        <w:t>##Include administration related requirements if necessary</w:t>
+      <w:r>
+        <w:rPr>
+          <w:lang w:val="en-US"/>
+        </w:rPr>
+        <w:t>.</w:t>
       </w:r>
     </w:p>
     <w:p>
@@ -2952,7 +3050,6 @@
         <w:rPr>
           <w:lang w:val="en-US"/>
         </w:rPr>
-        <w:lastRenderedPageBreak/>
         <w:t xml:space="preserve">An authenticated </w:t>
       </w:r>
       <w:r>
@@ -2977,6 +3074,7 @@
         <w:rPr>
           <w:lang w:val="en-US"/>
         </w:rPr>
+        <w:lastRenderedPageBreak/>
         <w:t xml:space="preserve">An authenticated </w:t>
       </w:r>
       <w:r>
@@ -3036,6 +3134,12 @@
           <w:lang w:val="en-US"/>
         </w:rPr>
         <w:t xml:space="preserve"> timer for one of his capsules will be able to reset it and modify the interval between each check</w:t>
+      </w:r>
+      <w:r>
+        <w:rPr>
+          <w:lang w:val="en-US"/>
+        </w:rPr>
+        <w:t>.</w:t>
       </w:r>
     </w:p>
     <w:p>
@@ -3101,21 +3205,7 @@
             <w:rStyle w:val="Hipervnculo"/>
             <w:lang w:val="en-US"/>
           </w:rPr>
-          <w:t>https://marvelapp.com/4395g1</w:t>
-        </w:r>
-        <w:r>
-          <w:rPr>
-            <w:rStyle w:val="Hipervnculo"/>
-            <w:lang w:val="en-US"/>
-          </w:rPr>
-          <w:t>5</w:t>
-        </w:r>
-        <w:r>
-          <w:rPr>
-            <w:rStyle w:val="Hipervnculo"/>
-            <w:lang w:val="en-US"/>
-          </w:rPr>
-          <w:t>/screen/53795517</w:t>
+          <w:t>https://marvelapp.com/4395g15/screen/53795517</w:t>
         </w:r>
       </w:hyperlink>
     </w:p>
@@ -3539,7 +3629,7 @@
           <w:lang w:val="en-US"/>
         </w:rPr>
       </w:pPr>
-      <w:bookmarkStart w:id="3" w:name="_Toc3431970"/>
+      <w:bookmarkStart w:id="3" w:name="_Toc3490748"/>
       <w:r>
         <w:rPr>
           <w:lang w:val="en-US"/>
@@ -3578,6 +3668,12 @@
         </w:rPr>
         <w:t>Sprint 1: Prototype with working core use cases and a piloting plan in order to start gathering feedback</w:t>
       </w:r>
+      <w:r>
+        <w:rPr>
+          <w:lang w:val="en-US"/>
+        </w:rPr>
+        <w:t>.</w:t>
+      </w:r>
     </w:p>
     <w:p>
       <w:pPr>
@@ -3602,6 +3698,12 @@
         </w:rPr>
         <w:lastRenderedPageBreak/>
         <w:t>will be working. The core use cases may be to need adapted according to the feedback resulting from the previous sprint</w:t>
+      </w:r>
+      <w:r>
+        <w:rPr>
+          <w:lang w:val="en-US"/>
+        </w:rPr>
+        <w:t>.</w:t>
       </w:r>
     </w:p>
     <w:p>
@@ -3657,14 +3759,14 @@
         <w:tblLook w:val="04A0" w:firstRow="1" w:lastRow="0" w:firstColumn="1" w:lastColumn="0" w:noHBand="0" w:noVBand="1"/>
       </w:tblPr>
       <w:tblGrid>
-        <w:gridCol w:w="1150"/>
-        <w:gridCol w:w="1392"/>
-        <w:gridCol w:w="12"/>
-        <w:gridCol w:w="1247"/>
+        <w:gridCol w:w="907"/>
+        <w:gridCol w:w="1379"/>
+        <w:gridCol w:w="16"/>
+        <w:gridCol w:w="1609"/>
         <w:gridCol w:w="29"/>
-        <w:gridCol w:w="1461"/>
+        <w:gridCol w:w="1403"/>
         <w:gridCol w:w="1844"/>
-        <w:gridCol w:w="1359"/>
+        <w:gridCol w:w="1307"/>
       </w:tblGrid>
       <w:tr>
         <w:trPr>
@@ -3880,13 +3982,7 @@
               <w:rPr>
                 <w:lang w:val="en-US"/>
               </w:rPr>
-              <w:t>model</w:t>
-            </w:r>
-            <w:r>
-              <w:rPr>
-                <w:lang w:val="en-US"/>
-              </w:rPr>
-              <w:t>. 2hx3</w:t>
+              <w:t>model. 2hx3</w:t>
             </w:r>
           </w:p>
         </w:tc>
@@ -3943,13 +4039,7 @@
               <w:rPr>
                 <w:lang w:val="en-US"/>
               </w:rPr>
-              <w:t>Setting up the development environment</w:t>
-            </w:r>
-            <w:r>
-              <w:rPr>
-                <w:lang w:val="en-US"/>
-              </w:rPr>
-              <w:t xml:space="preserve"> 0,5hx5</w:t>
+              <w:t>Setting up the development environment 0,5hx5</w:t>
             </w:r>
           </w:p>
         </w:tc>
@@ -4224,21 +4314,39 @@
               <w:rPr>
                 <w:lang w:val="en-US"/>
               </w:rPr>
-              <w:t>User login, listing and s</w:t>
+              <w:t xml:space="preserve">User login, </w:t>
             </w:r>
             <w:r>
               <w:rPr>
                 <w:lang w:val="en-US"/>
               </w:rPr>
-              <w:t>earching capsules</w:t>
+              <w:t xml:space="preserve">and </w:t>
+            </w:r>
+            <w:r>
+              <w:rPr>
+                <w:lang w:val="en-US"/>
+              </w:rPr>
+              <w:t xml:space="preserve">listing </w:t>
+            </w:r>
+            <w:r>
+              <w:rPr>
+                <w:lang w:val="en-US"/>
+              </w:rPr>
+              <w:t>capsules</w:t>
             </w:r>
           </w:p>
           <w:p>
             <w:pPr>
               <w:jc w:val="center"/>
               <w:cnfStyle w:val="000000100000" w:firstRow="0" w:lastRow="0" w:firstColumn="0" w:lastColumn="0" w:oddVBand="0" w:evenVBand="0" w:oddHBand="1" w:evenHBand="0" w:firstRowFirstColumn="0" w:firstRowLastColumn="0" w:lastRowFirstColumn="0" w:lastRowLastColumn="0"/>
+              <w:rPr>
+                <w:lang w:val="en-US"/>
+              </w:rPr>
             </w:pPr>
             <w:r>
+              <w:rPr>
+                <w:lang w:val="en-US"/>
+              </w:rPr>
               <w:t>(</w:t>
             </w:r>
             <w:r>
@@ -4254,6 +4362,9 @@
               <w:t xml:space="preserve"> included</w:t>
             </w:r>
             <w:r>
+              <w:rPr>
+                <w:lang w:val="en-US"/>
+              </w:rPr>
               <w:t>)</w:t>
             </w:r>
           </w:p>
@@ -4629,13 +4740,27 @@
               <w:rPr>
                 <w:lang w:val="en-US"/>
               </w:rPr>
-              <w:t xml:space="preserve">Front end </w:t>
-            </w:r>
+              <w:t xml:space="preserve">Search </w:t>
+            </w:r>
+            <w:proofErr w:type="gramStart"/>
             <w:r>
               <w:rPr>
                 <w:lang w:val="en-US"/>
               </w:rPr>
-              <w:t>design, user interface</w:t>
+              <w:t>capsules(</w:t>
+            </w:r>
+            <w:proofErr w:type="gramEnd"/>
+            <w:r>
+              <w:rPr>
+                <w:lang w:val="en-US"/>
+              </w:rPr>
+              <w:t>Tests included)</w:t>
+            </w:r>
+            <w:r>
+              <w:rPr>
+                <w:lang w:val="en-US"/>
+              </w:rPr>
+              <w:t>, user interface</w:t>
             </w:r>
           </w:p>
           <w:p>
@@ -4650,7 +4775,13 @@
               <w:rPr>
                 <w:lang w:val="en-US"/>
               </w:rPr>
-              <w:t>1hx1</w:t>
+              <w:t>4</w:t>
+            </w:r>
+            <w:r>
+              <w:rPr>
+                <w:lang w:val="en-US"/>
+              </w:rPr>
+              <w:t>hx1</w:t>
             </w:r>
           </w:p>
         </w:tc>
@@ -5012,7 +5143,7 @@
           <w:lang w:val="en-US"/>
         </w:rPr>
       </w:pPr>
-      <w:bookmarkStart w:id="4" w:name="_Toc3431971"/>
+      <w:bookmarkStart w:id="4" w:name="_Toc3490749"/>
       <w:r>
         <w:rPr>
           <w:lang w:val="en-US"/>
@@ -5286,7 +5417,7 @@
           <w:lang w:val="en-US"/>
         </w:rPr>
       </w:pPr>
-      <w:bookmarkStart w:id="5" w:name="_Toc3431972"/>
+      <w:bookmarkStart w:id="5" w:name="_Toc3490750"/>
       <w:r>
         <w:rPr>
           <w:lang w:val="en-US"/>
@@ -5920,8 +6051,6 @@
         <w:lastRenderedPageBreak/>
         <w:t>time for completing each task we are. In case we notice there are some members way more efficient than others, we may decide to shift more workload onto them, as long as there everyone in the development team agrees with that decision.</w:t>
       </w:r>
-      <w:bookmarkStart w:id="6" w:name="_GoBack"/>
-      <w:bookmarkEnd w:id="6"/>
     </w:p>
     <w:p>
       <w:pPr>
@@ -5937,23 +6066,58 @@
       </w:r>
     </w:p>
     <w:p>
-      <w:r>
-        <w:t xml:space="preserve">##Poner la parte de </w:t>
-      </w:r>
-      <w:proofErr w:type="spellStart"/>
-      <w:r>
-        <w:t>d</w:t>
-      </w:r>
-      <w:r>
-        <w:t>eployment</w:t>
-      </w:r>
-      <w:proofErr w:type="spellEnd"/>
-      <w:r>
-        <w:t xml:space="preserve"> cuando hablemos con Rafa</w:t>
-      </w:r>
-    </w:p>
-    <w:p>
-      <w:r>
+      <w:pPr>
+        <w:rPr>
+          <w:lang w:val="en-US"/>
+        </w:rPr>
+      </w:pPr>
+      <w:r>
+        <w:rPr>
+          <w:lang w:val="en-US"/>
+        </w:rPr>
+        <w:t xml:space="preserve">Our </w:t>
+      </w:r>
+      <w:r>
+        <w:rPr>
+          <w:lang w:val="en-US"/>
+        </w:rPr>
+        <w:t>full-fledged</w:t>
+      </w:r>
+      <w:r>
+        <w:rPr>
+          <w:lang w:val="en-US"/>
+        </w:rPr>
+        <w:t xml:space="preserve"> product</w:t>
+      </w:r>
+      <w:r>
+        <w:rPr>
+          <w:lang w:val="en-US"/>
+        </w:rPr>
+        <w:t xml:space="preserve"> </w:t>
+      </w:r>
+      <w:r>
+        <w:rPr>
+          <w:lang w:val="en-US"/>
+        </w:rPr>
+        <w:t xml:space="preserve">will be </w:t>
+      </w:r>
+      <w:r>
+        <w:rPr>
+          <w:lang w:val="en-US"/>
+        </w:rPr>
+        <w:t xml:space="preserve">hosted using Amazon Web Services. However, during our development, the prototypes will be deployed using Heroku, as it is easy to connect with our repository using Travis CI, and because these are prototypes only intended for receiving feedback, its free tier gets the job done. Using Travis CI, whenever the master branch of our repository is updated, these new changes will be automatically deployed into our Heroku prototype. </w:t>
+      </w:r>
+    </w:p>
+    <w:p>
+      <w:pPr>
+        <w:rPr>
+          <w:lang w:val="en-US"/>
+        </w:rPr>
+      </w:pPr>
+      <w:r>
+        <w:rPr>
+          <w:lang w:val="en-US"/>
+        </w:rPr>
         <w:br w:type="page"/>
       </w:r>
     </w:p>
@@ -5964,7 +6128,7 @@
           <w:lang w:val="en-US"/>
         </w:rPr>
       </w:pPr>
-      <w:bookmarkStart w:id="7" w:name="_Toc3431973"/>
+      <w:bookmarkStart w:id="6" w:name="_Toc3490751"/>
       <w:r>
         <w:rPr>
           <w:lang w:val="en-US"/>
@@ -5972,7 +6136,7 @@
         <w:lastRenderedPageBreak/>
         <w:t>Viability study</w:t>
       </w:r>
-      <w:bookmarkEnd w:id="7"/>
+      <w:bookmarkEnd w:id="6"/>
     </w:p>
     <w:p>
       <w:pPr>
@@ -6016,6 +6180,7 @@
       </w:pPr>
       <w:r>
         <w:rPr>
+          <w:noProof/>
           <w:sz w:val="40"/>
           <w:szCs w:val="40"/>
         </w:rPr>
@@ -6104,6 +6269,7 @@
       </w:pPr>
       <w:r>
         <w:rPr>
+          <w:noProof/>
           <w:sz w:val="40"/>
           <w:szCs w:val="40"/>
         </w:rPr>
@@ -6192,6 +6358,7 @@
       </w:pPr>
       <w:r>
         <w:rPr>
+          <w:noProof/>
           <w:sz w:val="40"/>
           <w:szCs w:val="40"/>
         </w:rPr>
@@ -6291,6 +6458,7 @@
       </w:pPr>
       <w:r>
         <w:rPr>
+          <w:noProof/>
           <w:sz w:val="40"/>
           <w:szCs w:val="40"/>
         </w:rPr>
@@ -6362,6 +6530,7 @@
       </w:pPr>
       <w:r>
         <w:rPr>
+          <w:noProof/>
           <w:sz w:val="40"/>
           <w:szCs w:val="40"/>
         </w:rPr>
@@ -6454,6 +6623,7 @@
       </w:pPr>
       <w:r>
         <w:rPr>
+          <w:noProof/>
           <w:sz w:val="40"/>
           <w:szCs w:val="40"/>
         </w:rPr>
@@ -6528,6 +6698,7 @@
       </w:r>
       <w:r>
         <w:rPr>
+          <w:noProof/>
           <w:sz w:val="40"/>
           <w:szCs w:val="40"/>
         </w:rPr>
@@ -6705,6 +6876,12 @@
         </w:rPr>
         <w:t>Most of the people are also interested in our business idea</w:t>
       </w:r>
+      <w:r>
+        <w:rPr>
+          <w:lang w:val="en-US"/>
+        </w:rPr>
+        <w:t>.</w:t>
+      </w:r>
     </w:p>
     <w:p>
       <w:pPr>
@@ -6843,14 +7020,14 @@
           <w:lang w:val="en-US"/>
         </w:rPr>
       </w:pPr>
-      <w:bookmarkStart w:id="8" w:name="_Toc3431974"/>
+      <w:bookmarkStart w:id="7" w:name="_Toc3490752"/>
       <w:r>
         <w:rPr>
           <w:lang w:val="en-US"/>
         </w:rPr>
         <w:t>Pilot users</w:t>
       </w:r>
-      <w:bookmarkEnd w:id="8"/>
+      <w:bookmarkEnd w:id="7"/>
     </w:p>
     <w:p>
       <w:pPr>
@@ -7104,14 +7281,14 @@
           <w:lang w:val="en-US"/>
         </w:rPr>
       </w:pPr>
-      <w:bookmarkStart w:id="9" w:name="_Toc3431975"/>
+      <w:bookmarkStart w:id="8" w:name="_Toc3490753"/>
       <w:r>
         <w:rPr>
           <w:lang w:val="en-US"/>
         </w:rPr>
         <w:t>Competitors analysis</w:t>
       </w:r>
-      <w:bookmarkEnd w:id="9"/>
+      <w:bookmarkEnd w:id="8"/>
     </w:p>
     <w:p>
       <w:pPr>
@@ -7219,68 +7396,68 @@
           <w:lang w:val="en-US"/>
         </w:rPr>
       </w:pPr>
-      <w:bookmarkStart w:id="10" w:name="_Toc3431976"/>
+      <w:bookmarkStart w:id="9" w:name="_Toc3490754"/>
       <w:r>
         <w:rPr>
           <w:lang w:val="en-US"/>
         </w:rPr>
         <w:t>Innovation</w:t>
       </w:r>
+      <w:bookmarkEnd w:id="9"/>
+    </w:p>
+    <w:p>
+      <w:pPr>
+        <w:rPr>
+          <w:lang w:val="en-US"/>
+        </w:rPr>
+      </w:pPr>
+      <w:r>
+        <w:rPr>
+          <w:lang w:val="en-US"/>
+        </w:rPr>
+        <w:t xml:space="preserve">As mentioned before, there are two keys features in our services that makes us different from the rest of options and that will make us stand above them: The dead man </w:t>
+      </w:r>
+      <w:proofErr w:type="gramStart"/>
+      <w:r>
+        <w:rPr>
+          <w:lang w:val="en-US"/>
+        </w:rPr>
+        <w:t>switch</w:t>
+      </w:r>
+      <w:proofErr w:type="gramEnd"/>
+      <w:r>
+        <w:rPr>
+          <w:lang w:val="en-US"/>
+        </w:rPr>
+        <w:t xml:space="preserve"> and social network interaction. While the development of these features does not imply that we are innovating from a technological viewpoint, since we will be using already existing technologies (OAuth, API calls…), the way we are incorporating them into our business model is something new that has not been tried by our more direct competitors. Thanks to these features, our service is highly customizable so that every user can tailor their time capsules to their needs.</w:t>
+      </w:r>
+    </w:p>
+    <w:p>
+      <w:pPr>
+        <w:pStyle w:val="Ttulo1"/>
+        <w:rPr>
+          <w:lang w:val="en-US"/>
+        </w:rPr>
+      </w:pPr>
+      <w:bookmarkStart w:id="10" w:name="_Toc3490755"/>
+      <w:r>
+        <w:rPr>
+          <w:lang w:val="en-US"/>
+        </w:rPr>
+        <w:t>SWOT ANALYSIS</w:t>
+      </w:r>
       <w:bookmarkEnd w:id="10"/>
     </w:p>
     <w:p>
       <w:pPr>
-        <w:rPr>
-          <w:lang w:val="en-US"/>
-        </w:rPr>
-      </w:pPr>
-      <w:r>
-        <w:rPr>
-          <w:lang w:val="en-US"/>
-        </w:rPr>
-        <w:t xml:space="preserve">As mentioned before, there are two keys features in our services that makes us different from the rest of options and that will make us stand above them: The dead man </w:t>
-      </w:r>
-      <w:proofErr w:type="gramStart"/>
-      <w:r>
-        <w:rPr>
-          <w:lang w:val="en-US"/>
-        </w:rPr>
-        <w:t>switch</w:t>
-      </w:r>
-      <w:proofErr w:type="gramEnd"/>
-      <w:r>
-        <w:rPr>
-          <w:lang w:val="en-US"/>
-        </w:rPr>
-        <w:t xml:space="preserve"> and social network interaction. While the development of these features does not imply that we are innovating from a technological viewpoint, since we will be using already existing technologies (OAuth, API calls…), the way we are incorporating them into our business model is something new that has not been tried by our more direct competitors. Thanks to these features, our service is highly customizable so that every user can tailor their time capsules to their needs.</w:t>
-      </w:r>
-    </w:p>
-    <w:p>
-      <w:pPr>
-        <w:pStyle w:val="Ttulo1"/>
-        <w:rPr>
-          <w:lang w:val="en-US"/>
-        </w:rPr>
-      </w:pPr>
-      <w:bookmarkStart w:id="11" w:name="_Toc3431977"/>
-      <w:r>
-        <w:rPr>
-          <w:lang w:val="en-US"/>
-        </w:rPr>
-        <w:t>SWOT ANALYSIS</w:t>
+        <w:pStyle w:val="Ttulo2"/>
+      </w:pPr>
+      <w:bookmarkStart w:id="11" w:name="_Toc3490756"/>
+      <w:proofErr w:type="spellStart"/>
+      <w:r>
+        <w:t>Strengths</w:t>
       </w:r>
       <w:bookmarkEnd w:id="11"/>
-    </w:p>
-    <w:p>
-      <w:pPr>
-        <w:pStyle w:val="Ttulo2"/>
-      </w:pPr>
-      <w:bookmarkStart w:id="12" w:name="_Toc3431978"/>
-      <w:proofErr w:type="spellStart"/>
-      <w:r>
-        <w:t>Strengths</w:t>
-      </w:r>
-      <w:bookmarkEnd w:id="12"/>
       <w:proofErr w:type="spellEnd"/>
     </w:p>
     <w:p>
@@ -7387,13 +7564,13 @@
       <w:pPr>
         <w:pStyle w:val="Ttulo2"/>
       </w:pPr>
-      <w:bookmarkStart w:id="13" w:name="_Toc3431979"/>
+      <w:bookmarkStart w:id="12" w:name="_Toc3490757"/>
       <w:proofErr w:type="spellStart"/>
       <w:r>
         <w:lastRenderedPageBreak/>
         <w:t>Weaknesses</w:t>
       </w:r>
-      <w:bookmarkEnd w:id="13"/>
+      <w:bookmarkEnd w:id="12"/>
       <w:proofErr w:type="spellEnd"/>
     </w:p>
     <w:p>
@@ -7465,7 +7642,7 @@
       <w:pPr>
         <w:pStyle w:val="Ttulo2"/>
       </w:pPr>
-      <w:bookmarkStart w:id="14" w:name="_Toc3431980"/>
+      <w:bookmarkStart w:id="13" w:name="_Toc3490758"/>
       <w:proofErr w:type="spellStart"/>
       <w:r>
         <w:t>O</w:t>
@@ -7473,7 +7650,7 @@
       <w:r>
         <w:t>pportunities</w:t>
       </w:r>
-      <w:bookmarkEnd w:id="14"/>
+      <w:bookmarkEnd w:id="13"/>
       <w:proofErr w:type="spellEnd"/>
     </w:p>
     <w:p>
@@ -7568,12 +7745,12 @@
       <w:pPr>
         <w:pStyle w:val="Ttulo2"/>
       </w:pPr>
-      <w:bookmarkStart w:id="15" w:name="_Toc3431981"/>
+      <w:bookmarkStart w:id="14" w:name="_Toc3490759"/>
       <w:proofErr w:type="spellStart"/>
       <w:r>
         <w:t>Threats</w:t>
       </w:r>
-      <w:bookmarkEnd w:id="15"/>
+      <w:bookmarkEnd w:id="14"/>
       <w:proofErr w:type="spellEnd"/>
     </w:p>
     <w:p>
@@ -7680,42 +7857,1489 @@
           <w:lang w:val="en-US"/>
         </w:rPr>
       </w:pPr>
-      <w:bookmarkStart w:id="16" w:name="_Toc3431982"/>
+      <w:bookmarkStart w:id="15" w:name="_Toc3490760"/>
       <w:r>
         <w:rPr>
           <w:lang w:val="en-US"/>
         </w:rPr>
         <w:t>Cost estimation</w:t>
       </w:r>
+      <w:bookmarkEnd w:id="15"/>
+    </w:p>
+    <w:p>
+      <w:pPr>
+        <w:rPr>
+          <w:lang w:val="en-US"/>
+        </w:rPr>
+      </w:pPr>
+      <w:r>
+        <w:rPr>
+          <w:lang w:val="en-US"/>
+        </w:rPr>
+        <w:t xml:space="preserve">Our team has come up with 4 different cost estimations: A pessimistic one, an optimistic one, and two realistic estimations. These estimations cover costs during the development of our product, whose duration </w:t>
+      </w:r>
+      <w:r>
+        <w:rPr>
+          <w:lang w:val="en-US"/>
+        </w:rPr>
+        <w:t>will be of 4 months</w:t>
+      </w:r>
+      <w:r>
+        <w:rPr>
+          <w:lang w:val="en-US"/>
+        </w:rPr>
+        <w:t>, and some funds which may be used in order to deal with the risks that appear during the development or to cover initial server and advertisement costs. The factors that will affect our budget are the following:</w:t>
+      </w:r>
+    </w:p>
+    <w:p>
+      <w:pPr>
+        <w:pStyle w:val="Prrafodelista"/>
+        <w:numPr>
+          <w:ilvl w:val="0"/>
+          <w:numId w:val="15"/>
+        </w:numPr>
+        <w:rPr>
+          <w:lang w:val="en-US"/>
+        </w:rPr>
+      </w:pPr>
+      <w:r>
+        <w:rPr>
+          <w:lang w:val="en-US"/>
+        </w:rPr>
+        <w:t>Team members’ salaries</w:t>
+      </w:r>
+      <w:r>
+        <w:rPr>
+          <w:lang w:val="en-US"/>
+        </w:rPr>
+        <w:t>.</w:t>
+      </w:r>
+    </w:p>
+    <w:p>
+      <w:pPr>
+        <w:pStyle w:val="Prrafodelista"/>
+        <w:numPr>
+          <w:ilvl w:val="0"/>
+          <w:numId w:val="15"/>
+        </w:numPr>
+        <w:rPr>
+          <w:lang w:val="en-US"/>
+        </w:rPr>
+      </w:pPr>
+      <w:r>
+        <w:rPr>
+          <w:lang w:val="en-US"/>
+        </w:rPr>
+        <w:t>Hardware amortization</w:t>
+      </w:r>
+      <w:r>
+        <w:rPr>
+          <w:lang w:val="en-US"/>
+        </w:rPr>
+        <w:t>.</w:t>
+      </w:r>
+    </w:p>
+    <w:p>
+      <w:pPr>
+        <w:pStyle w:val="Prrafodelista"/>
+        <w:numPr>
+          <w:ilvl w:val="0"/>
+          <w:numId w:val="15"/>
+        </w:numPr>
+        <w:rPr>
+          <w:lang w:val="en-US"/>
+        </w:rPr>
+      </w:pPr>
+      <w:r>
+        <w:rPr>
+          <w:lang w:val="en-US"/>
+        </w:rPr>
+        <w:t>Advertising funds</w:t>
+      </w:r>
+      <w:r>
+        <w:rPr>
+          <w:lang w:val="en-US"/>
+        </w:rPr>
+        <w:t xml:space="preserve"> for the first 6 months.</w:t>
+      </w:r>
+    </w:p>
+    <w:p>
+      <w:pPr>
+        <w:pStyle w:val="Prrafodelista"/>
+        <w:numPr>
+          <w:ilvl w:val="0"/>
+          <w:numId w:val="15"/>
+        </w:numPr>
+        <w:rPr>
+          <w:lang w:val="en-US"/>
+        </w:rPr>
+      </w:pPr>
+      <w:r>
+        <w:rPr>
+          <w:lang w:val="en-US"/>
+        </w:rPr>
+        <w:t>Storage and h</w:t>
+      </w:r>
+      <w:r>
+        <w:rPr>
+          <w:lang w:val="en-US"/>
+        </w:rPr>
+        <w:t xml:space="preserve">osting funds </w:t>
+      </w:r>
+      <w:r>
+        <w:rPr>
+          <w:lang w:val="en-US"/>
+        </w:rPr>
+        <w:t>for the first year.</w:t>
+      </w:r>
+    </w:p>
+    <w:p>
+      <w:pPr>
+        <w:pStyle w:val="Prrafodelista"/>
+        <w:numPr>
+          <w:ilvl w:val="0"/>
+          <w:numId w:val="15"/>
+        </w:numPr>
+        <w:rPr>
+          <w:lang w:val="en-US"/>
+        </w:rPr>
+      </w:pPr>
+      <w:r>
+        <w:rPr>
+          <w:lang w:val="en-US"/>
+        </w:rPr>
+        <w:t>Risk prevention funds</w:t>
+      </w:r>
+      <w:r>
+        <w:rPr>
+          <w:lang w:val="en-US"/>
+        </w:rPr>
+        <w:t>.</w:t>
+      </w:r>
+    </w:p>
+    <w:p>
+      <w:pPr>
+        <w:pStyle w:val="Prrafodelista"/>
+        <w:numPr>
+          <w:ilvl w:val="0"/>
+          <w:numId w:val="15"/>
+        </w:numPr>
+        <w:rPr>
+          <w:lang w:val="en-US"/>
+        </w:rPr>
+      </w:pPr>
+      <w:r>
+        <w:rPr>
+          <w:lang w:val="en-US"/>
+        </w:rPr>
+        <w:t>Taxes</w:t>
+      </w:r>
+      <w:r>
+        <w:rPr>
+          <w:lang w:val="en-US"/>
+        </w:rPr>
+        <w:t>.</w:t>
+      </w:r>
+    </w:p>
+    <w:p>
+      <w:pPr>
+        <w:rPr>
+          <w:lang w:val="en-US"/>
+        </w:rPr>
+      </w:pPr>
+    </w:p>
+    <w:p>
+      <w:pPr>
+        <w:rPr>
+          <w:lang w:val="en-US"/>
+        </w:rPr>
+      </w:pPr>
+      <w:r>
+        <w:rPr>
+          <w:lang w:val="en-US"/>
+        </w:rPr>
+        <w:t>Because we w</w:t>
+      </w:r>
+      <w:r>
+        <w:rPr>
+          <w:lang w:val="en-US"/>
+        </w:rPr>
+        <w:t>ill be using Amazon Web Service</w:t>
+      </w:r>
+      <w:r>
+        <w:rPr>
+          <w:lang w:val="en-US"/>
+        </w:rPr>
+        <w:t xml:space="preserve">s to store all the files our users will upload to our system, we need to </w:t>
+      </w:r>
+      <w:proofErr w:type="gramStart"/>
+      <w:r>
+        <w:rPr>
+          <w:lang w:val="en-US"/>
+        </w:rPr>
+        <w:t>take into account</w:t>
+      </w:r>
+      <w:proofErr w:type="gramEnd"/>
+      <w:r>
+        <w:rPr>
+          <w:lang w:val="en-US"/>
+        </w:rPr>
+        <w:t xml:space="preserve"> the </w:t>
+      </w:r>
+      <w:r>
+        <w:rPr>
+          <w:lang w:val="en-US"/>
+        </w:rPr>
+        <w:t>individual cost per user. By using Amazon S3, we will be charged 0</w:t>
+      </w:r>
+      <w:r>
+        <w:rPr>
+          <w:lang w:val="en-US"/>
+        </w:rPr>
+        <w:t>.</w:t>
+      </w:r>
+      <w:r>
+        <w:rPr>
+          <w:lang w:val="en-US"/>
+        </w:rPr>
+        <w:t xml:space="preserve">024 USD per </w:t>
+      </w:r>
+      <w:r>
+        <w:rPr>
+          <w:lang w:val="en-US"/>
+        </w:rPr>
+        <w:t xml:space="preserve">GB per </w:t>
+      </w:r>
+      <w:r>
+        <w:rPr>
+          <w:lang w:val="en-US"/>
+        </w:rPr>
+        <w:t>month</w:t>
+      </w:r>
+      <w:r>
+        <w:rPr>
+          <w:lang w:val="en-US"/>
+        </w:rPr>
+        <w:t>.</w:t>
+      </w:r>
+    </w:p>
+    <w:p>
+      <w:pPr>
+        <w:rPr>
+          <w:u w:val="single"/>
+          <w:lang w:val="en-US"/>
+        </w:rPr>
+      </w:pPr>
+      <w:r>
+        <w:rPr>
+          <w:lang w:val="en-US"/>
+        </w:rPr>
+        <w:t xml:space="preserve">Assuming we will be offering </w:t>
+      </w:r>
+      <w:r>
+        <w:rPr>
+          <w:lang w:val="en-US"/>
+        </w:rPr>
+        <w:t>5</w:t>
+      </w:r>
+      <w:r>
+        <w:rPr>
+          <w:lang w:val="en-US"/>
+        </w:rPr>
+        <w:t xml:space="preserve">00mb of storage in each of our Premium/Modular capsules, the cost of maintaining each </w:t>
+      </w:r>
+      <w:r>
+        <w:rPr>
+          <w:lang w:val="en-US"/>
+        </w:rPr>
+        <w:t>5</w:t>
+      </w:r>
+      <w:r>
+        <w:rPr>
+          <w:lang w:val="en-US"/>
+        </w:rPr>
+        <w:t>00mb capsule yearly is 0.</w:t>
+      </w:r>
+      <w:r>
+        <w:rPr>
+          <w:lang w:val="en-US"/>
+        </w:rPr>
+        <w:t>144</w:t>
+      </w:r>
+      <w:r>
+        <w:rPr>
+          <w:lang w:val="en-US"/>
+        </w:rPr>
+        <w:t xml:space="preserve"> USD (0.</w:t>
+      </w:r>
+      <w:r>
+        <w:rPr>
+          <w:lang w:val="en-US"/>
+        </w:rPr>
+        <w:t>127</w:t>
+      </w:r>
+      <w:r>
+        <w:rPr>
+          <w:lang w:val="en-US"/>
+        </w:rPr>
+        <w:t>€).</w:t>
+      </w:r>
+    </w:p>
+    <w:p>
+      <w:pPr>
+        <w:rPr>
+          <w:lang w:val="en-US"/>
+        </w:rPr>
+      </w:pPr>
+      <w:r>
+        <w:rPr>
+          <w:lang w:val="en-US"/>
+        </w:rPr>
+        <w:t xml:space="preserve">Assuming free users have 20 mb of storage, the yearly cost of maintaining a </w:t>
+      </w:r>
+      <w:r>
+        <w:rPr>
+          <w:lang w:val="en-US"/>
+        </w:rPr>
+        <w:t xml:space="preserve">free </w:t>
+      </w:r>
+      <w:r>
+        <w:rPr>
+          <w:lang w:val="en-US"/>
+        </w:rPr>
+        <w:t xml:space="preserve">user </w:t>
+      </w:r>
+      <w:r>
+        <w:rPr>
+          <w:lang w:val="en-US"/>
+        </w:rPr>
+        <w:t xml:space="preserve">will be of </w:t>
+      </w:r>
+      <w:r>
+        <w:rPr>
+          <w:lang w:val="en-US"/>
+        </w:rPr>
+        <w:t>0.0144 USD (0.0127€).</w:t>
+      </w:r>
+    </w:p>
+    <w:p>
+      <w:pPr>
+        <w:rPr>
+          <w:lang w:val="en-US"/>
+        </w:rPr>
+      </w:pPr>
+      <w:r>
+        <w:rPr>
+          <w:lang w:val="en-US"/>
+        </w:rPr>
+        <w:lastRenderedPageBreak/>
+        <w:t xml:space="preserve">In order to decide our storage and hosting funds, we will consider the cost of maintaining 2000 premium capsules and 20000 free users for a year, as well as an estimation of the cost of hosting our website and </w:t>
+      </w:r>
+      <w:r>
+        <w:rPr>
+          <w:lang w:val="en-US"/>
+        </w:rPr>
+        <w:t>our database.</w:t>
+      </w:r>
+    </w:p>
+    <w:p>
+      <w:pPr>
+        <w:jc w:val="center"/>
+        <w:rPr>
+          <w:lang w:val="en-US"/>
+        </w:rPr>
+      </w:pPr>
+      <w:r>
+        <w:rPr>
+          <w:noProof/>
+        </w:rPr>
+        <mc:AlternateContent>
+          <mc:Choice Requires="wps">
+            <w:drawing>
+              <wp:anchor distT="0" distB="0" distL="114300" distR="114300" simplePos="0" relativeHeight="251668480" behindDoc="1" locked="0" layoutInCell="1" allowOverlap="1" wp14:anchorId="2B6D5560" wp14:editId="41A4E6F5">
+                <wp:simplePos x="0" y="0"/>
+                <wp:positionH relativeFrom="column">
+                  <wp:posOffset>-173355</wp:posOffset>
+                </wp:positionH>
+                <wp:positionV relativeFrom="paragraph">
+                  <wp:posOffset>2712085</wp:posOffset>
+                </wp:positionV>
+                <wp:extent cx="5634355" cy="635"/>
+                <wp:effectExtent l="0" t="0" r="0" b="0"/>
+                <wp:wrapNone/>
+                <wp:docPr id="20" name="Cuadro de texto 20"/>
+                <wp:cNvGraphicFramePr/>
+                <a:graphic xmlns:a="http://schemas.openxmlformats.org/drawingml/2006/main">
+                  <a:graphicData uri="http://schemas.microsoft.com/office/word/2010/wordprocessingShape">
+                    <wps:wsp>
+                      <wps:cNvSpPr txBox="1"/>
+                      <wps:spPr>
+                        <a:xfrm>
+                          <a:off x="0" y="0"/>
+                          <a:ext cx="5634355" cy="635"/>
+                        </a:xfrm>
+                        <a:prstGeom prst="rect">
+                          <a:avLst/>
+                        </a:prstGeom>
+                        <a:solidFill>
+                          <a:prstClr val="white"/>
+                        </a:solidFill>
+                        <a:ln>
+                          <a:noFill/>
+                        </a:ln>
+                      </wps:spPr>
+                      <wps:txbx>
+                        <w:txbxContent>
+                          <w:p>
+                            <w:pPr>
+                              <w:pStyle w:val="Descripcin"/>
+                              <w:jc w:val="center"/>
+                              <w:rPr>
+                                <w:noProof/>
+                                <w:sz w:val="21"/>
+                                <w:szCs w:val="21"/>
+                                <w:lang w:val="en-US"/>
+                              </w:rPr>
+                            </w:pPr>
+                            <w:proofErr w:type="spellStart"/>
+                            <w:r>
+                              <w:t>Optimistic</w:t>
+                            </w:r>
+                            <w:proofErr w:type="spellEnd"/>
+                            <w:r>
+                              <w:t xml:space="preserve"> </w:t>
+                            </w:r>
+                            <w:proofErr w:type="spellStart"/>
+                            <w:r>
+                              <w:t>estimation</w:t>
+                            </w:r>
+                            <w:proofErr w:type="spellEnd"/>
+                          </w:p>
+                        </w:txbxContent>
+                      </wps:txbx>
+                      <wps:bodyPr rot="0" spcFirstLastPara="0" vertOverflow="overflow" horzOverflow="overflow" vert="horz" wrap="square" lIns="0" tIns="0" rIns="0" bIns="0" numCol="1" spcCol="0" rtlCol="0" fromWordArt="0" anchor="t" anchorCtr="0" forceAA="0" compatLnSpc="1">
+                        <a:prstTxWarp prst="textNoShape">
+                          <a:avLst/>
+                        </a:prstTxWarp>
+                        <a:spAutoFit/>
+                      </wps:bodyPr>
+                    </wps:wsp>
+                  </a:graphicData>
+                </a:graphic>
+              </wp:anchor>
+            </w:drawing>
+          </mc:Choice>
+          <mc:Fallback>
+            <w:pict>
+              <v:shape w14:anchorId="2B6D5560" id="Cuadro de texto 20" o:spid="_x0000_s1027" type="#_x0000_t202" style="position:absolute;left:0;text-align:left;margin-left:-13.65pt;margin-top:213.55pt;width:443.65pt;height:.05pt;z-index:-251648000;visibility:visible;mso-wrap-style:square;mso-wrap-distance-left:9pt;mso-wrap-distance-top:0;mso-wrap-distance-right:9pt;mso-wrap-distance-bottom:0;mso-position-horizontal:absolute;mso-position-horizontal-relative:text;mso-position-vertical:absolute;mso-position-vertical-relative:text;v-text-anchor:top" o:gfxdata="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" stroked="f">
+                <v:textbox style="mso-fit-shape-to-text:t" inset="0,0,0,0">
+                  <w:txbxContent>
+                    <w:p>
+                      <w:pPr>
+                        <w:pStyle w:val="Descripcin"/>
+                        <w:jc w:val="center"/>
+                        <w:rPr>
+                          <w:noProof/>
+                          <w:sz w:val="21"/>
+                          <w:szCs w:val="21"/>
+                          <w:lang w:val="en-US"/>
+                        </w:rPr>
+                      </w:pPr>
+                      <w:proofErr w:type="spellStart"/>
+                      <w:r>
+                        <w:t>Optimistic</w:t>
+                      </w:r>
+                      <w:proofErr w:type="spellEnd"/>
+                      <w:r>
+                        <w:t xml:space="preserve"> </w:t>
+                      </w:r>
+                      <w:proofErr w:type="spellStart"/>
+                      <w:r>
+                        <w:t>estimation</w:t>
+                      </w:r>
+                      <w:proofErr w:type="spellEnd"/>
+                    </w:p>
+                  </w:txbxContent>
+                </v:textbox>
+              </v:shape>
+            </w:pict>
+          </mc:Fallback>
+        </mc:AlternateContent>
+      </w:r>
+      <w:r>
+        <w:rPr>
+          <w:noProof/>
+          <w:lang w:val="en-US"/>
+        </w:rPr>
+        <w:drawing>
+          <wp:anchor distT="0" distB="0" distL="114300" distR="114300" simplePos="0" relativeHeight="251666432" behindDoc="1" locked="0" layoutInCell="1" allowOverlap="1" wp14:anchorId="3F91ADDF" wp14:editId="72A308E8">
+            <wp:simplePos x="0" y="0"/>
+            <wp:positionH relativeFrom="margin">
+              <wp:posOffset>-173973</wp:posOffset>
+            </wp:positionH>
+            <wp:positionV relativeFrom="paragraph">
+              <wp:posOffset>10796</wp:posOffset>
+            </wp:positionV>
+            <wp:extent cx="5634557" cy="2644346"/>
+            <wp:effectExtent l="0" t="0" r="4445" b="3810"/>
+            <wp:wrapNone/>
+            <wp:docPr id="10" name="Imagen 10"/>
+            <wp:cNvGraphicFramePr>
+              <a:graphicFrameLocks xmlns:a="http://schemas.openxmlformats.org/drawingml/2006/main" noChangeAspect="1"/>
+            </wp:cNvGraphicFramePr>
+            <a:graphic xmlns:a="http://schemas.openxmlformats.org/drawingml/2006/main">
+              <a:graphicData uri="http://schemas.openxmlformats.org/drawingml/2006/picture">
+                <pic:pic xmlns:pic="http://schemas.openxmlformats.org/drawingml/2006/picture">
+                  <pic:nvPicPr>
+                    <pic:cNvPr id="10" name="opt.png"/>
+                    <pic:cNvPicPr/>
+                  </pic:nvPicPr>
+                  <pic:blipFill>
+                    <a:blip r:embed="rId25">
+                      <a:extLst>
+                        <a:ext uri="{28A0092B-C50C-407E-A947-70E740481C1C}">
+                          <a14:useLocalDpi xmlns:a14="http://schemas.microsoft.com/office/drawing/2010/main" val="0"/>
+                        </a:ext>
+                      </a:extLst>
+                    </a:blip>
+                    <a:stretch>
+                      <a:fillRect/>
+                    </a:stretch>
+                  </pic:blipFill>
+                  <pic:spPr>
+                    <a:xfrm>
+                      <a:off x="0" y="0"/>
+                      <a:ext cx="5683674" cy="2667397"/>
+                    </a:xfrm>
+                    <a:prstGeom prst="rect">
+                      <a:avLst/>
+                    </a:prstGeom>
+                  </pic:spPr>
+                </pic:pic>
+              </a:graphicData>
+            </a:graphic>
+            <wp14:sizeRelH relativeFrom="page">
+              <wp14:pctWidth>0</wp14:pctWidth>
+            </wp14:sizeRelH>
+            <wp14:sizeRelV relativeFrom="page">
+              <wp14:pctHeight>0</wp14:pctHeight>
+            </wp14:sizeRelV>
+          </wp:anchor>
+        </w:drawing>
+      </w:r>
+    </w:p>
+    <w:p>
+      <w:pPr>
+        <w:jc w:val="center"/>
+        <w:rPr>
+          <w:lang w:val="en-US"/>
+        </w:rPr>
+      </w:pPr>
+    </w:p>
+    <w:p>
+      <w:pPr>
+        <w:jc w:val="center"/>
+        <w:rPr>
+          <w:lang w:val="en-US"/>
+        </w:rPr>
+      </w:pPr>
+    </w:p>
+    <w:p>
+      <w:pPr>
+        <w:jc w:val="center"/>
+        <w:rPr>
+          <w:lang w:val="en-US"/>
+        </w:rPr>
+      </w:pPr>
+    </w:p>
+    <w:p>
+      <w:pPr>
+        <w:jc w:val="center"/>
+        <w:rPr>
+          <w:lang w:val="en-US"/>
+        </w:rPr>
+      </w:pPr>
+    </w:p>
+    <w:p>
+      <w:pPr>
+        <w:jc w:val="center"/>
+        <w:rPr>
+          <w:lang w:val="en-US"/>
+        </w:rPr>
+      </w:pPr>
+    </w:p>
+    <w:p>
+      <w:pPr>
+        <w:rPr>
+          <w:lang w:val="en-US"/>
+        </w:rPr>
+      </w:pPr>
+    </w:p>
+    <w:p>
+      <w:pPr>
+        <w:rPr>
+          <w:lang w:val="en-US"/>
+        </w:rPr>
+      </w:pPr>
+    </w:p>
+    <w:p>
+      <w:pPr>
+        <w:rPr>
+          <w:lang w:val="en-US"/>
+        </w:rPr>
+      </w:pPr>
+    </w:p>
+    <w:p>
+      <w:pPr>
+        <w:rPr>
+          <w:lang w:val="en-US"/>
+        </w:rPr>
+      </w:pPr>
+    </w:p>
+    <w:p>
+      <w:pPr>
+        <w:rPr>
+          <w:lang w:val="en-US"/>
+        </w:rPr>
+      </w:pPr>
+    </w:p>
+    <w:p>
+      <w:pPr>
+        <w:rPr>
+          <w:lang w:val="en-US"/>
+        </w:rPr>
+      </w:pPr>
+      <w:r>
+        <w:rPr>
+          <w:noProof/>
+          <w:lang w:val="en-US"/>
+        </w:rPr>
+        <w:drawing>
+          <wp:anchor distT="0" distB="0" distL="114300" distR="114300" simplePos="0" relativeHeight="251669504" behindDoc="1" locked="0" layoutInCell="1" allowOverlap="1" wp14:anchorId="12E482EB" wp14:editId="59D55DDA">
+            <wp:simplePos x="0" y="0"/>
+            <wp:positionH relativeFrom="margin">
+              <wp:posOffset>-131428</wp:posOffset>
+            </wp:positionH>
+            <wp:positionV relativeFrom="paragraph">
+              <wp:posOffset>266785</wp:posOffset>
+            </wp:positionV>
+            <wp:extent cx="5873619" cy="2594919"/>
+            <wp:effectExtent l="0" t="0" r="0" b="0"/>
+            <wp:wrapNone/>
+            <wp:docPr id="21" name="Imagen 21"/>
+            <wp:cNvGraphicFramePr>
+              <a:graphicFrameLocks xmlns:a="http://schemas.openxmlformats.org/drawingml/2006/main" noChangeAspect="1"/>
+            </wp:cNvGraphicFramePr>
+            <a:graphic xmlns:a="http://schemas.openxmlformats.org/drawingml/2006/main">
+              <a:graphicData uri="http://schemas.openxmlformats.org/drawingml/2006/picture">
+                <pic:pic xmlns:pic="http://schemas.openxmlformats.org/drawingml/2006/picture">
+                  <pic:nvPicPr>
+                    <pic:cNvPr id="21" name="r1.png"/>
+                    <pic:cNvPicPr/>
+                  </pic:nvPicPr>
+                  <pic:blipFill>
+                    <a:blip r:embed="rId26">
+                      <a:extLst>
+                        <a:ext uri="{28A0092B-C50C-407E-A947-70E740481C1C}">
+                          <a14:useLocalDpi xmlns:a14="http://schemas.microsoft.com/office/drawing/2010/main" val="0"/>
+                        </a:ext>
+                      </a:extLst>
+                    </a:blip>
+                    <a:stretch>
+                      <a:fillRect/>
+                    </a:stretch>
+                  </pic:blipFill>
+                  <pic:spPr>
+                    <a:xfrm>
+                      <a:off x="0" y="0"/>
+                      <a:ext cx="5873619" cy="2594919"/>
+                    </a:xfrm>
+                    <a:prstGeom prst="rect">
+                      <a:avLst/>
+                    </a:prstGeom>
+                  </pic:spPr>
+                </pic:pic>
+              </a:graphicData>
+            </a:graphic>
+            <wp14:sizeRelH relativeFrom="page">
+              <wp14:pctWidth>0</wp14:pctWidth>
+            </wp14:sizeRelH>
+            <wp14:sizeRelV relativeFrom="page">
+              <wp14:pctHeight>0</wp14:pctHeight>
+            </wp14:sizeRelV>
+          </wp:anchor>
+        </w:drawing>
+      </w:r>
+    </w:p>
+    <w:p>
+      <w:pPr>
+        <w:rPr>
+          <w:lang w:val="en-US"/>
+        </w:rPr>
+      </w:pPr>
+      <w:r>
+        <w:rPr>
+          <w:noProof/>
+        </w:rPr>
+        <mc:AlternateContent>
+          <mc:Choice Requires="wps">
+            <w:drawing>
+              <wp:anchor distT="0" distB="0" distL="114300" distR="114300" simplePos="0" relativeHeight="251671552" behindDoc="1" locked="0" layoutInCell="1" allowOverlap="1" wp14:anchorId="6F8E5149" wp14:editId="08CDEEE9">
+                <wp:simplePos x="0" y="0"/>
+                <wp:positionH relativeFrom="column">
+                  <wp:posOffset>-198755</wp:posOffset>
+                </wp:positionH>
+                <wp:positionV relativeFrom="paragraph">
+                  <wp:posOffset>2616200</wp:posOffset>
+                </wp:positionV>
+                <wp:extent cx="5617845" cy="635"/>
+                <wp:effectExtent l="0" t="0" r="0" b="0"/>
+                <wp:wrapNone/>
+                <wp:docPr id="22" name="Cuadro de texto 22"/>
+                <wp:cNvGraphicFramePr/>
+                <a:graphic xmlns:a="http://schemas.openxmlformats.org/drawingml/2006/main">
+                  <a:graphicData uri="http://schemas.microsoft.com/office/word/2010/wordprocessingShape">
+                    <wps:wsp>
+                      <wps:cNvSpPr txBox="1"/>
+                      <wps:spPr>
+                        <a:xfrm>
+                          <a:off x="0" y="0"/>
+                          <a:ext cx="5617845" cy="635"/>
+                        </a:xfrm>
+                        <a:prstGeom prst="rect">
+                          <a:avLst/>
+                        </a:prstGeom>
+                        <a:solidFill>
+                          <a:prstClr val="white"/>
+                        </a:solidFill>
+                        <a:ln>
+                          <a:noFill/>
+                        </a:ln>
+                      </wps:spPr>
+                      <wps:txbx>
+                        <w:txbxContent>
+                          <w:p>
+                            <w:pPr>
+                              <w:pStyle w:val="Descripcin"/>
+                              <w:jc w:val="center"/>
+                              <w:rPr>
+                                <w:noProof/>
+                                <w:sz w:val="21"/>
+                                <w:szCs w:val="21"/>
+                                <w:lang w:val="en-US"/>
+                              </w:rPr>
+                            </w:pPr>
+                            <w:proofErr w:type="spellStart"/>
+                            <w:r>
+                              <w:t>Realistic</w:t>
+                            </w:r>
+                            <w:proofErr w:type="spellEnd"/>
+                            <w:r>
+                              <w:t xml:space="preserve"> </w:t>
+                            </w:r>
+                            <w:proofErr w:type="spellStart"/>
+                            <w:r>
+                              <w:t>estimation</w:t>
+                            </w:r>
+                            <w:proofErr w:type="spellEnd"/>
+                            <w:r>
+                              <w:t xml:space="preserve"> 1</w:t>
+                            </w:r>
+                          </w:p>
+                        </w:txbxContent>
+                      </wps:txbx>
+                      <wps:bodyPr rot="0" spcFirstLastPara="0" vertOverflow="overflow" horzOverflow="overflow" vert="horz" wrap="square" lIns="0" tIns="0" rIns="0" bIns="0" numCol="1" spcCol="0" rtlCol="0" fromWordArt="0" anchor="t" anchorCtr="0" forceAA="0" compatLnSpc="1">
+                        <a:prstTxWarp prst="textNoShape">
+                          <a:avLst/>
+                        </a:prstTxWarp>
+                        <a:spAutoFit/>
+                      </wps:bodyPr>
+                    </wps:wsp>
+                  </a:graphicData>
+                </a:graphic>
+              </wp:anchor>
+            </w:drawing>
+          </mc:Choice>
+          <mc:Fallback>
+            <w:pict>
+              <v:shape w14:anchorId="6F8E5149" id="Cuadro de texto 22" o:spid="_x0000_s1028" type="#_x0000_t202" style="position:absolute;margin-left:-15.65pt;margin-top:206pt;width:442.35pt;height:.05pt;z-index:-251644928;visibility:visible;mso-wrap-style:square;mso-wrap-distance-left:9pt;mso-wrap-distance-top:0;mso-wrap-distance-right:9pt;mso-wrap-distance-bottom:0;mso-position-horizontal:absolute;mso-position-horizontal-relative:text;mso-position-vertical:absolute;mso-position-vertical-relative:text;v-text-anchor:top" o:gfxdata="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" stroked="f">
+                <v:textbox style="mso-fit-shape-to-text:t" inset="0,0,0,0">
+                  <w:txbxContent>
+                    <w:p>
+                      <w:pPr>
+                        <w:pStyle w:val="Descripcin"/>
+                        <w:jc w:val="center"/>
+                        <w:rPr>
+                          <w:noProof/>
+                          <w:sz w:val="21"/>
+                          <w:szCs w:val="21"/>
+                          <w:lang w:val="en-US"/>
+                        </w:rPr>
+                      </w:pPr>
+                      <w:proofErr w:type="spellStart"/>
+                      <w:r>
+                        <w:t>Realistic</w:t>
+                      </w:r>
+                      <w:proofErr w:type="spellEnd"/>
+                      <w:r>
+                        <w:t xml:space="preserve"> </w:t>
+                      </w:r>
+                      <w:proofErr w:type="spellStart"/>
+                      <w:r>
+                        <w:t>estimation</w:t>
+                      </w:r>
+                      <w:proofErr w:type="spellEnd"/>
+                      <w:r>
+                        <w:t xml:space="preserve"> 1</w:t>
+                      </w:r>
+                    </w:p>
+                  </w:txbxContent>
+                </v:textbox>
+              </v:shape>
+            </w:pict>
+          </mc:Fallback>
+        </mc:AlternateContent>
+      </w:r>
+    </w:p>
+    <w:p>
+      <w:pPr>
+        <w:rPr>
+          <w:lang w:val="en-US"/>
+        </w:rPr>
+      </w:pPr>
+    </w:p>
+    <w:p>
+      <w:pPr>
+        <w:rPr>
+          <w:lang w:val="en-US"/>
+        </w:rPr>
+      </w:pPr>
+    </w:p>
+    <w:p>
+      <w:pPr>
+        <w:rPr>
+          <w:lang w:val="en-US"/>
+        </w:rPr>
+      </w:pPr>
+    </w:p>
+    <w:p>
+      <w:pPr>
+        <w:rPr>
+          <w:lang w:val="en-US"/>
+        </w:rPr>
+      </w:pPr>
+    </w:p>
+    <w:p>
+      <w:pPr>
+        <w:rPr>
+          <w:lang w:val="en-US"/>
+        </w:rPr>
+      </w:pPr>
+    </w:p>
+    <w:p>
+      <w:pPr>
+        <w:rPr>
+          <w:lang w:val="en-US"/>
+        </w:rPr>
+      </w:pPr>
+    </w:p>
+    <w:p>
+      <w:pPr>
+        <w:rPr>
+          <w:lang w:val="en-US"/>
+        </w:rPr>
+      </w:pPr>
+    </w:p>
+    <w:p>
+      <w:pPr>
+        <w:rPr>
+          <w:lang w:val="en-US"/>
+        </w:rPr>
+      </w:pPr>
+    </w:p>
+    <w:p>
+      <w:pPr>
+        <w:rPr>
+          <w:lang w:val="en-US"/>
+        </w:rPr>
+      </w:pPr>
+    </w:p>
+    <w:p>
+      <w:pPr>
+        <w:rPr>
+          <w:lang w:val="en-US"/>
+        </w:rPr>
+      </w:pPr>
+    </w:p>
+    <w:p>
+      <w:pPr>
+        <w:rPr>
+          <w:lang w:val="en-US"/>
+        </w:rPr>
+      </w:pPr>
+      <w:r>
+        <w:rPr>
+          <w:lang w:val="en-US"/>
+        </w:rPr>
+        <w:br w:type="page"/>
+      </w:r>
+    </w:p>
+    <w:p>
+      <w:pPr>
+        <w:rPr>
+          <w:lang w:val="en-US"/>
+        </w:rPr>
+      </w:pPr>
+      <w:r>
+        <w:rPr>
+          <w:noProof/>
+          <w:lang w:val="en-US"/>
+        </w:rPr>
+        <w:lastRenderedPageBreak/>
+        <w:drawing>
+          <wp:anchor distT="0" distB="0" distL="114300" distR="114300" simplePos="0" relativeHeight="251672576" behindDoc="1" locked="0" layoutInCell="1" allowOverlap="1" wp14:anchorId="6518FA7A" wp14:editId="4FEBF62E">
+            <wp:simplePos x="0" y="0"/>
+            <wp:positionH relativeFrom="margin">
+              <wp:posOffset>-1132</wp:posOffset>
+            </wp:positionH>
+            <wp:positionV relativeFrom="paragraph">
+              <wp:posOffset>-2540</wp:posOffset>
+            </wp:positionV>
+            <wp:extent cx="5695950" cy="2652395"/>
+            <wp:effectExtent l="0" t="0" r="0" b="0"/>
+            <wp:wrapNone/>
+            <wp:docPr id="23" name="Imagen 23"/>
+            <wp:cNvGraphicFramePr>
+              <a:graphicFrameLocks xmlns:a="http://schemas.openxmlformats.org/drawingml/2006/main" noChangeAspect="1"/>
+            </wp:cNvGraphicFramePr>
+            <a:graphic xmlns:a="http://schemas.openxmlformats.org/drawingml/2006/main">
+              <a:graphicData uri="http://schemas.openxmlformats.org/drawingml/2006/picture">
+                <pic:pic xmlns:pic="http://schemas.openxmlformats.org/drawingml/2006/picture">
+                  <pic:nvPicPr>
+                    <pic:cNvPr id="23" name="r2.png"/>
+                    <pic:cNvPicPr/>
+                  </pic:nvPicPr>
+                  <pic:blipFill>
+                    <a:blip r:embed="rId27">
+                      <a:extLst>
+                        <a:ext uri="{28A0092B-C50C-407E-A947-70E740481C1C}">
+                          <a14:useLocalDpi xmlns:a14="http://schemas.microsoft.com/office/drawing/2010/main" val="0"/>
+                        </a:ext>
+                      </a:extLst>
+                    </a:blip>
+                    <a:stretch>
+                      <a:fillRect/>
+                    </a:stretch>
+                  </pic:blipFill>
+                  <pic:spPr>
+                    <a:xfrm>
+                      <a:off x="0" y="0"/>
+                      <a:ext cx="5695950" cy="2652395"/>
+                    </a:xfrm>
+                    <a:prstGeom prst="rect">
+                      <a:avLst/>
+                    </a:prstGeom>
+                  </pic:spPr>
+                </pic:pic>
+              </a:graphicData>
+            </a:graphic>
+            <wp14:sizeRelH relativeFrom="page">
+              <wp14:pctWidth>0</wp14:pctWidth>
+            </wp14:sizeRelH>
+            <wp14:sizeRelV relativeFrom="page">
+              <wp14:pctHeight>0</wp14:pctHeight>
+            </wp14:sizeRelV>
+          </wp:anchor>
+        </w:drawing>
+      </w:r>
+      <w:r>
+        <w:rPr>
+          <w:noProof/>
+        </w:rPr>
+        <mc:AlternateContent>
+          <mc:Choice Requires="wps">
+            <w:drawing>
+              <wp:anchor distT="0" distB="0" distL="114300" distR="114300" simplePos="0" relativeHeight="251674624" behindDoc="1" locked="0" layoutInCell="1" allowOverlap="1" wp14:anchorId="07BF69EA" wp14:editId="53A06186">
+                <wp:simplePos x="0" y="0"/>
+                <wp:positionH relativeFrom="column">
+                  <wp:posOffset>-164465</wp:posOffset>
+                </wp:positionH>
+                <wp:positionV relativeFrom="paragraph">
+                  <wp:posOffset>2650490</wp:posOffset>
+                </wp:positionV>
+                <wp:extent cx="5873115" cy="635"/>
+                <wp:effectExtent l="0" t="0" r="0" b="0"/>
+                <wp:wrapNone/>
+                <wp:docPr id="24" name="Cuadro de texto 24"/>
+                <wp:cNvGraphicFramePr/>
+                <a:graphic xmlns:a="http://schemas.openxmlformats.org/drawingml/2006/main">
+                  <a:graphicData uri="http://schemas.microsoft.com/office/word/2010/wordprocessingShape">
+                    <wps:wsp>
+                      <wps:cNvSpPr txBox="1"/>
+                      <wps:spPr>
+                        <a:xfrm>
+                          <a:off x="0" y="0"/>
+                          <a:ext cx="5873115" cy="635"/>
+                        </a:xfrm>
+                        <a:prstGeom prst="rect">
+                          <a:avLst/>
+                        </a:prstGeom>
+                        <a:solidFill>
+                          <a:prstClr val="white"/>
+                        </a:solidFill>
+                        <a:ln>
+                          <a:noFill/>
+                        </a:ln>
+                      </wps:spPr>
+                      <wps:txbx>
+                        <w:txbxContent>
+                          <w:p>
+                            <w:pPr>
+                              <w:pStyle w:val="Descripcin"/>
+                              <w:jc w:val="center"/>
+                            </w:pPr>
+                            <w:proofErr w:type="spellStart"/>
+                            <w:r>
+                              <w:t>Realistic</w:t>
+                            </w:r>
+                            <w:proofErr w:type="spellEnd"/>
+                            <w:r>
+                              <w:t xml:space="preserve"> </w:t>
+                            </w:r>
+                            <w:proofErr w:type="spellStart"/>
+                            <w:r>
+                              <w:t>estimation</w:t>
+                            </w:r>
+                            <w:proofErr w:type="spellEnd"/>
+                            <w:r>
+                              <w:t xml:space="preserve"> 2</w:t>
+                            </w:r>
+                          </w:p>
+                        </w:txbxContent>
+                      </wps:txbx>
+                      <wps:bodyPr rot="0" spcFirstLastPara="0" vertOverflow="overflow" horzOverflow="overflow" vert="horz" wrap="square" lIns="0" tIns="0" rIns="0" bIns="0" numCol="1" spcCol="0" rtlCol="0" fromWordArt="0" anchor="t" anchorCtr="0" forceAA="0" compatLnSpc="1">
+                        <a:prstTxWarp prst="textNoShape">
+                          <a:avLst/>
+                        </a:prstTxWarp>
+                        <a:spAutoFit/>
+                      </wps:bodyPr>
+                    </wps:wsp>
+                  </a:graphicData>
+                </a:graphic>
+              </wp:anchor>
+            </w:drawing>
+          </mc:Choice>
+          <mc:Fallback>
+            <w:pict>
+              <v:shape w14:anchorId="07BF69EA" id="Cuadro de texto 24" o:spid="_x0000_s1029" type="#_x0000_t202" style="position:absolute;margin-left:-12.95pt;margin-top:208.7pt;width:462.45pt;height:.05pt;z-index:-251641856;visibility:visible;mso-wrap-style:square;mso-wrap-distance-left:9pt;mso-wrap-distance-top:0;mso-wrap-distance-right:9pt;mso-wrap-distance-bottom:0;mso-position-horizontal:absolute;mso-position-horizontal-relative:text;mso-position-vertical:absolute;mso-position-vertical-relative:text;v-text-anchor:top" o:gfxdata="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" stroked="f">
+                <v:textbox style="mso-fit-shape-to-text:t" inset="0,0,0,0">
+                  <w:txbxContent>
+                    <w:p>
+                      <w:pPr>
+                        <w:pStyle w:val="Descripcin"/>
+                        <w:jc w:val="center"/>
+                      </w:pPr>
+                      <w:proofErr w:type="spellStart"/>
+                      <w:r>
+                        <w:t>Realistic</w:t>
+                      </w:r>
+                      <w:proofErr w:type="spellEnd"/>
+                      <w:r>
+                        <w:t xml:space="preserve"> </w:t>
+                      </w:r>
+                      <w:proofErr w:type="spellStart"/>
+                      <w:r>
+                        <w:t>estimation</w:t>
+                      </w:r>
+                      <w:proofErr w:type="spellEnd"/>
+                      <w:r>
+                        <w:t xml:space="preserve"> 2</w:t>
+                      </w:r>
+                    </w:p>
+                  </w:txbxContent>
+                </v:textbox>
+              </v:shape>
+            </w:pict>
+          </mc:Fallback>
+        </mc:AlternateContent>
+      </w:r>
+    </w:p>
+    <w:p>
+      <w:pPr>
+        <w:rPr>
+          <w:lang w:val="en-US"/>
+        </w:rPr>
+      </w:pPr>
+    </w:p>
+    <w:p>
+      <w:pPr>
+        <w:rPr>
+          <w:lang w:val="en-US"/>
+        </w:rPr>
+      </w:pPr>
+    </w:p>
+    <w:p>
+      <w:pPr>
+        <w:rPr>
+          <w:lang w:val="en-US"/>
+        </w:rPr>
+      </w:pPr>
+    </w:p>
+    <w:p>
+      <w:pPr>
+        <w:rPr>
+          <w:lang w:val="en-US"/>
+        </w:rPr>
+      </w:pPr>
+    </w:p>
+    <w:p>
+      <w:pPr>
+        <w:rPr>
+          <w:lang w:val="en-US"/>
+        </w:rPr>
+      </w:pPr>
+    </w:p>
+    <w:p>
+      <w:pPr>
+        <w:rPr>
+          <w:lang w:val="en-US"/>
+        </w:rPr>
+      </w:pPr>
+    </w:p>
+    <w:p>
+      <w:pPr>
+        <w:rPr>
+          <w:lang w:val="en-US"/>
+        </w:rPr>
+      </w:pPr>
+    </w:p>
+    <w:p>
+      <w:pPr>
+        <w:rPr>
+          <w:lang w:val="en-US"/>
+        </w:rPr>
+      </w:pPr>
+    </w:p>
+    <w:p>
+      <w:pPr>
+        <w:rPr>
+          <w:lang w:val="en-US"/>
+        </w:rPr>
+      </w:pPr>
+    </w:p>
+    <w:p>
+      <w:pPr>
+        <w:rPr>
+          <w:lang w:val="en-US"/>
+        </w:rPr>
+      </w:pPr>
+    </w:p>
+    <w:p>
+      <w:pPr>
+        <w:rPr>
+          <w:lang w:val="en-US"/>
+        </w:rPr>
+      </w:pPr>
+    </w:p>
+    <w:p>
+      <w:pPr>
+        <w:rPr>
+          <w:lang w:val="en-US"/>
+        </w:rPr>
+      </w:pPr>
+      <w:r>
+        <w:rPr>
+          <w:noProof/>
+        </w:rPr>
+        <mc:AlternateContent>
+          <mc:Choice Requires="wps">
+            <w:drawing>
+              <wp:anchor distT="0" distB="0" distL="114300" distR="114300" simplePos="0" relativeHeight="251677696" behindDoc="1" locked="0" layoutInCell="1" allowOverlap="1" wp14:anchorId="31AA4839" wp14:editId="04B7C17D">
+                <wp:simplePos x="0" y="0"/>
+                <wp:positionH relativeFrom="column">
+                  <wp:posOffset>-635</wp:posOffset>
+                </wp:positionH>
+                <wp:positionV relativeFrom="paragraph">
+                  <wp:posOffset>2807335</wp:posOffset>
+                </wp:positionV>
+                <wp:extent cx="5664200" cy="635"/>
+                <wp:effectExtent l="0" t="0" r="0" b="0"/>
+                <wp:wrapNone/>
+                <wp:docPr id="26" name="Cuadro de texto 26"/>
+                <wp:cNvGraphicFramePr/>
+                <a:graphic xmlns:a="http://schemas.openxmlformats.org/drawingml/2006/main">
+                  <a:graphicData uri="http://schemas.microsoft.com/office/word/2010/wordprocessingShape">
+                    <wps:wsp>
+                      <wps:cNvSpPr txBox="1"/>
+                      <wps:spPr>
+                        <a:xfrm>
+                          <a:off x="0" y="0"/>
+                          <a:ext cx="5664200" cy="635"/>
+                        </a:xfrm>
+                        <a:prstGeom prst="rect">
+                          <a:avLst/>
+                        </a:prstGeom>
+                        <a:solidFill>
+                          <a:prstClr val="white"/>
+                        </a:solidFill>
+                        <a:ln>
+                          <a:noFill/>
+                        </a:ln>
+                      </wps:spPr>
+                      <wps:txbx>
+                        <w:txbxContent>
+                          <w:p>
+                            <w:pPr>
+                              <w:pStyle w:val="Descripcin"/>
+                              <w:jc w:val="center"/>
+                              <w:rPr>
+                                <w:noProof/>
+                                <w:sz w:val="21"/>
+                                <w:szCs w:val="21"/>
+                                <w:lang w:val="en-US"/>
+                              </w:rPr>
+                            </w:pPr>
+                            <w:proofErr w:type="spellStart"/>
+                            <w:r>
+                              <w:t>Pessimistic</w:t>
+                            </w:r>
+                            <w:proofErr w:type="spellEnd"/>
+                            <w:r>
+                              <w:t xml:space="preserve"> </w:t>
+                            </w:r>
+                            <w:proofErr w:type="spellStart"/>
+                            <w:r>
+                              <w:t>estimation</w:t>
+                            </w:r>
+                            <w:proofErr w:type="spellEnd"/>
+                          </w:p>
+                        </w:txbxContent>
+                      </wps:txbx>
+                      <wps:bodyPr rot="0" spcFirstLastPara="0" vertOverflow="overflow" horzOverflow="overflow" vert="horz" wrap="square" lIns="0" tIns="0" rIns="0" bIns="0" numCol="1" spcCol="0" rtlCol="0" fromWordArt="0" anchor="t" anchorCtr="0" forceAA="0" compatLnSpc="1">
+                        <a:prstTxWarp prst="textNoShape">
+                          <a:avLst/>
+                        </a:prstTxWarp>
+                        <a:spAutoFit/>
+                      </wps:bodyPr>
+                    </wps:wsp>
+                  </a:graphicData>
+                </a:graphic>
+              </wp:anchor>
+            </w:drawing>
+          </mc:Choice>
+          <mc:Fallback>
+            <w:pict>
+              <v:shape w14:anchorId="31AA4839" id="Cuadro de texto 26" o:spid="_x0000_s1030" type="#_x0000_t202" style="position:absolute;margin-left:-.05pt;margin-top:221.05pt;width:446pt;height:.05pt;z-index:-251638784;visibility:visible;mso-wrap-style:square;mso-wrap-distance-left:9pt;mso-wrap-distance-top:0;mso-wrap-distance-right:9pt;mso-wrap-distance-bottom:0;mso-position-horizontal:absolute;mso-position-horizontal-relative:text;mso-position-vertical:absolute;mso-position-vertical-relative:text;v-text-anchor:top" o:gfxdata="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" stroked="f">
+                <v:textbox style="mso-fit-shape-to-text:t" inset="0,0,0,0">
+                  <w:txbxContent>
+                    <w:p>
+                      <w:pPr>
+                        <w:pStyle w:val="Descripcin"/>
+                        <w:jc w:val="center"/>
+                        <w:rPr>
+                          <w:noProof/>
+                          <w:sz w:val="21"/>
+                          <w:szCs w:val="21"/>
+                          <w:lang w:val="en-US"/>
+                        </w:rPr>
+                      </w:pPr>
+                      <w:proofErr w:type="spellStart"/>
+                      <w:r>
+                        <w:t>Pessimistic</w:t>
+                      </w:r>
+                      <w:proofErr w:type="spellEnd"/>
+                      <w:r>
+                        <w:t xml:space="preserve"> </w:t>
+                      </w:r>
+                      <w:proofErr w:type="spellStart"/>
+                      <w:r>
+                        <w:t>estimation</w:t>
+                      </w:r>
+                      <w:proofErr w:type="spellEnd"/>
+                    </w:p>
+                  </w:txbxContent>
+                </v:textbox>
+              </v:shape>
+            </w:pict>
+          </mc:Fallback>
+        </mc:AlternateContent>
+      </w:r>
+      <w:r>
+        <w:rPr>
+          <w:noProof/>
+          <w:lang w:val="en-US"/>
+        </w:rPr>
+        <w:drawing>
+          <wp:anchor distT="0" distB="0" distL="114300" distR="114300" simplePos="0" relativeHeight="251675648" behindDoc="1" locked="0" layoutInCell="1" allowOverlap="1" wp14:anchorId="0A673E9C" wp14:editId="42E8EF9A">
+            <wp:simplePos x="0" y="0"/>
+            <wp:positionH relativeFrom="margin">
+              <wp:posOffset>-979</wp:posOffset>
+            </wp:positionH>
+            <wp:positionV relativeFrom="paragraph">
+              <wp:posOffset>131170</wp:posOffset>
+            </wp:positionV>
+            <wp:extent cx="5664215" cy="2619633"/>
+            <wp:effectExtent l="0" t="0" r="0" b="9525"/>
+            <wp:wrapNone/>
+            <wp:docPr id="25" name="Imagen 25"/>
+            <wp:cNvGraphicFramePr>
+              <a:graphicFrameLocks xmlns:a="http://schemas.openxmlformats.org/drawingml/2006/main" noChangeAspect="1"/>
+            </wp:cNvGraphicFramePr>
+            <a:graphic xmlns:a="http://schemas.openxmlformats.org/drawingml/2006/main">
+              <a:graphicData uri="http://schemas.openxmlformats.org/drawingml/2006/picture">
+                <pic:pic xmlns:pic="http://schemas.openxmlformats.org/drawingml/2006/picture">
+                  <pic:nvPicPr>
+                    <pic:cNvPr id="25" name="pes.png"/>
+                    <pic:cNvPicPr/>
+                  </pic:nvPicPr>
+                  <pic:blipFill>
+                    <a:blip r:embed="rId28">
+                      <a:extLst>
+                        <a:ext uri="{28A0092B-C50C-407E-A947-70E740481C1C}">
+                          <a14:useLocalDpi xmlns:a14="http://schemas.microsoft.com/office/drawing/2010/main" val="0"/>
+                        </a:ext>
+                      </a:extLst>
+                    </a:blip>
+                    <a:stretch>
+                      <a:fillRect/>
+                    </a:stretch>
+                  </pic:blipFill>
+                  <pic:spPr>
+                    <a:xfrm>
+                      <a:off x="0" y="0"/>
+                      <a:ext cx="5673494" cy="2623924"/>
+                    </a:xfrm>
+                    <a:prstGeom prst="rect">
+                      <a:avLst/>
+                    </a:prstGeom>
+                  </pic:spPr>
+                </pic:pic>
+              </a:graphicData>
+            </a:graphic>
+            <wp14:sizeRelH relativeFrom="page">
+              <wp14:pctWidth>0</wp14:pctWidth>
+            </wp14:sizeRelH>
+            <wp14:sizeRelV relativeFrom="page">
+              <wp14:pctHeight>0</wp14:pctHeight>
+            </wp14:sizeRelV>
+          </wp:anchor>
+        </w:drawing>
+      </w:r>
+    </w:p>
+    <w:p>
+      <w:pPr>
+        <w:rPr>
+          <w:lang w:val="en-US"/>
+        </w:rPr>
+      </w:pPr>
+    </w:p>
+    <w:p>
+      <w:pPr>
+        <w:rPr>
+          <w:lang w:val="en-US"/>
+        </w:rPr>
+      </w:pPr>
+    </w:p>
+    <w:p>
+      <w:pPr>
+        <w:rPr>
+          <w:lang w:val="en-US"/>
+        </w:rPr>
+      </w:pPr>
+    </w:p>
+    <w:p>
+      <w:pPr>
+        <w:rPr>
+          <w:lang w:val="en-US"/>
+        </w:rPr>
+      </w:pPr>
+    </w:p>
+    <w:p>
+      <w:pPr>
+        <w:rPr>
+          <w:lang w:val="en-US"/>
+        </w:rPr>
+      </w:pPr>
+    </w:p>
+    <w:p>
+      <w:pPr>
+        <w:rPr>
+          <w:lang w:val="en-US"/>
+        </w:rPr>
+      </w:pPr>
+    </w:p>
+    <w:p>
+      <w:pPr>
+        <w:rPr>
+          <w:lang w:val="en-US"/>
+        </w:rPr>
+      </w:pPr>
+    </w:p>
+    <w:p>
+      <w:pPr>
+        <w:rPr>
+          <w:lang w:val="en-US"/>
+        </w:rPr>
+      </w:pPr>
+    </w:p>
+    <w:p>
+      <w:pPr>
+        <w:rPr>
+          <w:lang w:val="en-US"/>
+        </w:rPr>
+      </w:pPr>
+    </w:p>
+    <w:p>
+      <w:pPr>
+        <w:rPr>
+          <w:lang w:val="en-US"/>
+        </w:rPr>
+      </w:pPr>
+    </w:p>
+    <w:p>
+      <w:pPr>
+        <w:rPr>
+          <w:lang w:val="en-US"/>
+        </w:rPr>
+      </w:pPr>
+    </w:p>
+    <w:p>
+      <w:pPr>
+        <w:rPr>
+          <w:lang w:val="en-US"/>
+        </w:rPr>
+      </w:pPr>
+      <w:r>
+        <w:rPr>
+          <w:lang w:val="en-US"/>
+        </w:rPr>
+        <w:t>After doing this analysis, we reached the conclusion that our budget will be approximately between 30000€-35000€</w:t>
+      </w:r>
+    </w:p>
+    <w:p>
+      <w:pPr>
+        <w:rPr>
+          <w:lang w:val="en-US"/>
+        </w:rPr>
+      </w:pPr>
+    </w:p>
+    <w:p>
+      <w:pPr>
+        <w:pStyle w:val="Ttulo1"/>
+        <w:rPr>
+          <w:lang w:val="en-US"/>
+        </w:rPr>
+      </w:pPr>
+      <w:bookmarkStart w:id="16" w:name="_Toc3490761"/>
+      <w:r>
+        <w:rPr>
+          <w:lang w:val="en-US"/>
+        </w:rPr>
+        <w:t>Risk analysis</w:t>
+      </w:r>
       <w:bookmarkEnd w:id="16"/>
     </w:p>
     <w:p>
-      <w:r>
-        <w:t xml:space="preserve">##A la espera de saber </w:t>
-      </w:r>
-      <w:r>
-        <w:t>acerca de los precios de AWS para completar el presupuesto</w:t>
-      </w:r>
-    </w:p>
-    <w:p/>
-    <w:p/>
-    <w:p>
-      <w:pPr>
-        <w:pStyle w:val="Ttulo1"/>
-        <w:rPr>
-          <w:lang w:val="en-US"/>
-        </w:rPr>
-      </w:pPr>
-      <w:bookmarkStart w:id="17" w:name="_Toc3431983"/>
-      <w:r>
-        <w:rPr>
-          <w:lang w:val="en-US"/>
-        </w:rPr>
-        <w:t>Risk analysis</w:t>
-      </w:r>
-      <w:bookmarkEnd w:id="17"/>
-    </w:p>
-    <w:p>
       <w:pPr>
         <w:rPr>
           <w:lang w:val="en-US"/>
@@ -7733,19 +9357,11 @@
         </w:rPr>
         <w:t>factors that will influence on how close the real costs of developing our product are to our optimistic or pessimistic estimation</w:t>
       </w:r>
-      <w:proofErr w:type="gramStart"/>
-      <w:r>
-        <w:rPr>
-          <w:lang w:val="en-US"/>
-        </w:rPr>
-        <w:t xml:space="preserve">. </w:t>
-      </w:r>
-      <w:proofErr w:type="gramEnd"/>
-      <w:r>
-        <w:rPr>
-          <w:lang w:val="en-US"/>
-        </w:rPr>
-        <w:t>In order to minimize the impact of these risks in our development, we must come up with some measures</w:t>
+      <w:r>
+        <w:rPr>
+          <w:lang w:val="en-US"/>
+        </w:rPr>
+        <w:t>. In order to minimize the impact of these risks in our development, we must come up with some measures</w:t>
       </w:r>
       <w:r>
         <w:rPr>
@@ -7769,7 +9385,38 @@
         <w:rPr>
           <w:lang w:val="en-US"/>
         </w:rPr>
-        <w:t>We will be using Amazon Web Service in order to store our data. Because no member of our development team has had any previous experience with this service, there is the possibility of it taking too long to learn how to use it properly. In order to minimize this risk, one of the members of the team will be focused on how to work with Amazon Web Service and will be the one in charge to explain to the rest of the team what to do should they need to directly interact with this service. If it ends up being impossible to work with it, we must be ready to jump to other similar service, such as Azure.</w:t>
+        <w:t>We will be using Amazon Web Service</w:t>
+      </w:r>
+      <w:r>
+        <w:rPr>
+          <w:lang w:val="en-US"/>
+        </w:rPr>
+        <w:t>s</w:t>
+      </w:r>
+      <w:r>
+        <w:rPr>
+          <w:lang w:val="en-US"/>
+        </w:rPr>
+        <w:t xml:space="preserve"> in order to store our data. Because no member of our development team has had any previous experience with this service, there is the possibility of it taking too long to learn how to use it properly. In order to minimize this risk, one of the members of the team will be focused on how to work with Amazon Web Service</w:t>
+      </w:r>
+      <w:r>
+        <w:rPr>
+          <w:lang w:val="en-US"/>
+        </w:rPr>
+        <w:t>s</w:t>
+      </w:r>
+      <w:r>
+        <w:rPr>
+          <w:lang w:val="en-US"/>
+        </w:rPr>
+        <w:t xml:space="preserve"> and will be the one in charge to explain to the rest of the team what to do should </w:t>
+      </w:r>
+      <w:r>
+        <w:rPr>
+          <w:lang w:val="en-US"/>
+        </w:rPr>
+        <w:lastRenderedPageBreak/>
+        <w:t>they need to directly interact with this service. If it ends up being impossible to work with it, we must be ready to jump to other similar service, such as Azure.</w:t>
       </w:r>
     </w:p>
     <w:p>
@@ -7787,14 +9434,7 @@
         <w:rPr>
           <w:lang w:val="en-US"/>
         </w:rPr>
-        <w:t xml:space="preserve">When trying to publish automated Facebook messages, because apparently is necessary to be registered as a developer in order to use its API, pilot users may not be able to try this feature if we end up needing them to use the Facebook API to schedule posts. As </w:t>
-      </w:r>
-      <w:r>
-        <w:rPr>
-          <w:lang w:val="en-US"/>
-        </w:rPr>
-        <w:lastRenderedPageBreak/>
-        <w:t>alternatives, we may either look for a workaround without consuming Facebook API or look for other social networks that may work as a substitute.</w:t>
+        <w:t>When trying to publish automated Facebook messages, because apparently is necessary to be registered as a developer in order to use its API, pilot users may not be able to try this feature if we end up needing them to use the Facebook API to schedule posts. As alternatives, we may either look for a workaround without consuming Facebook API or look for other social networks that may work as a substitute.</w:t>
       </w:r>
     </w:p>
     <w:p>
@@ -7831,6 +9471,12 @@
           <w:lang w:val="en-US"/>
         </w:rPr>
         <w:t>Changes in the requirements due to feedback from the pilot users. In this case, we will need to quickly change the planification of our sprints</w:t>
+      </w:r>
+      <w:r>
+        <w:rPr>
+          <w:lang w:val="en-US"/>
+        </w:rPr>
+        <w:t>.</w:t>
       </w:r>
     </w:p>
     <w:p>
@@ -7928,7 +9574,55 @@
           <w:lang w:val="en-US"/>
         </w:rPr>
       </w:pPr>
-      <w:bookmarkStart w:id="18" w:name="_Toc3431984"/>
+      <w:bookmarkStart w:id="17" w:name="_Toc3490762"/>
+      <w:r>
+        <w:rPr>
+          <w:lang w:val="en-US"/>
+        </w:rPr>
+        <w:t>Pricing</w:t>
+      </w:r>
+      <w:bookmarkEnd w:id="17"/>
+    </w:p>
+    <w:p>
+      <w:pPr>
+        <w:rPr>
+          <w:lang w:val="en-US"/>
+        </w:rPr>
+      </w:pPr>
+      <w:r>
+        <w:rPr>
+          <w:lang w:val="en-US"/>
+        </w:rPr>
+        <w:t>Each registered user will be able to create free capsules and upload files to them up to a maximum of 20mb in total. These capsules can be scheduled up to one year in the future and will be deleted 6 months</w:t>
+      </w:r>
+      <w:r>
+        <w:rPr>
+          <w:lang w:val="en-US"/>
+        </w:rPr>
+        <w:t xml:space="preserve"> after their release.</w:t>
+      </w:r>
+    </w:p>
+    <w:p>
+      <w:pPr>
+        <w:rPr>
+          <w:lang w:val="en-US"/>
+        </w:rPr>
+      </w:pPr>
+      <w:r>
+        <w:rPr>
+          <w:lang w:val="en-US"/>
+        </w:rPr>
+        <w:t>Premium and modular capsules will cost 11.99 € each, can store up to 500mb of files and will not have a limit on how far into the future they can be scheduled, nor will they disappear after being released.</w:t>
+      </w:r>
+    </w:p>
+    <w:p>
+      <w:pPr>
+        <w:pStyle w:val="Ttulo1"/>
+        <w:rPr>
+          <w:lang w:val="en-US"/>
+        </w:rPr>
+      </w:pPr>
+      <w:bookmarkStart w:id="18" w:name="_Toc3490763"/>
       <w:r>
         <w:rPr>
           <w:lang w:val="en-US"/>
@@ -7938,20 +9632,78 @@
       <w:bookmarkEnd w:id="18"/>
     </w:p>
     <w:p>
-      <w:r>
-        <w:t>#</w:t>
-      </w:r>
-      <w:r>
-        <w:t>#</w:t>
-      </w:r>
-      <w:r>
-        <w:t>A rellenar una vez estén c</w:t>
-      </w:r>
-      <w:r>
-        <w:t>ompletos los costes</w:t>
-      </w:r>
-    </w:p>
-    <w:p/>
+      <w:pPr>
+        <w:rPr>
+          <w:lang w:val="en-US"/>
+        </w:rPr>
+      </w:pPr>
+      <w:r>
+        <w:rPr>
+          <w:lang w:val="en-US"/>
+        </w:rPr>
+        <w:t>We have m</w:t>
+      </w:r>
+      <w:r>
+        <w:rPr>
+          <w:lang w:val="en-US"/>
+        </w:rPr>
+        <w:t xml:space="preserve">ade a profit estimation of the three first years of our </w:t>
+      </w:r>
+      <w:r>
+        <w:rPr>
+          <w:lang w:val="en-US"/>
+        </w:rPr>
+        <w:t xml:space="preserve">service, using as reference our first realistic cost estimation. Expecting an exponential growth, we estimate we will sell about 2000 capsules during our first year, 4000 during our second year and 8000 during our third year, making a total of 12000 over three years at 11.99€ each unit, which nets us a profit of 9,9€ per sale. Our budget already includes the hosting and storage services for the first year, but we must </w:t>
+      </w:r>
+      <w:proofErr w:type="gramStart"/>
+      <w:r>
+        <w:rPr>
+          <w:lang w:val="en-US"/>
+        </w:rPr>
+        <w:t>take into account</w:t>
+      </w:r>
+      <w:proofErr w:type="gramEnd"/>
+      <w:r>
+        <w:rPr>
+          <w:lang w:val="en-US"/>
+        </w:rPr>
+        <w:t xml:space="preserve"> the costs for the following years, which will increase as more time capsules are created, as well as the salary of someone in charge of the maintenance of our service.</w:t>
+      </w:r>
+    </w:p>
+    <w:p>
+      <w:pPr>
+        <w:rPr>
+          <w:lang w:val="en-US"/>
+        </w:rPr>
+      </w:pPr>
+      <w:r>
+        <w:rPr>
+          <w:lang w:val="en-US"/>
+        </w:rPr>
+        <w:t>Our estimation foresees a net loss of 10714.18€ during the first year, reaching the point of stability during the second year and ending it with a positive balance of 16726.61 €</w:t>
+      </w:r>
+    </w:p>
+    <w:p>
+      <w:pPr>
+        <w:rPr>
+          <w:lang w:val="en-US"/>
+        </w:rPr>
+      </w:pPr>
+      <w:r>
+        <w:rPr>
+          <w:lang w:val="en-US"/>
+        </w:rPr>
+        <w:t xml:space="preserve">Gains dramatically increase during the third year, reaching a total profit of 80903.4€ </w:t>
+      </w:r>
+      <w:r>
+        <w:rPr>
+          <w:lang w:val="en-US"/>
+        </w:rPr>
+        <w:t>across these three years.</w:t>
+      </w:r>
+      <w:bookmarkStart w:id="19" w:name="_GoBack"/>
+      <w:bookmarkEnd w:id="19"/>
+    </w:p>
     <w:p>
       <w:pPr>
         <w:pStyle w:val="Ttulo1"/>
@@ -7959,11 +9711,12 @@
           <w:lang w:val="en-US"/>
         </w:rPr>
       </w:pPr>
-      <w:bookmarkStart w:id="19" w:name="_Toc3431985"/>
-      <w:r>
-        <w:rPr>
-          <w:lang w:val="en-US"/>
-        </w:rPr>
+      <w:bookmarkStart w:id="20" w:name="_Toc3490764"/>
+      <w:r>
+        <w:rPr>
+          <w:lang w:val="en-US"/>
+        </w:rPr>
+        <w:lastRenderedPageBreak/>
         <w:t>Conclus</w:t>
       </w:r>
       <w:r>
@@ -7978,7 +9731,7 @@
         </w:rPr>
         <w:t>s</w:t>
       </w:r>
-      <w:bookmarkEnd w:id="19"/>
+      <w:bookmarkEnd w:id="20"/>
     </w:p>
     <w:p>
       <w:pPr>
@@ -8024,8 +9777,8 @@
       </w:r>
     </w:p>
     <w:sectPr>
-      <w:headerReference w:type="default" r:id="rId25"/>
-      <w:footerReference w:type="default" r:id="rId26"/>
+      <w:headerReference w:type="default" r:id="rId29"/>
+      <w:footerReference w:type="default" r:id="rId30"/>
       <w:pgSz w:w="11906" w:h="16838"/>
       <w:pgMar w:top="1417" w:right="1701" w:bottom="1417" w:left="1701" w:header="708" w:footer="708" w:gutter="0"/>
       <w:pgNumType w:start="0"/>
@@ -8226,13 +9979,13 @@
         </mc:Choice>
         <mc:Fallback>
           <w:pict>
-            <v:group w14:anchorId="202C3C57" id="Grupo 37" o:spid="_x0000_s1027" style="position:absolute;margin-left:416.8pt;margin-top:0;width:468pt;height:25.2pt;z-index:251657728;mso-width-percent:1000;mso-top-percent:200;mso-wrap-distance-left:0;mso-wrap-distance-right:0;mso-position-horizontal:right;mso-position-horizontal-relative:margin;mso-position-vertical-relative:bottom-margin-area;mso-width-percent:1000;mso-top-percent:200;mso-width-relative:margin;mso-height-relative:margin" coordsize="59626,3238" o:gfxdata="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">
-              <v:rect id="Rectángulo 38" o:spid="_x0000_s1028" style="position:absolute;left:190;width:59436;height:188;visibility:visible;mso-wrap-style:square;v-text-anchor:middle" o:gfxdata="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" fillcolor="#76cdee [1940]" stroked="f" strokeweight="1pt"/>
+            <v:group w14:anchorId="202C3C57" id="Grupo 37" o:spid="_x0000_s1031" style="position:absolute;margin-left:416.8pt;margin-top:0;width:468pt;height:25.2pt;z-index:251657728;mso-width-percent:1000;mso-top-percent:200;mso-wrap-distance-left:0;mso-wrap-distance-right:0;mso-position-horizontal:right;mso-position-horizontal-relative:margin;mso-position-vertical-relative:bottom-margin-area;mso-width-percent:1000;mso-top-percent:200;mso-width-relative:margin;mso-height-relative:margin" coordsize="59626,3238" o:gfxdata="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">
+              <v:rect id="Rectángulo 38" o:spid="_x0000_s1032" style="position:absolute;left:190;width:59436;height:188;visibility:visible;mso-wrap-style:square;v-text-anchor:middle" o:gfxdata="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" fillcolor="#76cdee [1940]" stroked="f" strokeweight="1pt"/>
               <v:shapetype id="_x0000_t202" coordsize="21600,21600" o:spt="202" path="m,l,21600r21600,l21600,xe">
                 <v:stroke joinstyle="miter"/>
                 <v:path gradientshapeok="t" o:connecttype="rect"/>
               </v:shapetype>
-              <v:shape id="Cuadro de texto 39" o:spid="_x0000_s1029" type="#_x0000_t202" style="position:absolute;top:666;width:59436;height:2572;visibility:visible;mso-wrap-style:square;v-text-anchor:bottom" o:gfxdata="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" filled="f" stroked="f" strokeweight=".5pt">
+              <v:shape id="Cuadro de texto 39" o:spid="_x0000_s1033" type="#_x0000_t202" style="position:absolute;top:666;width:59436;height:2572;visibility:visible;mso-wrap-style:square;v-text-anchor:bottom" o:gfxdata="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" filled="f" stroked="f" strokeweight=".5pt">
                 <v:textbox inset=",,,0">
                   <w:txbxContent>
                     <w:p>
@@ -8402,7 +10155,7 @@
         </mc:Choice>
         <mc:Fallback>
           <w:pict>
-            <v:rect w14:anchorId="7605AAB6" id="Rectángulo 40" o:spid="_x0000_s1030" style="position:absolute;margin-left:0;margin-top:0;width:36pt;height:25.2pt;z-index:251656704;visibility:visible;mso-wrap-style:square;mso-width-percent:0;mso-height-percent:0;mso-top-percent:200;mso-wrap-distance-left:0;mso-wrap-distance-top:0;mso-wrap-distance-right:0;mso-wrap-distance-bottom:0;mso-position-horizontal:left;mso-position-horizontal-relative:right-margin-area;mso-position-vertical-relative:bottom-margin-area;mso-width-percent:0;mso-height-percent:0;mso-top-percent:200;mso-width-relative:margin;mso-height-relative:margin;v-text-anchor:bottom" o:gfxdata="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" fillcolor="#76cdee [1940]" stroked="f" strokeweight="3pt">
+            <v:rect w14:anchorId="7605AAB6" id="Rectángulo 40" o:spid="_x0000_s1034" style="position:absolute;margin-left:0;margin-top:0;width:36pt;height:25.2pt;z-index:251656704;visibility:visible;mso-wrap-style:square;mso-width-percent:0;mso-height-percent:0;mso-top-percent:200;mso-wrap-distance-left:0;mso-wrap-distance-top:0;mso-wrap-distance-right:0;mso-wrap-distance-bottom:0;mso-position-horizontal:left;mso-position-horizontal-relative:right-margin-area;mso-position-vertical-relative:bottom-margin-area;mso-width-percent:0;mso-height-percent:0;mso-top-percent:200;mso-width-relative:margin;mso-height-relative:margin;v-text-anchor:bottom" o:gfxdata="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" fillcolor="#76cdee [1940]" stroked="f" strokeweight="3pt">
               <v:textbox>
                 <w:txbxContent>
                   <w:p>
@@ -8911,6 +10664,119 @@
     </w:lvl>
   </w:abstractNum>
   <w:abstractNum w:abstractNumId="3" w15:restartNumberingAfterBreak="0">
+    <w:nsid w:val="23BB0351"/>
+    <w:multiLevelType w:val="hybridMultilevel"/>
+    <w:tmpl w:val="B4E4321C"/>
+    <w:lvl w:ilvl="0" w:tplc="0C0A0001">
+      <w:start w:val="1"/>
+      <w:numFmt w:val="bullet"/>
+      <w:lvlText w:val=""/>
+      <w:lvlJc w:val="left"/>
+      <w:pPr>
+        <w:ind w:left="720" w:hanging="360"/>
+      </w:pPr>
+      <w:rPr>
+        <w:rFonts w:ascii="Symbol" w:hAnsi="Symbol" w:hint="default"/>
+      </w:rPr>
+    </w:lvl>
+    <w:lvl w:ilvl="1" w:tplc="0C0A0003" w:tentative="1">
+      <w:start w:val="1"/>
+      <w:numFmt w:val="bullet"/>
+      <w:lvlText w:val="o"/>
+      <w:lvlJc w:val="left"/>
+      <w:pPr>
+        <w:ind w:left="1440" w:hanging="360"/>
+      </w:pPr>
+      <w:rPr>
+        <w:rFonts w:ascii="Courier New" w:hAnsi="Courier New" w:cs="Courier New" w:hint="default"/>
+      </w:rPr>
+    </w:lvl>
+    <w:lvl w:ilvl="2" w:tplc="0C0A0005" w:tentative="1">
+      <w:start w:val="1"/>
+      <w:numFmt w:val="bullet"/>
+      <w:lvlText w:val=""/>
+      <w:lvlJc w:val="left"/>
+      <w:pPr>
+        <w:ind w:left="2160" w:hanging="360"/>
+      </w:pPr>
+      <w:rPr>
+        <w:rFonts w:ascii="Wingdings" w:hAnsi="Wingdings" w:hint="default"/>
+      </w:rPr>
+    </w:lvl>
+    <w:lvl w:ilvl="3" w:tplc="0C0A0001" w:tentative="1">
+      <w:start w:val="1"/>
+      <w:numFmt w:val="bullet"/>
+      <w:lvlText w:val=""/>
+      <w:lvlJc w:val="left"/>
+      <w:pPr>
+        <w:ind w:left="2880" w:hanging="360"/>
+      </w:pPr>
+      <w:rPr>
+        <w:rFonts w:ascii="Symbol" w:hAnsi="Symbol" w:hint="default"/>
+      </w:rPr>
+    </w:lvl>
+    <w:lvl w:ilvl="4" w:tplc="0C0A0003" w:tentative="1">
+      <w:start w:val="1"/>
+      <w:numFmt w:val="bullet"/>
+      <w:lvlText w:val="o"/>
+      <w:lvlJc w:val="left"/>
+      <w:pPr>
+        <w:ind w:left="3600" w:hanging="360"/>
+      </w:pPr>
+      <w:rPr>
+        <w:rFonts w:ascii="Courier New" w:hAnsi="Courier New" w:cs="Courier New" w:hint="default"/>
+      </w:rPr>
+    </w:lvl>
+    <w:lvl w:ilvl="5" w:tplc="0C0A0005" w:tentative="1">
+      <w:start w:val="1"/>
+      <w:numFmt w:val="bullet"/>
+      <w:lvlText w:val=""/>
+      <w:lvlJc w:val="left"/>
+      <w:pPr>
+        <w:ind w:left="4320" w:hanging="360"/>
+      </w:pPr>
+      <w:rPr>
+        <w:rFonts w:ascii="Wingdings" w:hAnsi="Wingdings" w:hint="default"/>
+      </w:rPr>
+    </w:lvl>
+    <w:lvl w:ilvl="6" w:tplc="0C0A0001" w:tentative="1">
+      <w:start w:val="1"/>
+      <w:numFmt w:val="bullet"/>
+      <w:lvlText w:val=""/>
+      <w:lvlJc w:val="left"/>
+      <w:pPr>
+        <w:ind w:left="5040" w:hanging="360"/>
+      </w:pPr>
+      <w:rPr>
+        <w:rFonts w:ascii="Symbol" w:hAnsi="Symbol" w:hint="default"/>
+      </w:rPr>
+    </w:lvl>
+    <w:lvl w:ilvl="7" w:tplc="0C0A0003" w:tentative="1">
+      <w:start w:val="1"/>
+      <w:numFmt w:val="bullet"/>
+      <w:lvlText w:val="o"/>
+      <w:lvlJc w:val="left"/>
+      <w:pPr>
+        <w:ind w:left="5760" w:hanging="360"/>
+      </w:pPr>
+      <w:rPr>
+        <w:rFonts w:ascii="Courier New" w:hAnsi="Courier New" w:cs="Courier New" w:hint="default"/>
+      </w:rPr>
+    </w:lvl>
+    <w:lvl w:ilvl="8" w:tplc="0C0A0005" w:tentative="1">
+      <w:start w:val="1"/>
+      <w:numFmt w:val="bullet"/>
+      <w:lvlText w:val=""/>
+      <w:lvlJc w:val="left"/>
+      <w:pPr>
+        <w:ind w:left="6480" w:hanging="360"/>
+      </w:pPr>
+      <w:rPr>
+        <w:rFonts w:ascii="Wingdings" w:hAnsi="Wingdings" w:hint="default"/>
+      </w:rPr>
+    </w:lvl>
+  </w:abstractNum>
+  <w:abstractNum w:abstractNumId="4" w15:restartNumberingAfterBreak="0">
     <w:nsid w:val="2B8E2269"/>
     <w:multiLevelType w:val="hybridMultilevel"/>
     <w:tmpl w:val="85E88218"/>
@@ -9023,7 +10889,7 @@
       </w:rPr>
     </w:lvl>
   </w:abstractNum>
-  <w:abstractNum w:abstractNumId="4" w15:restartNumberingAfterBreak="0">
+  <w:abstractNum w:abstractNumId="5" w15:restartNumberingAfterBreak="0">
     <w:nsid w:val="3D1C217D"/>
     <w:multiLevelType w:val="hybridMultilevel"/>
     <w:tmpl w:val="D22C5C6C"/>
@@ -9136,7 +11002,7 @@
       </w:rPr>
     </w:lvl>
   </w:abstractNum>
-  <w:abstractNum w:abstractNumId="5" w15:restartNumberingAfterBreak="0">
+  <w:abstractNum w:abstractNumId="6" w15:restartNumberingAfterBreak="0">
     <w:nsid w:val="40E12701"/>
     <w:multiLevelType w:val="hybridMultilevel"/>
     <w:tmpl w:val="FE18749E"/>
@@ -9249,7 +11115,7 @@
       </w:rPr>
     </w:lvl>
   </w:abstractNum>
-  <w:abstractNum w:abstractNumId="6" w15:restartNumberingAfterBreak="0">
+  <w:abstractNum w:abstractNumId="7" w15:restartNumberingAfterBreak="0">
     <w:nsid w:val="4B5408E0"/>
     <w:multiLevelType w:val="hybridMultilevel"/>
     <w:tmpl w:val="66C05E5A"/>
@@ -9362,7 +11228,7 @@
       </w:rPr>
     </w:lvl>
   </w:abstractNum>
-  <w:abstractNum w:abstractNumId="7" w15:restartNumberingAfterBreak="0">
+  <w:abstractNum w:abstractNumId="8" w15:restartNumberingAfterBreak="0">
     <w:nsid w:val="4EB70E0E"/>
     <w:multiLevelType w:val="hybridMultilevel"/>
     <w:tmpl w:val="DFBE2CF8"/>
@@ -9475,7 +11341,7 @@
       </w:rPr>
     </w:lvl>
   </w:abstractNum>
-  <w:abstractNum w:abstractNumId="8" w15:restartNumberingAfterBreak="0">
+  <w:abstractNum w:abstractNumId="9" w15:restartNumberingAfterBreak="0">
     <w:nsid w:val="4FCE6903"/>
     <w:multiLevelType w:val="hybridMultilevel"/>
     <w:tmpl w:val="F0906C1E"/>
@@ -9588,7 +11454,7 @@
       </w:rPr>
     </w:lvl>
   </w:abstractNum>
-  <w:abstractNum w:abstractNumId="9" w15:restartNumberingAfterBreak="0">
+  <w:abstractNum w:abstractNumId="10" w15:restartNumberingAfterBreak="0">
     <w:nsid w:val="51CD6C3A"/>
     <w:multiLevelType w:val="hybridMultilevel"/>
     <w:tmpl w:val="665C3CB4"/>
@@ -9701,7 +11567,7 @@
       </w:rPr>
     </w:lvl>
   </w:abstractNum>
-  <w:abstractNum w:abstractNumId="10" w15:restartNumberingAfterBreak="0">
+  <w:abstractNum w:abstractNumId="11" w15:restartNumberingAfterBreak="0">
     <w:nsid w:val="56926928"/>
     <w:multiLevelType w:val="hybridMultilevel"/>
     <w:tmpl w:val="3C42FBA2"/>
@@ -9814,7 +11680,7 @@
       </w:rPr>
     </w:lvl>
   </w:abstractNum>
-  <w:abstractNum w:abstractNumId="11" w15:restartNumberingAfterBreak="0">
+  <w:abstractNum w:abstractNumId="12" w15:restartNumberingAfterBreak="0">
     <w:nsid w:val="663F5E57"/>
     <w:multiLevelType w:val="hybridMultilevel"/>
     <w:tmpl w:val="131C92B4"/>
@@ -9927,7 +11793,7 @@
       </w:rPr>
     </w:lvl>
   </w:abstractNum>
-  <w:abstractNum w:abstractNumId="12" w15:restartNumberingAfterBreak="0">
+  <w:abstractNum w:abstractNumId="13" w15:restartNumberingAfterBreak="0">
     <w:nsid w:val="6BF27E5E"/>
     <w:multiLevelType w:val="hybridMultilevel"/>
     <w:tmpl w:val="7320338E"/>
@@ -10040,7 +11906,7 @@
       </w:rPr>
     </w:lvl>
   </w:abstractNum>
-  <w:abstractNum w:abstractNumId="13" w15:restartNumberingAfterBreak="0">
+  <w:abstractNum w:abstractNumId="14" w15:restartNumberingAfterBreak="0">
     <w:nsid w:val="6E3946A0"/>
     <w:multiLevelType w:val="hybridMultilevel"/>
     <w:tmpl w:val="599AEF04"/>
@@ -10154,37 +12020,37 @@
     </w:lvl>
   </w:abstractNum>
   <w:num w:numId="1">
+    <w:abstractNumId w:val="11"/>
+  </w:num>
+  <w:num w:numId="2">
+    <w:abstractNumId w:val="7"/>
+  </w:num>
+  <w:num w:numId="3">
+    <w:abstractNumId w:val="14"/>
+  </w:num>
+  <w:num w:numId="4">
+    <w:abstractNumId w:val="6"/>
+  </w:num>
+  <w:num w:numId="5">
+    <w:abstractNumId w:val="8"/>
+  </w:num>
+  <w:num w:numId="6">
+    <w:abstractNumId w:val="13"/>
+  </w:num>
+  <w:num w:numId="7">
     <w:abstractNumId w:val="10"/>
   </w:num>
-  <w:num w:numId="2">
-    <w:abstractNumId w:val="6"/>
-  </w:num>
-  <w:num w:numId="3">
-    <w:abstractNumId w:val="13"/>
-  </w:num>
-  <w:num w:numId="4">
+  <w:num w:numId="8">
     <w:abstractNumId w:val="5"/>
   </w:num>
-  <w:num w:numId="5">
-    <w:abstractNumId w:val="7"/>
-  </w:num>
-  <w:num w:numId="6">
-    <w:abstractNumId w:val="12"/>
-  </w:num>
-  <w:num w:numId="7">
+  <w:num w:numId="9">
     <w:abstractNumId w:val="9"/>
   </w:num>
-  <w:num w:numId="8">
+  <w:num w:numId="10">
     <w:abstractNumId w:val="4"/>
   </w:num>
-  <w:num w:numId="9">
-    <w:abstractNumId w:val="8"/>
-  </w:num>
-  <w:num w:numId="10">
-    <w:abstractNumId w:val="3"/>
-  </w:num>
   <w:num w:numId="11">
-    <w:abstractNumId w:val="11"/>
+    <w:abstractNumId w:val="12"/>
   </w:num>
   <w:num w:numId="12">
     <w:abstractNumId w:val="2"/>
@@ -10194,6 +12060,9 @@
   </w:num>
   <w:num w:numId="14">
     <w:abstractNumId w:val="0"/>
+  </w:num>
+  <w:num w:numId="15">
+    <w:abstractNumId w:val="3"/>
   </w:num>
   <w:numIdMacAtCleanup w:val="14"/>
 </w:numbering>
@@ -10804,6 +12673,7 @@
   <w:style w:type="character" w:default="1" w:styleId="Fuentedeprrafopredeter">
     <w:name w:val="Default Paragraph Font"/>
     <w:uiPriority w:val="1"/>
+    <w:semiHidden/>
     <w:unhideWhenUsed/>
   </w:style>
   <w:style w:type="table" w:default="1" w:styleId="Tablanormal">
@@ -11859,7 +13729,7 @@
 </file>
 
 <file path=customXml/itemProps2.xml><?xml version="1.0" encoding="utf-8"?>
-<ds:datastoreItem xmlns:ds="http://schemas.openxmlformats.org/officeDocument/2006/customXml" ds:itemID="{606C749E-1728-4B20-A557-3B3A0957A18E}">
+<ds:datastoreItem xmlns:ds="http://schemas.openxmlformats.org/officeDocument/2006/customXml" ds:itemID="{C9BC7A55-BA36-40FC-BD2C-F32FBCBABEDD}">
   <ds:schemaRefs>
     <ds:schemaRef ds:uri="http://schemas.openxmlformats.org/officeDocument/2006/bibliography"/>
   </ds:schemaRefs>

</xml_diff>

<commit_message>
Deliverable 1 doc ready
</commit_message>
<xml_diff>
--- a/Week 5/Deliverable 1 documentation.docx
+++ b/Week 5/Deliverable 1 documentation.docx
@@ -279,6 +279,8 @@
           </w:r>
           <w:proofErr w:type="spellEnd"/>
         </w:p>
+        <w:bookmarkStart w:id="0" w:name="_GoBack"/>
+        <w:bookmarkEnd w:id="0"/>
         <w:p>
           <w:pPr>
             <w:pStyle w:val="TDC1"/>
@@ -301,7 +303,7 @@
           <w:r>
             <w:fldChar w:fldCharType="separate"/>
           </w:r>
-          <w:hyperlink w:anchor="_Toc3490745" w:history="1">
+          <w:hyperlink w:anchor="_Toc3500421" w:history="1">
             <w:r>
               <w:rPr>
                 <w:rStyle w:val="Hipervnculo"/>
@@ -329,7 +331,7 @@
                 <w:noProof/>
                 <w:webHidden/>
               </w:rPr>
-              <w:instrText xml:space="preserve"> PAGEREF _Toc3490745 \h </w:instrText>
+              <w:instrText xml:space="preserve"> PAGEREF _Toc3500421 \h </w:instrText>
             </w:r>
             <w:r>
               <w:rPr>
@@ -373,7 +375,7 @@
               <w:lang w:eastAsia="ja-JP"/>
             </w:rPr>
           </w:pPr>
-          <w:hyperlink w:anchor="_Toc3490746" w:history="1">
+          <w:hyperlink w:anchor="_Toc3500422" w:history="1">
             <w:r>
               <w:rPr>
                 <w:rStyle w:val="Hipervnculo"/>
@@ -401,7 +403,7 @@
                 <w:noProof/>
                 <w:webHidden/>
               </w:rPr>
-              <w:instrText xml:space="preserve"> PAGEREF _Toc3490746 \h </w:instrText>
+              <w:instrText xml:space="preserve"> PAGEREF _Toc3500422 \h </w:instrText>
             </w:r>
             <w:r>
               <w:rPr>
@@ -445,7 +447,7 @@
               <w:lang w:eastAsia="ja-JP"/>
             </w:rPr>
           </w:pPr>
-          <w:hyperlink w:anchor="_Toc3490747" w:history="1">
+          <w:hyperlink w:anchor="_Toc3500423" w:history="1">
             <w:r>
               <w:rPr>
                 <w:rStyle w:val="Hipervnculo"/>
@@ -473,7 +475,7 @@
                 <w:noProof/>
                 <w:webHidden/>
               </w:rPr>
-              <w:instrText xml:space="preserve"> PAGEREF _Toc3490747 \h </w:instrText>
+              <w:instrText xml:space="preserve"> PAGEREF _Toc3500423 \h </w:instrText>
             </w:r>
             <w:r>
               <w:rPr>
@@ -517,7 +519,7 @@
               <w:lang w:eastAsia="ja-JP"/>
             </w:rPr>
           </w:pPr>
-          <w:hyperlink w:anchor="_Toc3490748" w:history="1">
+          <w:hyperlink w:anchor="_Toc3500424" w:history="1">
             <w:r>
               <w:rPr>
                 <w:rStyle w:val="Hipervnculo"/>
@@ -545,7 +547,7 @@
                 <w:noProof/>
                 <w:webHidden/>
               </w:rPr>
-              <w:instrText xml:space="preserve"> PAGEREF _Toc3490748 \h </w:instrText>
+              <w:instrText xml:space="preserve"> PAGEREF _Toc3500424 \h </w:instrText>
             </w:r>
             <w:r>
               <w:rPr>
@@ -589,7 +591,7 @@
               <w:lang w:eastAsia="ja-JP"/>
             </w:rPr>
           </w:pPr>
-          <w:hyperlink w:anchor="_Toc3490749" w:history="1">
+          <w:hyperlink w:anchor="_Toc3500425" w:history="1">
             <w:r>
               <w:rPr>
                 <w:rStyle w:val="Hipervnculo"/>
@@ -617,7 +619,7 @@
                 <w:noProof/>
                 <w:webHidden/>
               </w:rPr>
-              <w:instrText xml:space="preserve"> PAGEREF _Toc3490749 \h </w:instrText>
+              <w:instrText xml:space="preserve"> PAGEREF _Toc3500425 \h </w:instrText>
             </w:r>
             <w:r>
               <w:rPr>
@@ -661,7 +663,7 @@
               <w:lang w:eastAsia="ja-JP"/>
             </w:rPr>
           </w:pPr>
-          <w:hyperlink w:anchor="_Toc3490750" w:history="1">
+          <w:hyperlink w:anchor="_Toc3500426" w:history="1">
             <w:r>
               <w:rPr>
                 <w:rStyle w:val="Hipervnculo"/>
@@ -689,7 +691,7 @@
                 <w:noProof/>
                 <w:webHidden/>
               </w:rPr>
-              <w:instrText xml:space="preserve"> PAGEREF _Toc3490750 \h </w:instrText>
+              <w:instrText xml:space="preserve"> PAGEREF _Toc3500426 \h </w:instrText>
             </w:r>
             <w:r>
               <w:rPr>
@@ -733,7 +735,7 @@
               <w:lang w:eastAsia="ja-JP"/>
             </w:rPr>
           </w:pPr>
-          <w:hyperlink w:anchor="_Toc3490751" w:history="1">
+          <w:hyperlink w:anchor="_Toc3500427" w:history="1">
             <w:r>
               <w:rPr>
                 <w:rStyle w:val="Hipervnculo"/>
@@ -761,7 +763,7 @@
                 <w:noProof/>
                 <w:webHidden/>
               </w:rPr>
-              <w:instrText xml:space="preserve"> PAGEREF _Toc3490751 \h </w:instrText>
+              <w:instrText xml:space="preserve"> PAGEREF _Toc3500427 \h </w:instrText>
             </w:r>
             <w:r>
               <w:rPr>
@@ -781,7 +783,7 @@
                 <w:noProof/>
                 <w:webHidden/>
               </w:rPr>
-              <w:t>11</w:t>
+              <w:t>10</w:t>
             </w:r>
             <w:r>
               <w:rPr>
@@ -805,7 +807,7 @@
               <w:lang w:eastAsia="ja-JP"/>
             </w:rPr>
           </w:pPr>
-          <w:hyperlink w:anchor="_Toc3490752" w:history="1">
+          <w:hyperlink w:anchor="_Toc3500428" w:history="1">
             <w:r>
               <w:rPr>
                 <w:rStyle w:val="Hipervnculo"/>
@@ -833,7 +835,7 @@
                 <w:noProof/>
                 <w:webHidden/>
               </w:rPr>
-              <w:instrText xml:space="preserve"> PAGEREF _Toc3490752 \h </w:instrText>
+              <w:instrText xml:space="preserve"> PAGEREF _Toc3500428 \h </w:instrText>
             </w:r>
             <w:r>
               <w:rPr>
@@ -853,7 +855,7 @@
                 <w:noProof/>
                 <w:webHidden/>
               </w:rPr>
-              <w:t>13</w:t>
+              <w:t>12</w:t>
             </w:r>
             <w:r>
               <w:rPr>
@@ -877,7 +879,7 @@
               <w:lang w:eastAsia="ja-JP"/>
             </w:rPr>
           </w:pPr>
-          <w:hyperlink w:anchor="_Toc3490753" w:history="1">
+          <w:hyperlink w:anchor="_Toc3500429" w:history="1">
             <w:r>
               <w:rPr>
                 <w:rStyle w:val="Hipervnculo"/>
@@ -905,7 +907,7 @@
                 <w:noProof/>
                 <w:webHidden/>
               </w:rPr>
-              <w:instrText xml:space="preserve"> PAGEREF _Toc3490753 \h </w:instrText>
+              <w:instrText xml:space="preserve"> PAGEREF _Toc3500429 \h </w:instrText>
             </w:r>
             <w:r>
               <w:rPr>
@@ -925,7 +927,7 @@
                 <w:noProof/>
                 <w:webHidden/>
               </w:rPr>
-              <w:t>14</w:t>
+              <w:t>13</w:t>
             </w:r>
             <w:r>
               <w:rPr>
@@ -949,7 +951,7 @@
               <w:lang w:eastAsia="ja-JP"/>
             </w:rPr>
           </w:pPr>
-          <w:hyperlink w:anchor="_Toc3490754" w:history="1">
+          <w:hyperlink w:anchor="_Toc3500430" w:history="1">
             <w:r>
               <w:rPr>
                 <w:rStyle w:val="Hipervnculo"/>
@@ -977,7 +979,7 @@
                 <w:noProof/>
                 <w:webHidden/>
               </w:rPr>
-              <w:instrText xml:space="preserve"> PAGEREF _Toc3490754 \h </w:instrText>
+              <w:instrText xml:space="preserve"> PAGEREF _Toc3500430 \h </w:instrText>
             </w:r>
             <w:r>
               <w:rPr>
@@ -997,7 +999,7 @@
                 <w:noProof/>
                 <w:webHidden/>
               </w:rPr>
-              <w:t>14</w:t>
+              <w:t>13</w:t>
             </w:r>
             <w:r>
               <w:rPr>
@@ -1021,7 +1023,7 @@
               <w:lang w:eastAsia="ja-JP"/>
             </w:rPr>
           </w:pPr>
-          <w:hyperlink w:anchor="_Toc3490755" w:history="1">
+          <w:hyperlink w:anchor="_Toc3500431" w:history="1">
             <w:r>
               <w:rPr>
                 <w:rStyle w:val="Hipervnculo"/>
@@ -1049,7 +1051,7 @@
                 <w:noProof/>
                 <w:webHidden/>
               </w:rPr>
-              <w:instrText xml:space="preserve"> PAGEREF _Toc3490755 \h </w:instrText>
+              <w:instrText xml:space="preserve"> PAGEREF _Toc3500431 \h </w:instrText>
             </w:r>
             <w:r>
               <w:rPr>
@@ -1093,7 +1095,7 @@
               <w:lang w:eastAsia="ja-JP"/>
             </w:rPr>
           </w:pPr>
-          <w:hyperlink w:anchor="_Toc3490756" w:history="1">
+          <w:hyperlink w:anchor="_Toc3500432" w:history="1">
             <w:r>
               <w:rPr>
                 <w:rStyle w:val="Hipervnculo"/>
@@ -1120,7 +1122,7 @@
                 <w:noProof/>
                 <w:webHidden/>
               </w:rPr>
-              <w:instrText xml:space="preserve"> PAGEREF _Toc3490756 \h </w:instrText>
+              <w:instrText xml:space="preserve"> PAGEREF _Toc3500432 \h </w:instrText>
             </w:r>
             <w:r>
               <w:rPr>
@@ -1164,7 +1166,7 @@
               <w:lang w:eastAsia="ja-JP"/>
             </w:rPr>
           </w:pPr>
-          <w:hyperlink w:anchor="_Toc3490757" w:history="1">
+          <w:hyperlink w:anchor="_Toc3500433" w:history="1">
             <w:r>
               <w:rPr>
                 <w:rStyle w:val="Hipervnculo"/>
@@ -1191,7 +1193,7 @@
                 <w:noProof/>
                 <w:webHidden/>
               </w:rPr>
-              <w:instrText xml:space="preserve"> PAGEREF _Toc3490757 \h </w:instrText>
+              <w:instrText xml:space="preserve"> PAGEREF _Toc3500433 \h </w:instrText>
             </w:r>
             <w:r>
               <w:rPr>
@@ -1211,7 +1213,7 @@
                 <w:noProof/>
                 <w:webHidden/>
               </w:rPr>
-              <w:t>15</w:t>
+              <w:t>14</w:t>
             </w:r>
             <w:r>
               <w:rPr>
@@ -1235,7 +1237,7 @@
               <w:lang w:eastAsia="ja-JP"/>
             </w:rPr>
           </w:pPr>
-          <w:hyperlink w:anchor="_Toc3490758" w:history="1">
+          <w:hyperlink w:anchor="_Toc3500434" w:history="1">
             <w:r>
               <w:rPr>
                 <w:rStyle w:val="Hipervnculo"/>
@@ -1262,7 +1264,7 @@
                 <w:noProof/>
                 <w:webHidden/>
               </w:rPr>
-              <w:instrText xml:space="preserve"> PAGEREF _Toc3490758 \h </w:instrText>
+              <w:instrText xml:space="preserve"> PAGEREF _Toc3500434 \h </w:instrText>
             </w:r>
             <w:r>
               <w:rPr>
@@ -1282,7 +1284,7 @@
                 <w:noProof/>
                 <w:webHidden/>
               </w:rPr>
-              <w:t>15</w:t>
+              <w:t>14</w:t>
             </w:r>
             <w:r>
               <w:rPr>
@@ -1306,7 +1308,7 @@
               <w:lang w:eastAsia="ja-JP"/>
             </w:rPr>
           </w:pPr>
-          <w:hyperlink w:anchor="_Toc3490759" w:history="1">
+          <w:hyperlink w:anchor="_Toc3500435" w:history="1">
             <w:r>
               <w:rPr>
                 <w:rStyle w:val="Hipervnculo"/>
@@ -1333,7 +1335,7 @@
                 <w:noProof/>
                 <w:webHidden/>
               </w:rPr>
-              <w:instrText xml:space="preserve"> PAGEREF _Toc3490759 \h </w:instrText>
+              <w:instrText xml:space="preserve"> PAGEREF _Toc3500435 \h </w:instrText>
             </w:r>
             <w:r>
               <w:rPr>
@@ -1353,7 +1355,7 @@
                 <w:noProof/>
                 <w:webHidden/>
               </w:rPr>
-              <w:t>15</w:t>
+              <w:t>14</w:t>
             </w:r>
             <w:r>
               <w:rPr>
@@ -1377,7 +1379,7 @@
               <w:lang w:eastAsia="ja-JP"/>
             </w:rPr>
           </w:pPr>
-          <w:hyperlink w:anchor="_Toc3490760" w:history="1">
+          <w:hyperlink w:anchor="_Toc3500436" w:history="1">
             <w:r>
               <w:rPr>
                 <w:rStyle w:val="Hipervnculo"/>
@@ -1405,7 +1407,7 @@
                 <w:noProof/>
                 <w:webHidden/>
               </w:rPr>
-              <w:instrText xml:space="preserve"> PAGEREF _Toc3490760 \h </w:instrText>
+              <w:instrText xml:space="preserve"> PAGEREF _Toc3500436 \h </w:instrText>
             </w:r>
             <w:r>
               <w:rPr>
@@ -1425,7 +1427,7 @@
                 <w:noProof/>
                 <w:webHidden/>
               </w:rPr>
-              <w:t>15</w:t>
+              <w:t>14</w:t>
             </w:r>
             <w:r>
               <w:rPr>
@@ -1449,7 +1451,7 @@
               <w:lang w:eastAsia="ja-JP"/>
             </w:rPr>
           </w:pPr>
-          <w:hyperlink w:anchor="_Toc3490761" w:history="1">
+          <w:hyperlink w:anchor="_Toc3500437" w:history="1">
             <w:r>
               <w:rPr>
                 <w:rStyle w:val="Hipervnculo"/>
@@ -1477,7 +1479,7 @@
                 <w:noProof/>
                 <w:webHidden/>
               </w:rPr>
-              <w:instrText xml:space="preserve"> PAGEREF _Toc3490761 \h </w:instrText>
+              <w:instrText xml:space="preserve"> PAGEREF _Toc3500437 \h </w:instrText>
             </w:r>
             <w:r>
               <w:rPr>
@@ -1497,7 +1499,7 @@
                 <w:noProof/>
                 <w:webHidden/>
               </w:rPr>
-              <w:t>17</w:t>
+              <w:t>16</w:t>
             </w:r>
             <w:r>
               <w:rPr>
@@ -1521,7 +1523,7 @@
               <w:lang w:eastAsia="ja-JP"/>
             </w:rPr>
           </w:pPr>
-          <w:hyperlink w:anchor="_Toc3490762" w:history="1">
+          <w:hyperlink w:anchor="_Toc3500438" w:history="1">
             <w:r>
               <w:rPr>
                 <w:rStyle w:val="Hipervnculo"/>
@@ -1549,7 +1551,7 @@
                 <w:noProof/>
                 <w:webHidden/>
               </w:rPr>
-              <w:instrText xml:space="preserve"> PAGEREF _Toc3490762 \h </w:instrText>
+              <w:instrText xml:space="preserve"> PAGEREF _Toc3500438 \h </w:instrText>
             </w:r>
             <w:r>
               <w:rPr>
@@ -1569,7 +1571,7 @@
                 <w:noProof/>
                 <w:webHidden/>
               </w:rPr>
-              <w:t>18</w:t>
+              <w:t>17</w:t>
             </w:r>
             <w:r>
               <w:rPr>
@@ -1593,7 +1595,7 @@
               <w:lang w:eastAsia="ja-JP"/>
             </w:rPr>
           </w:pPr>
-          <w:hyperlink w:anchor="_Toc3490763" w:history="1">
+          <w:hyperlink w:anchor="_Toc3500439" w:history="1">
             <w:r>
               <w:rPr>
                 <w:rStyle w:val="Hipervnculo"/>
@@ -1621,7 +1623,7 @@
                 <w:noProof/>
                 <w:webHidden/>
               </w:rPr>
-              <w:instrText xml:space="preserve"> PAGEREF _Toc3490763 \h </w:instrText>
+              <w:instrText xml:space="preserve"> PAGEREF _Toc3500439 \h </w:instrText>
             </w:r>
             <w:r>
               <w:rPr>
@@ -1641,7 +1643,7 @@
                 <w:noProof/>
                 <w:webHidden/>
               </w:rPr>
-              <w:t>18</w:t>
+              <w:t>17</w:t>
             </w:r>
             <w:r>
               <w:rPr>
@@ -1665,7 +1667,7 @@
               <w:lang w:eastAsia="ja-JP"/>
             </w:rPr>
           </w:pPr>
-          <w:hyperlink w:anchor="_Toc3490764" w:history="1">
+          <w:hyperlink w:anchor="_Toc3500440" w:history="1">
             <w:r>
               <w:rPr>
                 <w:rStyle w:val="Hipervnculo"/>
@@ -1693,7 +1695,7 @@
                 <w:noProof/>
                 <w:webHidden/>
               </w:rPr>
-              <w:instrText xml:space="preserve"> PAGEREF _Toc3490764 \h </w:instrText>
+              <w:instrText xml:space="preserve"> PAGEREF _Toc3500440 \h </w:instrText>
             </w:r>
             <w:r>
               <w:rPr>
@@ -1713,7 +1715,7 @@
                 <w:noProof/>
                 <w:webHidden/>
               </w:rPr>
-              <w:t>18</w:t>
+              <w:t>19</w:t>
             </w:r>
             <w:r>
               <w:rPr>
@@ -1754,7 +1756,7 @@
           <w:lang w:val="en-US"/>
         </w:rPr>
       </w:pPr>
-      <w:bookmarkStart w:id="0" w:name="_Toc3490745"/>
+      <w:bookmarkStart w:id="1" w:name="_Toc3500421"/>
       <w:r>
         <w:rPr>
           <w:lang w:val="en-US"/>
@@ -1762,7 +1764,7 @@
         <w:lastRenderedPageBreak/>
         <w:t>Business Idea</w:t>
       </w:r>
-      <w:bookmarkEnd w:id="0"/>
+      <w:bookmarkEnd w:id="1"/>
     </w:p>
     <w:p>
       <w:pPr>
@@ -1931,7 +1933,7 @@
         <w:rPr>
           <w:lang w:val="en-US"/>
         </w:rPr>
-        <w:t xml:space="preserve">We think people will want to use our services because it caters to needs generated by this new digital era, such as s </w:t>
+        <w:t xml:space="preserve">We think people will want to use our services because it caters to needs generated by this new digital era, such as </w:t>
       </w:r>
       <w:r>
         <w:rPr>
@@ -1953,14 +1955,14 @@
           <w:lang w:val="en-US"/>
         </w:rPr>
       </w:pPr>
-      <w:bookmarkStart w:id="1" w:name="_Toc3490746"/>
+      <w:bookmarkStart w:id="2" w:name="_Toc3500422"/>
       <w:r>
         <w:rPr>
           <w:lang w:val="en-US"/>
         </w:rPr>
         <w:t>Development team</w:t>
       </w:r>
-      <w:bookmarkEnd w:id="1"/>
+      <w:bookmarkEnd w:id="2"/>
     </w:p>
     <w:p>
       <w:pPr>
@@ -2366,7 +2368,7 @@
           <w:lang w:val="en-US"/>
         </w:rPr>
       </w:pPr>
-      <w:bookmarkStart w:id="2" w:name="_Toc3490747"/>
+      <w:bookmarkStart w:id="3" w:name="_Toc3500423"/>
       <w:r>
         <w:rPr>
           <w:lang w:val="en-US"/>
@@ -2374,7 +2376,7 @@
         <w:lastRenderedPageBreak/>
         <w:t>Minimum Viable Product</w:t>
       </w:r>
-      <w:bookmarkEnd w:id="2"/>
+      <w:bookmarkEnd w:id="3"/>
     </w:p>
     <w:p>
       <w:pPr>
@@ -3629,14 +3631,14 @@
           <w:lang w:val="en-US"/>
         </w:rPr>
       </w:pPr>
-      <w:bookmarkStart w:id="3" w:name="_Toc3490748"/>
+      <w:bookmarkStart w:id="4" w:name="_Toc3500424"/>
       <w:r>
         <w:rPr>
           <w:lang w:val="en-US"/>
         </w:rPr>
         <w:t>Development planning</w:t>
       </w:r>
-      <w:bookmarkEnd w:id="3"/>
+      <w:bookmarkEnd w:id="4"/>
     </w:p>
     <w:p>
       <w:pPr>
@@ -3845,6 +3847,9 @@
             <w:r>
               <w:t>Adrián</w:t>
             </w:r>
+            <w:r>
+              <w:t xml:space="preserve"> Cantón</w:t>
+            </w:r>
           </w:p>
         </w:tc>
         <w:tc>
@@ -3860,6 +3865,9 @@
             <w:r>
               <w:t>Daniel</w:t>
             </w:r>
+            <w:r>
+              <w:t xml:space="preserve"> Carpio</w:t>
+            </w:r>
           </w:p>
         </w:tc>
         <w:tc>
@@ -3875,6 +3883,9 @@
             <w:r>
               <w:t>Juan</w:t>
             </w:r>
+            <w:r>
+              <w:t xml:space="preserve"> Rodríguez</w:t>
+            </w:r>
           </w:p>
         </w:tc>
         <w:tc>
@@ -3889,6 +3900,9 @@
             <w:r>
               <w:t>Pablo</w:t>
             </w:r>
+            <w:r>
+              <w:t xml:space="preserve"> Rebollo</w:t>
+            </w:r>
           </w:p>
         </w:tc>
         <w:tc>
@@ -3902,6 +3916,9 @@
             </w:pPr>
             <w:r>
               <w:t>Rafael</w:t>
+            </w:r>
+            <w:r>
+              <w:t xml:space="preserve"> Fresno</w:t>
             </w:r>
           </w:p>
         </w:tc>
@@ -5143,14 +5160,14 @@
           <w:lang w:val="en-US"/>
         </w:rPr>
       </w:pPr>
-      <w:bookmarkStart w:id="4" w:name="_Toc3490749"/>
+      <w:bookmarkStart w:id="5" w:name="_Toc3500425"/>
       <w:r>
         <w:rPr>
           <w:lang w:val="en-US"/>
         </w:rPr>
         <w:t>Technology Stack</w:t>
       </w:r>
-      <w:bookmarkEnd w:id="4"/>
+      <w:bookmarkEnd w:id="5"/>
     </w:p>
     <w:p>
       <w:pPr>
@@ -5417,7 +5434,7 @@
           <w:lang w:val="en-US"/>
         </w:rPr>
       </w:pPr>
-      <w:bookmarkStart w:id="5" w:name="_Toc3490750"/>
+      <w:bookmarkStart w:id="6" w:name="_Toc3500426"/>
       <w:r>
         <w:rPr>
           <w:lang w:val="en-US"/>
@@ -5430,7 +5447,7 @@
         </w:rPr>
         <w:t>ent</w:t>
       </w:r>
-      <w:bookmarkEnd w:id="5"/>
+      <w:bookmarkEnd w:id="6"/>
     </w:p>
     <w:p>
       <w:pPr>
@@ -6114,12 +6131,6 @@
           <w:lang w:val="en-US"/>
         </w:rPr>
       </w:pPr>
-      <w:r>
-        <w:rPr>
-          <w:lang w:val="en-US"/>
-        </w:rPr>
-        <w:br w:type="page"/>
-      </w:r>
     </w:p>
     <w:p>
       <w:pPr>
@@ -6128,15 +6139,14 @@
           <w:lang w:val="en-US"/>
         </w:rPr>
       </w:pPr>
-      <w:bookmarkStart w:id="6" w:name="_Toc3490751"/>
-      <w:r>
-        <w:rPr>
-          <w:lang w:val="en-US"/>
-        </w:rPr>
-        <w:lastRenderedPageBreak/>
+      <w:bookmarkStart w:id="7" w:name="_Toc3500427"/>
+      <w:r>
+        <w:rPr>
+          <w:lang w:val="en-US"/>
+        </w:rPr>
         <w:t>Viability study</w:t>
       </w:r>
-      <w:bookmarkEnd w:id="6"/>
+      <w:bookmarkEnd w:id="7"/>
     </w:p>
     <w:p>
       <w:pPr>
@@ -6338,12 +6348,23 @@
           <w:lang w:val="en-US"/>
         </w:rPr>
       </w:pPr>
-      <w:r>
+    </w:p>
+    <w:p>
+      <w:pPr>
+        <w:jc w:val="center"/>
         <w:rPr>
           <w:sz w:val="40"/>
           <w:szCs w:val="40"/>
           <w:lang w:val="en-US"/>
         </w:rPr>
+      </w:pPr>
+      <w:r>
+        <w:rPr>
+          <w:sz w:val="40"/>
+          <w:szCs w:val="40"/>
+          <w:lang w:val="en-US"/>
+        </w:rPr>
+        <w:lastRenderedPageBreak/>
         <w:t>Are you interested in our idea?</w:t>
       </w:r>
     </w:p>
@@ -6443,7 +6464,6 @@
           <w:szCs w:val="40"/>
           <w:lang w:val="en-US"/>
         </w:rPr>
-        <w:lastRenderedPageBreak/>
         <w:t>How much would you pay yearly for our services?</w:t>
       </w:r>
     </w:p>
@@ -6916,14 +6936,7 @@
         <w:rPr>
           <w:lang w:val="en-US"/>
         </w:rPr>
-        <w:t xml:space="preserve"> even if young people may not think about leaving a memento in case they pass away because of </w:t>
-      </w:r>
-      <w:r>
-        <w:rPr>
-          <w:lang w:val="en-US"/>
-        </w:rPr>
-        <w:lastRenderedPageBreak/>
-        <w:t xml:space="preserve">how far-fetched that possibility seems to them, they are the ones with most online </w:t>
+        <w:t xml:space="preserve"> even if young people may not think about leaving a memento in case they pass away because of how far-fetched that possibility seems to them, they are the ones with most online </w:t>
       </w:r>
       <w:r>
         <w:rPr>
@@ -7020,14 +7033,14 @@
           <w:lang w:val="en-US"/>
         </w:rPr>
       </w:pPr>
-      <w:bookmarkStart w:id="7" w:name="_Toc3490752"/>
+      <w:bookmarkStart w:id="8" w:name="_Toc3500428"/>
       <w:r>
         <w:rPr>
           <w:lang w:val="en-US"/>
         </w:rPr>
         <w:t>Pilot users</w:t>
       </w:r>
-      <w:bookmarkEnd w:id="7"/>
+      <w:bookmarkEnd w:id="8"/>
     </w:p>
     <w:p>
       <w:pPr>
@@ -7251,44 +7264,25 @@
         <w:rPr>
           <w:lang w:val="en-US"/>
         </w:rPr>
+        <w:lastRenderedPageBreak/>
         <w:t>The pilot users have explicitly accepted the following commitment: For each sprint of our development, they will test  the version of the application we will provide them with along with instructions on what they must do in order to test it, and afterwards, they will submit a form where they talk about their user experience, what did they like and what did they dislike, suggestions on how to improve the prototype and whether or not they would use the final version of our product. In return, they will be able to use our services totally free of charge should our product be fully released to the market.</w:t>
       </w:r>
     </w:p>
     <w:p>
       <w:pPr>
-        <w:rPr>
-          <w:lang w:val="en-US"/>
-        </w:rPr>
-      </w:pPr>
-      <w:r>
-        <w:rPr>
-          <w:lang w:val="en-US"/>
-        </w:rPr>
-        <w:br w:type="page"/>
-      </w:r>
-    </w:p>
-    <w:p>
-      <w:pPr>
-        <w:rPr>
-          <w:lang w:val="en-US"/>
-        </w:rPr>
-      </w:pPr>
-    </w:p>
-    <w:p>
-      <w:pPr>
         <w:pStyle w:val="Ttulo1"/>
         <w:rPr>
           <w:lang w:val="en-US"/>
         </w:rPr>
       </w:pPr>
-      <w:bookmarkStart w:id="8" w:name="_Toc3490753"/>
+      <w:bookmarkStart w:id="9" w:name="_Toc3500429"/>
       <w:r>
         <w:rPr>
           <w:lang w:val="en-US"/>
         </w:rPr>
         <w:t>Competitors analysis</w:t>
       </w:r>
-      <w:bookmarkEnd w:id="8"/>
+      <w:bookmarkEnd w:id="9"/>
     </w:p>
     <w:p>
       <w:pPr>
@@ -7396,14 +7390,14 @@
           <w:lang w:val="en-US"/>
         </w:rPr>
       </w:pPr>
-      <w:bookmarkStart w:id="9" w:name="_Toc3490754"/>
+      <w:bookmarkStart w:id="10" w:name="_Toc3500430"/>
       <w:r>
         <w:rPr>
           <w:lang w:val="en-US"/>
         </w:rPr>
         <w:t>Innovation</w:t>
       </w:r>
-      <w:bookmarkEnd w:id="9"/>
+      <w:bookmarkEnd w:id="10"/>
     </w:p>
     <w:p>
       <w:pPr>
@@ -7439,25 +7433,26 @@
           <w:lang w:val="en-US"/>
         </w:rPr>
       </w:pPr>
-      <w:bookmarkStart w:id="10" w:name="_Toc3490755"/>
-      <w:r>
-        <w:rPr>
-          <w:lang w:val="en-US"/>
-        </w:rPr>
+      <w:bookmarkStart w:id="11" w:name="_Toc3500431"/>
+      <w:r>
+        <w:rPr>
+          <w:lang w:val="en-US"/>
+        </w:rPr>
+        <w:lastRenderedPageBreak/>
         <w:t>SWOT ANALYSIS</w:t>
       </w:r>
-      <w:bookmarkEnd w:id="10"/>
+      <w:bookmarkEnd w:id="11"/>
     </w:p>
     <w:p>
       <w:pPr>
         <w:pStyle w:val="Ttulo2"/>
       </w:pPr>
-      <w:bookmarkStart w:id="11" w:name="_Toc3490756"/>
+      <w:bookmarkStart w:id="12" w:name="_Toc3500432"/>
       <w:proofErr w:type="spellStart"/>
       <w:r>
         <w:t>Strengths</w:t>
       </w:r>
-      <w:bookmarkEnd w:id="11"/>
+      <w:bookmarkEnd w:id="12"/>
       <w:proofErr w:type="spellEnd"/>
     </w:p>
     <w:p>
@@ -7564,13 +7559,12 @@
       <w:pPr>
         <w:pStyle w:val="Ttulo2"/>
       </w:pPr>
-      <w:bookmarkStart w:id="12" w:name="_Toc3490757"/>
+      <w:bookmarkStart w:id="13" w:name="_Toc3500433"/>
       <w:proofErr w:type="spellStart"/>
       <w:r>
-        <w:lastRenderedPageBreak/>
         <w:t>Weaknesses</w:t>
       </w:r>
-      <w:bookmarkEnd w:id="12"/>
+      <w:bookmarkEnd w:id="13"/>
       <w:proofErr w:type="spellEnd"/>
     </w:p>
     <w:p>
@@ -7642,7 +7636,7 @@
       <w:pPr>
         <w:pStyle w:val="Ttulo2"/>
       </w:pPr>
-      <w:bookmarkStart w:id="13" w:name="_Toc3490758"/>
+      <w:bookmarkStart w:id="14" w:name="_Toc3500434"/>
       <w:proofErr w:type="spellStart"/>
       <w:r>
         <w:t>O</w:t>
@@ -7650,7 +7644,7 @@
       <w:r>
         <w:t>pportunities</w:t>
       </w:r>
-      <w:bookmarkEnd w:id="13"/>
+      <w:bookmarkEnd w:id="14"/>
       <w:proofErr w:type="spellEnd"/>
     </w:p>
     <w:p>
@@ -7745,12 +7739,12 @@
       <w:pPr>
         <w:pStyle w:val="Ttulo2"/>
       </w:pPr>
-      <w:bookmarkStart w:id="14" w:name="_Toc3490759"/>
+      <w:bookmarkStart w:id="15" w:name="_Toc3500435"/>
       <w:proofErr w:type="spellStart"/>
       <w:r>
         <w:t>Threats</w:t>
       </w:r>
-      <w:bookmarkEnd w:id="14"/>
+      <w:bookmarkEnd w:id="15"/>
       <w:proofErr w:type="spellEnd"/>
     </w:p>
     <w:p>
@@ -7857,14 +7851,14 @@
           <w:lang w:val="en-US"/>
         </w:rPr>
       </w:pPr>
-      <w:bookmarkStart w:id="15" w:name="_Toc3490760"/>
+      <w:bookmarkStart w:id="16" w:name="_Toc3500436"/>
       <w:r>
         <w:rPr>
           <w:lang w:val="en-US"/>
         </w:rPr>
         <w:t>Cost estimation</w:t>
       </w:r>
-      <w:bookmarkEnd w:id="15"/>
+      <w:bookmarkEnd w:id="16"/>
     </w:p>
     <w:p>
       <w:pPr>
@@ -8232,8 +8226,31 @@
         <w:rPr>
           <w:lang w:val="en-US"/>
         </w:rPr>
-        <w:lastRenderedPageBreak/>
-        <w:t xml:space="preserve">In order to decide our storage and hosting funds, we will consider the cost of maintaining 2000 premium capsules and 20000 free users for a year, as well as an estimation of the cost of hosting our website and </w:t>
+        <w:t>In order to decide our storage and hosting funds, we will consider the cost of maintaining 2</w:t>
+      </w:r>
+      <w:r>
+        <w:rPr>
+          <w:lang w:val="en-US"/>
+        </w:rPr>
+        <w:t>,</w:t>
+      </w:r>
+      <w:r>
+        <w:rPr>
+          <w:lang w:val="en-US"/>
+        </w:rPr>
+        <w:t>000 premium capsules and 20</w:t>
+      </w:r>
+      <w:r>
+        <w:rPr>
+          <w:lang w:val="en-US"/>
+        </w:rPr>
+        <w:t>,</w:t>
+      </w:r>
+      <w:r>
+        <w:rPr>
+          <w:lang w:val="en-US"/>
+        </w:rPr>
+        <w:t xml:space="preserve">000 free users for a year, as well as an estimation of the cost of hosting our website and </w:t>
       </w:r>
       <w:r>
         <w:rPr>
@@ -8515,16 +8532,16 @@
           <w:lang w:val="en-US"/>
         </w:rPr>
         <w:drawing>
-          <wp:anchor distT="0" distB="0" distL="114300" distR="114300" simplePos="0" relativeHeight="251669504" behindDoc="1" locked="0" layoutInCell="1" allowOverlap="1" wp14:anchorId="12E482EB" wp14:editId="59D55DDA">
+          <wp:anchor distT="0" distB="0" distL="114300" distR="114300" simplePos="0" relativeHeight="251669504" behindDoc="1" locked="0" layoutInCell="1" allowOverlap="1" wp14:anchorId="12E482EB" wp14:editId="322347AE">
             <wp:simplePos x="0" y="0"/>
             <wp:positionH relativeFrom="margin">
-              <wp:posOffset>-131428</wp:posOffset>
+              <wp:posOffset>-128864</wp:posOffset>
             </wp:positionH>
             <wp:positionV relativeFrom="paragraph">
-              <wp:posOffset>266785</wp:posOffset>
+              <wp:posOffset>268523</wp:posOffset>
             </wp:positionV>
-            <wp:extent cx="5873619" cy="2594919"/>
-            <wp:effectExtent l="0" t="0" r="0" b="0"/>
+            <wp:extent cx="5619135" cy="2482490"/>
+            <wp:effectExtent l="0" t="0" r="635" b="0"/>
             <wp:wrapNone/>
             <wp:docPr id="21" name="Imagen 21"/>
             <wp:cNvGraphicFramePr>
@@ -8552,7 +8569,7 @@
                   <pic:spPr>
                     <a:xfrm>
                       <a:off x="0" y="0"/>
-                      <a:ext cx="5873619" cy="2594919"/>
+                      <a:ext cx="5629494" cy="2487067"/>
                     </a:xfrm>
                     <a:prstGeom prst="rect">
                       <a:avLst/>
@@ -8797,16 +8814,16 @@
         </w:rPr>
         <w:lastRenderedPageBreak/>
         <w:drawing>
-          <wp:anchor distT="0" distB="0" distL="114300" distR="114300" simplePos="0" relativeHeight="251672576" behindDoc="1" locked="0" layoutInCell="1" allowOverlap="1" wp14:anchorId="6518FA7A" wp14:editId="4FEBF62E">
+          <wp:anchor distT="0" distB="0" distL="114300" distR="114300" simplePos="0" relativeHeight="251672576" behindDoc="1" locked="0" layoutInCell="1" allowOverlap="1" wp14:anchorId="6518FA7A" wp14:editId="1E74E852">
             <wp:simplePos x="0" y="0"/>
             <wp:positionH relativeFrom="margin">
-              <wp:posOffset>-1132</wp:posOffset>
+              <wp:align>left</wp:align>
             </wp:positionH>
             <wp:positionV relativeFrom="paragraph">
-              <wp:posOffset>-2540</wp:posOffset>
+              <wp:posOffset>-143</wp:posOffset>
             </wp:positionV>
-            <wp:extent cx="5695950" cy="2652395"/>
-            <wp:effectExtent l="0" t="0" r="0" b="0"/>
+            <wp:extent cx="5633884" cy="2652395"/>
+            <wp:effectExtent l="0" t="0" r="5080" b="0"/>
             <wp:wrapNone/>
             <wp:docPr id="23" name="Imagen 23"/>
             <wp:cNvGraphicFramePr>
@@ -8834,7 +8851,7 @@
                   <pic:spPr>
                     <a:xfrm>
                       <a:off x="0" y="0"/>
-                      <a:ext cx="5695950" cy="2652395"/>
+                      <a:ext cx="5633884" cy="2652395"/>
                     </a:xfrm>
                     <a:prstGeom prst="rect">
                       <a:avLst/>
@@ -9313,7 +9330,31 @@
         <w:rPr>
           <w:lang w:val="en-US"/>
         </w:rPr>
-        <w:t>After doing this analysis, we reached the conclusion that our budget will be approximately between 30000€-35000€</w:t>
+        <w:t>After doing this analysis, we reached the conclusion that our budget will be approximately between 30</w:t>
+      </w:r>
+      <w:r>
+        <w:rPr>
+          <w:lang w:val="en-US"/>
+        </w:rPr>
+        <w:t>,</w:t>
+      </w:r>
+      <w:r>
+        <w:rPr>
+          <w:lang w:val="en-US"/>
+        </w:rPr>
+        <w:t>000€-35</w:t>
+      </w:r>
+      <w:r>
+        <w:rPr>
+          <w:lang w:val="en-US"/>
+        </w:rPr>
+        <w:t>,</w:t>
+      </w:r>
+      <w:r>
+        <w:rPr>
+          <w:lang w:val="en-US"/>
+        </w:rPr>
+        <w:t>000€</w:t>
       </w:r>
     </w:p>
     <w:p>
@@ -9330,14 +9371,14 @@
           <w:lang w:val="en-US"/>
         </w:rPr>
       </w:pPr>
-      <w:bookmarkStart w:id="16" w:name="_Toc3490761"/>
+      <w:bookmarkStart w:id="17" w:name="_Toc3500437"/>
       <w:r>
         <w:rPr>
           <w:lang w:val="en-US"/>
         </w:rPr>
         <w:t>Risk analysis</w:t>
       </w:r>
-      <w:bookmarkEnd w:id="16"/>
+      <w:bookmarkEnd w:id="17"/>
     </w:p>
     <w:p>
       <w:pPr>
@@ -9574,14 +9615,14 @@
           <w:lang w:val="en-US"/>
         </w:rPr>
       </w:pPr>
-      <w:bookmarkStart w:id="17" w:name="_Toc3490762"/>
+      <w:bookmarkStart w:id="18" w:name="_Toc3500438"/>
       <w:r>
         <w:rPr>
           <w:lang w:val="en-US"/>
         </w:rPr>
         <w:t>Pricing</w:t>
       </w:r>
-      <w:bookmarkEnd w:id="17"/>
+      <w:bookmarkEnd w:id="18"/>
     </w:p>
     <w:p>
       <w:pPr>
@@ -9622,14 +9663,14 @@
           <w:lang w:val="en-US"/>
         </w:rPr>
       </w:pPr>
-      <w:bookmarkStart w:id="18" w:name="_Toc3490763"/>
+      <w:bookmarkStart w:id="19" w:name="_Toc3500439"/>
       <w:r>
         <w:rPr>
           <w:lang w:val="en-US"/>
         </w:rPr>
         <w:t>Profit estimation</w:t>
       </w:r>
-      <w:bookmarkEnd w:id="18"/>
+      <w:bookmarkEnd w:id="19"/>
     </w:p>
     <w:p>
       <w:pPr>
@@ -9653,7 +9694,67 @@
         <w:rPr>
           <w:lang w:val="en-US"/>
         </w:rPr>
-        <w:t xml:space="preserve">service, using as reference our first realistic cost estimation. Expecting an exponential growth, we estimate we will sell about 2000 capsules during our first year, 4000 during our second year and 8000 during our third year, making a total of 12000 over three years at 11.99€ each unit, which nets us a profit of 9,9€ per sale. Our budget already includes the hosting and storage services for the first year, but we must </w:t>
+        <w:t>service, using as reference our first realistic cost estimation. Expecting an exponential growth, we estimate we will sell about 2</w:t>
+      </w:r>
+      <w:r>
+        <w:rPr>
+          <w:lang w:val="en-US"/>
+        </w:rPr>
+        <w:t>,</w:t>
+      </w:r>
+      <w:r>
+        <w:rPr>
+          <w:lang w:val="en-US"/>
+        </w:rPr>
+        <w:t>000 capsules during our first year, 4</w:t>
+      </w:r>
+      <w:r>
+        <w:rPr>
+          <w:lang w:val="en-US"/>
+        </w:rPr>
+        <w:t>,</w:t>
+      </w:r>
+      <w:r>
+        <w:rPr>
+          <w:lang w:val="en-US"/>
+        </w:rPr>
+        <w:t>000 during our second year and 8</w:t>
+      </w:r>
+      <w:r>
+        <w:rPr>
+          <w:lang w:val="en-US"/>
+        </w:rPr>
+        <w:t>,</w:t>
+      </w:r>
+      <w:r>
+        <w:rPr>
+          <w:lang w:val="en-US"/>
+        </w:rPr>
+        <w:t>000 during our third year, making a total of 12</w:t>
+      </w:r>
+      <w:r>
+        <w:rPr>
+          <w:lang w:val="en-US"/>
+        </w:rPr>
+        <w:t>,</w:t>
+      </w:r>
+      <w:r>
+        <w:rPr>
+          <w:lang w:val="en-US"/>
+        </w:rPr>
+        <w:t xml:space="preserve">000 over three years at 11.99€ each unit, which nets us a profit of </w:t>
+      </w:r>
+      <w:r>
+        <w:rPr>
+          <w:lang w:val="en-US"/>
+        </w:rPr>
+        <w:t>9.</w:t>
+      </w:r>
+      <w:r>
+        <w:rPr>
+          <w:lang w:val="en-US"/>
+        </w:rPr>
+        <w:t xml:space="preserve">9€ per sale. Our budget already includes the hosting and storage services for the first year, but we must </w:t>
       </w:r>
       <w:proofErr w:type="gramStart"/>
       <w:r>
@@ -9680,20 +9781,74 @@
         <w:rPr>
           <w:lang w:val="en-US"/>
         </w:rPr>
-        <w:t>Our estimation foresees a net loss of 10714.18€ during the first year, reaching the point of stability during the second year and ending it with a positive balance of 16726.61 €</w:t>
-      </w:r>
-    </w:p>
-    <w:p>
-      <w:pPr>
-        <w:rPr>
-          <w:lang w:val="en-US"/>
-        </w:rPr>
-      </w:pPr>
-      <w:r>
-        <w:rPr>
-          <w:lang w:val="en-US"/>
-        </w:rPr>
-        <w:t xml:space="preserve">Gains dramatically increase during the third year, reaching a total profit of 80903.4€ </w:t>
+        <w:t>Our estimation foresees a net loss of 10</w:t>
+      </w:r>
+      <w:r>
+        <w:rPr>
+          <w:lang w:val="en-US"/>
+        </w:rPr>
+        <w:t>,</w:t>
+      </w:r>
+      <w:r>
+        <w:rPr>
+          <w:lang w:val="en-US"/>
+        </w:rPr>
+        <w:t>714€ during the first year, reaching the point of stability during the second year and ending it with a positive balance of 1</w:t>
+      </w:r>
+      <w:r>
+        <w:rPr>
+          <w:lang w:val="en-US"/>
+        </w:rPr>
+        <w:t>5</w:t>
+      </w:r>
+      <w:r>
+        <w:rPr>
+          <w:lang w:val="en-US"/>
+        </w:rPr>
+        <w:t>,</w:t>
+      </w:r>
+      <w:r>
+        <w:rPr>
+          <w:lang w:val="en-US"/>
+        </w:rPr>
+        <w:t>726€</w:t>
+      </w:r>
+    </w:p>
+    <w:p>
+      <w:pPr>
+        <w:rPr>
+          <w:lang w:val="en-US"/>
+        </w:rPr>
+      </w:pPr>
+      <w:r>
+        <w:rPr>
+          <w:lang w:val="en-US"/>
+        </w:rPr>
+        <w:t>Gains dramatically increase during the third year, reaching a</w:t>
+      </w:r>
+      <w:r>
+        <w:rPr>
+          <w:lang w:val="en-US"/>
+        </w:rPr>
+        <w:t>n accumulated</w:t>
+      </w:r>
+      <w:r>
+        <w:rPr>
+          <w:lang w:val="en-US"/>
+        </w:rPr>
+        <w:t xml:space="preserve"> profit of 80</w:t>
+      </w:r>
+      <w:r>
+        <w:rPr>
+          <w:lang w:val="en-US"/>
+        </w:rPr>
+        <w:t>,</w:t>
+      </w:r>
+      <w:r>
+        <w:rPr>
+          <w:lang w:val="en-US"/>
+        </w:rPr>
+        <w:t xml:space="preserve">903€ </w:t>
       </w:r>
       <w:r>
         <w:rPr>
@@ -9701,8 +9856,206 @@
         </w:rPr>
         <w:t>across these three years.</w:t>
       </w:r>
-      <w:bookmarkStart w:id="19" w:name="_GoBack"/>
-      <w:bookmarkEnd w:id="19"/>
+    </w:p>
+    <w:p>
+      <w:pPr>
+        <w:jc w:val="center"/>
+        <w:rPr>
+          <w:lang w:val="en-US"/>
+        </w:rPr>
+      </w:pPr>
+      <w:r>
+        <w:rPr>
+          <w:noProof/>
+        </w:rPr>
+        <w:lastRenderedPageBreak/>
+        <w:drawing>
+          <wp:inline distT="0" distB="0" distL="0" distR="0" wp14:anchorId="7B0E0ECD" wp14:editId="1BEDFEDD">
+            <wp:extent cx="2455606" cy="2612615"/>
+            <wp:effectExtent l="0" t="0" r="1905" b="0"/>
+            <wp:docPr id="27" name="Imagen 27" descr="https://i.gyazo.com/63a7ab198c1dae8464dc0a89ab177e54.png"/>
+            <wp:cNvGraphicFramePr>
+              <a:graphicFrameLocks xmlns:a="http://schemas.openxmlformats.org/drawingml/2006/main" noChangeAspect="1"/>
+            </wp:cNvGraphicFramePr>
+            <a:graphic xmlns:a="http://schemas.openxmlformats.org/drawingml/2006/main">
+              <a:graphicData uri="http://schemas.openxmlformats.org/drawingml/2006/picture">
+                <pic:pic xmlns:pic="http://schemas.openxmlformats.org/drawingml/2006/picture">
+                  <pic:nvPicPr>
+                    <pic:cNvPr id="0" name="Picture 1" descr="https://i.gyazo.com/63a7ab198c1dae8464dc0a89ab177e54.png"/>
+                    <pic:cNvPicPr>
+                      <a:picLocks noChangeAspect="1" noChangeArrowheads="1"/>
+                    </pic:cNvPicPr>
+                  </pic:nvPicPr>
+                  <pic:blipFill>
+                    <a:blip r:embed="rId29">
+                      <a:extLst>
+                        <a:ext uri="{28A0092B-C50C-407E-A947-70E740481C1C}">
+                          <a14:useLocalDpi xmlns:a14="http://schemas.microsoft.com/office/drawing/2010/main" val="0"/>
+                        </a:ext>
+                      </a:extLst>
+                    </a:blip>
+                    <a:srcRect/>
+                    <a:stretch>
+                      <a:fillRect/>
+                    </a:stretch>
+                  </pic:blipFill>
+                  <pic:spPr bwMode="auto">
+                    <a:xfrm>
+                      <a:off x="0" y="0"/>
+                      <a:ext cx="2481700" cy="2640377"/>
+                    </a:xfrm>
+                    <a:prstGeom prst="rect">
+                      <a:avLst/>
+                    </a:prstGeom>
+                    <a:noFill/>
+                    <a:ln>
+                      <a:noFill/>
+                    </a:ln>
+                  </pic:spPr>
+                </pic:pic>
+              </a:graphicData>
+            </a:graphic>
+          </wp:inline>
+        </w:drawing>
+      </w:r>
+    </w:p>
+    <w:p>
+      <w:pPr>
+        <w:jc w:val="center"/>
+        <w:rPr>
+          <w:lang w:val="en-US"/>
+        </w:rPr>
+      </w:pPr>
+    </w:p>
+    <w:p>
+      <w:pPr>
+        <w:jc w:val="center"/>
+        <w:rPr>
+          <w:lang w:val="en-US"/>
+        </w:rPr>
+      </w:pPr>
+      <w:r>
+        <w:rPr>
+          <w:noProof/>
+        </w:rPr>
+        <w:drawing>
+          <wp:inline distT="0" distB="0" distL="0" distR="0" wp14:anchorId="5C3FA09F" wp14:editId="4AE858F4">
+            <wp:extent cx="2381864" cy="2615273"/>
+            <wp:effectExtent l="0" t="0" r="0" b="0"/>
+            <wp:docPr id="30" name="Imagen 30" descr="https://i.gyazo.com/d7a86fdb38a0dcd21a25127e7e4eff51.png"/>
+            <wp:cNvGraphicFramePr>
+              <a:graphicFrameLocks xmlns:a="http://schemas.openxmlformats.org/drawingml/2006/main" noChangeAspect="1"/>
+            </wp:cNvGraphicFramePr>
+            <a:graphic xmlns:a="http://schemas.openxmlformats.org/drawingml/2006/main">
+              <a:graphicData uri="http://schemas.openxmlformats.org/drawingml/2006/picture">
+                <pic:pic xmlns:pic="http://schemas.openxmlformats.org/drawingml/2006/picture">
+                  <pic:nvPicPr>
+                    <pic:cNvPr id="0" name="Picture 7" descr="https://i.gyazo.com/d7a86fdb38a0dcd21a25127e7e4eff51.png"/>
+                    <pic:cNvPicPr>
+                      <a:picLocks noChangeAspect="1" noChangeArrowheads="1"/>
+                    </pic:cNvPicPr>
+                  </pic:nvPicPr>
+                  <pic:blipFill>
+                    <a:blip r:embed="rId30">
+                      <a:extLst>
+                        <a:ext uri="{28A0092B-C50C-407E-A947-70E740481C1C}">
+                          <a14:useLocalDpi xmlns:a14="http://schemas.microsoft.com/office/drawing/2010/main" val="0"/>
+                        </a:ext>
+                      </a:extLst>
+                    </a:blip>
+                    <a:srcRect/>
+                    <a:stretch>
+                      <a:fillRect/>
+                    </a:stretch>
+                  </pic:blipFill>
+                  <pic:spPr bwMode="auto">
+                    <a:xfrm>
+                      <a:off x="0" y="0"/>
+                      <a:ext cx="2403466" cy="2638991"/>
+                    </a:xfrm>
+                    <a:prstGeom prst="rect">
+                      <a:avLst/>
+                    </a:prstGeom>
+                    <a:noFill/>
+                    <a:ln>
+                      <a:noFill/>
+                    </a:ln>
+                  </pic:spPr>
+                </pic:pic>
+              </a:graphicData>
+            </a:graphic>
+          </wp:inline>
+        </w:drawing>
+      </w:r>
+    </w:p>
+    <w:p>
+      <w:pPr>
+        <w:jc w:val="center"/>
+        <w:rPr>
+          <w:lang w:val="en-US"/>
+        </w:rPr>
+      </w:pPr>
+    </w:p>
+    <w:p>
+      <w:pPr>
+        <w:jc w:val="center"/>
+        <w:rPr>
+          <w:lang w:val="en-US"/>
+        </w:rPr>
+      </w:pPr>
+      <w:r>
+        <w:rPr>
+          <w:noProof/>
+        </w:rPr>
+        <w:drawing>
+          <wp:inline distT="0" distB="0" distL="0" distR="0" wp14:anchorId="4B708A5F" wp14:editId="7B0D4A46">
+            <wp:extent cx="2337619" cy="2680031"/>
+            <wp:effectExtent l="0" t="0" r="5715" b="6350"/>
+            <wp:docPr id="29" name="Imagen 29" descr="https://i.gyazo.com/92bd7c23398dcdcb9702b72665f143f5.png"/>
+            <wp:cNvGraphicFramePr>
+              <a:graphicFrameLocks xmlns:a="http://schemas.openxmlformats.org/drawingml/2006/main" noChangeAspect="1"/>
+            </wp:cNvGraphicFramePr>
+            <a:graphic xmlns:a="http://schemas.openxmlformats.org/drawingml/2006/main">
+              <a:graphicData uri="http://schemas.openxmlformats.org/drawingml/2006/picture">
+                <pic:pic xmlns:pic="http://schemas.openxmlformats.org/drawingml/2006/picture">
+                  <pic:nvPicPr>
+                    <pic:cNvPr id="0" name="Picture 5" descr="https://i.gyazo.com/92bd7c23398dcdcb9702b72665f143f5.png"/>
+                    <pic:cNvPicPr>
+                      <a:picLocks noChangeAspect="1" noChangeArrowheads="1"/>
+                    </pic:cNvPicPr>
+                  </pic:nvPicPr>
+                  <pic:blipFill>
+                    <a:blip r:embed="rId31">
+                      <a:extLst>
+                        <a:ext uri="{28A0092B-C50C-407E-A947-70E740481C1C}">
+                          <a14:useLocalDpi xmlns:a14="http://schemas.microsoft.com/office/drawing/2010/main" val="0"/>
+                        </a:ext>
+                      </a:extLst>
+                    </a:blip>
+                    <a:srcRect/>
+                    <a:stretch>
+                      <a:fillRect/>
+                    </a:stretch>
+                  </pic:blipFill>
+                  <pic:spPr bwMode="auto">
+                    <a:xfrm>
+                      <a:off x="0" y="0"/>
+                      <a:ext cx="2381273" cy="2730079"/>
+                    </a:xfrm>
+                    <a:prstGeom prst="rect">
+                      <a:avLst/>
+                    </a:prstGeom>
+                    <a:noFill/>
+                    <a:ln>
+                      <a:noFill/>
+                    </a:ln>
+                  </pic:spPr>
+                </pic:pic>
+              </a:graphicData>
+            </a:graphic>
+          </wp:inline>
+        </w:drawing>
+      </w:r>
     </w:p>
     <w:p>
       <w:pPr>
@@ -9711,7 +10064,7 @@
           <w:lang w:val="en-US"/>
         </w:rPr>
       </w:pPr>
-      <w:bookmarkStart w:id="20" w:name="_Toc3490764"/>
+      <w:bookmarkStart w:id="20" w:name="_Toc3500440"/>
       <w:r>
         <w:rPr>
           <w:lang w:val="en-US"/>
@@ -9777,8 +10130,8 @@
       </w:r>
     </w:p>
     <w:sectPr>
-      <w:headerReference w:type="default" r:id="rId29"/>
-      <w:footerReference w:type="default" r:id="rId30"/>
+      <w:headerReference w:type="default" r:id="rId32"/>
+      <w:footerReference w:type="default" r:id="rId33"/>
       <w:pgSz w:w="11906" w:h="16838"/>
       <w:pgMar w:top="1417" w:right="1701" w:bottom="1417" w:left="1701" w:header="708" w:footer="708" w:gutter="0"/>
       <w:pgNumType w:start="0"/>
@@ -13729,7 +14082,7 @@
 </file>
 
 <file path=customXml/itemProps2.xml><?xml version="1.0" encoding="utf-8"?>
-<ds:datastoreItem xmlns:ds="http://schemas.openxmlformats.org/officeDocument/2006/customXml" ds:itemID="{C9BC7A55-BA36-40FC-BD2C-F32FBCBABEDD}">
+<ds:datastoreItem xmlns:ds="http://schemas.openxmlformats.org/officeDocument/2006/customXml" ds:itemID="{E9BF89C6-7C6E-49FE-ADC0-E95B9A378DEF}">
   <ds:schemaRefs>
     <ds:schemaRef ds:uri="http://schemas.openxmlformats.org/officeDocument/2006/bibliography"/>
   </ds:schemaRefs>

</xml_diff>

<commit_message>
Updated presentation and fixed doc typos
</commit_message>
<xml_diff>
--- a/Week 5/Deliverable 1 documentation.docx
+++ b/Week 5/Deliverable 1 documentation.docx
@@ -67,6 +67,7 @@
         <w:dataBinding w:prefixMappings="xmlns:ns0='http://purl.org/dc/elements/1.1/' xmlns:ns1='http://schemas.openxmlformats.org/package/2006/metadata/core-properties' " w:xpath="/ns1:coreProperties[1]/ns0:title[1]" w:storeItemID="{6C3C8BC8-F283-45AE-878A-BAB7291924A1}"/>
         <w:text/>
       </w:sdtPr>
+      <w:sdtEndPr/>
       <w:sdtContent>
         <w:p>
           <w:pPr>
@@ -279,8 +280,6 @@
           </w:r>
           <w:proofErr w:type="spellEnd"/>
         </w:p>
-        <w:bookmarkStart w:id="0" w:name="_GoBack"/>
-        <w:bookmarkEnd w:id="0"/>
         <w:p>
           <w:pPr>
             <w:pStyle w:val="TDC1"/>
@@ -291,7 +290,7 @@
               <w:noProof/>
               <w:sz w:val="22"/>
               <w:szCs w:val="22"/>
-              <w:lang w:eastAsia="ja-JP"/>
+              <w:lang w:eastAsia="es-ES"/>
             </w:rPr>
           </w:pPr>
           <w:r>
@@ -303,7 +302,7 @@
           <w:r>
             <w:fldChar w:fldCharType="separate"/>
           </w:r>
-          <w:hyperlink w:anchor="_Toc3500421" w:history="1">
+          <w:hyperlink w:anchor="_Toc3505106" w:history="1">
             <w:r>
               <w:rPr>
                 <w:rStyle w:val="Hipervnculo"/>
@@ -331,7 +330,7 @@
                 <w:noProof/>
                 <w:webHidden/>
               </w:rPr>
-              <w:instrText xml:space="preserve"> PAGEREF _Toc3500421 \h </w:instrText>
+              <w:instrText xml:space="preserve"> PAGEREF _Toc3505106 \h </w:instrText>
             </w:r>
             <w:r>
               <w:rPr>
@@ -372,10 +371,10 @@
               <w:noProof/>
               <w:sz w:val="22"/>
               <w:szCs w:val="22"/>
-              <w:lang w:eastAsia="ja-JP"/>
+              <w:lang w:eastAsia="es-ES"/>
             </w:rPr>
           </w:pPr>
-          <w:hyperlink w:anchor="_Toc3500422" w:history="1">
+          <w:hyperlink w:anchor="_Toc3505107" w:history="1">
             <w:r>
               <w:rPr>
                 <w:rStyle w:val="Hipervnculo"/>
@@ -403,7 +402,7 @@
                 <w:noProof/>
                 <w:webHidden/>
               </w:rPr>
-              <w:instrText xml:space="preserve"> PAGEREF _Toc3500422 \h </w:instrText>
+              <w:instrText xml:space="preserve"> PAGEREF _Toc3505107 \h </w:instrText>
             </w:r>
             <w:r>
               <w:rPr>
@@ -444,10 +443,10 @@
               <w:noProof/>
               <w:sz w:val="22"/>
               <w:szCs w:val="22"/>
-              <w:lang w:eastAsia="ja-JP"/>
+              <w:lang w:eastAsia="es-ES"/>
             </w:rPr>
           </w:pPr>
-          <w:hyperlink w:anchor="_Toc3500423" w:history="1">
+          <w:hyperlink w:anchor="_Toc3505108" w:history="1">
             <w:r>
               <w:rPr>
                 <w:rStyle w:val="Hipervnculo"/>
@@ -475,7 +474,7 @@
                 <w:noProof/>
                 <w:webHidden/>
               </w:rPr>
-              <w:instrText xml:space="preserve"> PAGEREF _Toc3500423 \h </w:instrText>
+              <w:instrText xml:space="preserve"> PAGEREF _Toc3505108 \h </w:instrText>
             </w:r>
             <w:r>
               <w:rPr>
@@ -516,10 +515,10 @@
               <w:noProof/>
               <w:sz w:val="22"/>
               <w:szCs w:val="22"/>
-              <w:lang w:eastAsia="ja-JP"/>
+              <w:lang w:eastAsia="es-ES"/>
             </w:rPr>
           </w:pPr>
-          <w:hyperlink w:anchor="_Toc3500424" w:history="1">
+          <w:hyperlink w:anchor="_Toc3505109" w:history="1">
             <w:r>
               <w:rPr>
                 <w:rStyle w:val="Hipervnculo"/>
@@ -547,7 +546,7 @@
                 <w:noProof/>
                 <w:webHidden/>
               </w:rPr>
-              <w:instrText xml:space="preserve"> PAGEREF _Toc3500424 \h </w:instrText>
+              <w:instrText xml:space="preserve"> PAGEREF _Toc3505109 \h </w:instrText>
             </w:r>
             <w:r>
               <w:rPr>
@@ -588,10 +587,10 @@
               <w:noProof/>
               <w:sz w:val="22"/>
               <w:szCs w:val="22"/>
-              <w:lang w:eastAsia="ja-JP"/>
+              <w:lang w:eastAsia="es-ES"/>
             </w:rPr>
           </w:pPr>
-          <w:hyperlink w:anchor="_Toc3500425" w:history="1">
+          <w:hyperlink w:anchor="_Toc3505110" w:history="1">
             <w:r>
               <w:rPr>
                 <w:rStyle w:val="Hipervnculo"/>
@@ -619,7 +618,7 @@
                 <w:noProof/>
                 <w:webHidden/>
               </w:rPr>
-              <w:instrText xml:space="preserve"> PAGEREF _Toc3500425 \h </w:instrText>
+              <w:instrText xml:space="preserve"> PAGEREF _Toc3505110 \h </w:instrText>
             </w:r>
             <w:r>
               <w:rPr>
@@ -660,10 +659,10 @@
               <w:noProof/>
               <w:sz w:val="22"/>
               <w:szCs w:val="22"/>
-              <w:lang w:eastAsia="ja-JP"/>
+              <w:lang w:eastAsia="es-ES"/>
             </w:rPr>
           </w:pPr>
-          <w:hyperlink w:anchor="_Toc3500426" w:history="1">
+          <w:hyperlink w:anchor="_Toc3505111" w:history="1">
             <w:r>
               <w:rPr>
                 <w:rStyle w:val="Hipervnculo"/>
@@ -691,7 +690,7 @@
                 <w:noProof/>
                 <w:webHidden/>
               </w:rPr>
-              <w:instrText xml:space="preserve"> PAGEREF _Toc3500426 \h </w:instrText>
+              <w:instrText xml:space="preserve"> PAGEREF _Toc3505111 \h </w:instrText>
             </w:r>
             <w:r>
               <w:rPr>
@@ -732,10 +731,10 @@
               <w:noProof/>
               <w:sz w:val="22"/>
               <w:szCs w:val="22"/>
-              <w:lang w:eastAsia="ja-JP"/>
+              <w:lang w:eastAsia="es-ES"/>
             </w:rPr>
           </w:pPr>
-          <w:hyperlink w:anchor="_Toc3500427" w:history="1">
+          <w:hyperlink w:anchor="_Toc3505112" w:history="1">
             <w:r>
               <w:rPr>
                 <w:rStyle w:val="Hipervnculo"/>
@@ -763,7 +762,7 @@
                 <w:noProof/>
                 <w:webHidden/>
               </w:rPr>
-              <w:instrText xml:space="preserve"> PAGEREF _Toc3500427 \h </w:instrText>
+              <w:instrText xml:space="preserve"> PAGEREF _Toc3505112 \h </w:instrText>
             </w:r>
             <w:r>
               <w:rPr>
@@ -804,10 +803,10 @@
               <w:noProof/>
               <w:sz w:val="22"/>
               <w:szCs w:val="22"/>
-              <w:lang w:eastAsia="ja-JP"/>
+              <w:lang w:eastAsia="es-ES"/>
             </w:rPr>
           </w:pPr>
-          <w:hyperlink w:anchor="_Toc3500428" w:history="1">
+          <w:hyperlink w:anchor="_Toc3505113" w:history="1">
             <w:r>
               <w:rPr>
                 <w:rStyle w:val="Hipervnculo"/>
@@ -835,7 +834,7 @@
                 <w:noProof/>
                 <w:webHidden/>
               </w:rPr>
-              <w:instrText xml:space="preserve"> PAGEREF _Toc3500428 \h </w:instrText>
+              <w:instrText xml:space="preserve"> PAGEREF _Toc3505113 \h </w:instrText>
             </w:r>
             <w:r>
               <w:rPr>
@@ -876,10 +875,10 @@
               <w:noProof/>
               <w:sz w:val="22"/>
               <w:szCs w:val="22"/>
-              <w:lang w:eastAsia="ja-JP"/>
+              <w:lang w:eastAsia="es-ES"/>
             </w:rPr>
           </w:pPr>
-          <w:hyperlink w:anchor="_Toc3500429" w:history="1">
+          <w:hyperlink w:anchor="_Toc3505114" w:history="1">
             <w:r>
               <w:rPr>
                 <w:rStyle w:val="Hipervnculo"/>
@@ -907,7 +906,7 @@
                 <w:noProof/>
                 <w:webHidden/>
               </w:rPr>
-              <w:instrText xml:space="preserve"> PAGEREF _Toc3500429 \h </w:instrText>
+              <w:instrText xml:space="preserve"> PAGEREF _Toc3505114 \h </w:instrText>
             </w:r>
             <w:r>
               <w:rPr>
@@ -948,10 +947,10 @@
               <w:noProof/>
               <w:sz w:val="22"/>
               <w:szCs w:val="22"/>
-              <w:lang w:eastAsia="ja-JP"/>
+              <w:lang w:eastAsia="es-ES"/>
             </w:rPr>
           </w:pPr>
-          <w:hyperlink w:anchor="_Toc3500430" w:history="1">
+          <w:hyperlink w:anchor="_Toc3505115" w:history="1">
             <w:r>
               <w:rPr>
                 <w:rStyle w:val="Hipervnculo"/>
@@ -979,7 +978,7 @@
                 <w:noProof/>
                 <w:webHidden/>
               </w:rPr>
-              <w:instrText xml:space="preserve"> PAGEREF _Toc3500430 \h </w:instrText>
+              <w:instrText xml:space="preserve"> PAGEREF _Toc3505115 \h </w:instrText>
             </w:r>
             <w:r>
               <w:rPr>
@@ -1020,17 +1019,17 @@
               <w:noProof/>
               <w:sz w:val="22"/>
               <w:szCs w:val="22"/>
-              <w:lang w:eastAsia="ja-JP"/>
+              <w:lang w:eastAsia="es-ES"/>
             </w:rPr>
           </w:pPr>
-          <w:hyperlink w:anchor="_Toc3500431" w:history="1">
+          <w:hyperlink w:anchor="_Toc3505116" w:history="1">
             <w:r>
               <w:rPr>
                 <w:rStyle w:val="Hipervnculo"/>
                 <w:noProof/>
                 <w:lang w:val="en-US"/>
               </w:rPr>
-              <w:t>SWOT ANALYSIS</w:t>
+              <w:t>SWOT Analysis</w:t>
             </w:r>
             <w:r>
               <w:rPr>
@@ -1051,7 +1050,7 @@
                 <w:noProof/>
                 <w:webHidden/>
               </w:rPr>
-              <w:instrText xml:space="preserve"> PAGEREF _Toc3500431 \h </w:instrText>
+              <w:instrText xml:space="preserve"> PAGEREF _Toc3505116 \h </w:instrText>
             </w:r>
             <w:r>
               <w:rPr>
@@ -1092,10 +1091,10 @@
               <w:noProof/>
               <w:sz w:val="22"/>
               <w:szCs w:val="22"/>
-              <w:lang w:eastAsia="ja-JP"/>
+              <w:lang w:eastAsia="es-ES"/>
             </w:rPr>
           </w:pPr>
-          <w:hyperlink w:anchor="_Toc3500432" w:history="1">
+          <w:hyperlink w:anchor="_Toc3505117" w:history="1">
             <w:r>
               <w:rPr>
                 <w:rStyle w:val="Hipervnculo"/>
@@ -1122,7 +1121,7 @@
                 <w:noProof/>
                 <w:webHidden/>
               </w:rPr>
-              <w:instrText xml:space="preserve"> PAGEREF _Toc3500432 \h </w:instrText>
+              <w:instrText xml:space="preserve"> PAGEREF _Toc3505117 \h </w:instrText>
             </w:r>
             <w:r>
               <w:rPr>
@@ -1163,10 +1162,10 @@
               <w:noProof/>
               <w:sz w:val="22"/>
               <w:szCs w:val="22"/>
-              <w:lang w:eastAsia="ja-JP"/>
+              <w:lang w:eastAsia="es-ES"/>
             </w:rPr>
           </w:pPr>
-          <w:hyperlink w:anchor="_Toc3500433" w:history="1">
+          <w:hyperlink w:anchor="_Toc3505118" w:history="1">
             <w:r>
               <w:rPr>
                 <w:rStyle w:val="Hipervnculo"/>
@@ -1193,7 +1192,7 @@
                 <w:noProof/>
                 <w:webHidden/>
               </w:rPr>
-              <w:instrText xml:space="preserve"> PAGEREF _Toc3500433 \h </w:instrText>
+              <w:instrText xml:space="preserve"> PAGEREF _Toc3505118 \h </w:instrText>
             </w:r>
             <w:r>
               <w:rPr>
@@ -1234,10 +1233,10 @@
               <w:noProof/>
               <w:sz w:val="22"/>
               <w:szCs w:val="22"/>
-              <w:lang w:eastAsia="ja-JP"/>
+              <w:lang w:eastAsia="es-ES"/>
             </w:rPr>
           </w:pPr>
-          <w:hyperlink w:anchor="_Toc3500434" w:history="1">
+          <w:hyperlink w:anchor="_Toc3505119" w:history="1">
             <w:r>
               <w:rPr>
                 <w:rStyle w:val="Hipervnculo"/>
@@ -1264,7 +1263,7 @@
                 <w:noProof/>
                 <w:webHidden/>
               </w:rPr>
-              <w:instrText xml:space="preserve"> PAGEREF _Toc3500434 \h </w:instrText>
+              <w:instrText xml:space="preserve"> PAGEREF _Toc3505119 \h </w:instrText>
             </w:r>
             <w:r>
               <w:rPr>
@@ -1305,10 +1304,10 @@
               <w:noProof/>
               <w:sz w:val="22"/>
               <w:szCs w:val="22"/>
-              <w:lang w:eastAsia="ja-JP"/>
+              <w:lang w:eastAsia="es-ES"/>
             </w:rPr>
           </w:pPr>
-          <w:hyperlink w:anchor="_Toc3500435" w:history="1">
+          <w:hyperlink w:anchor="_Toc3505120" w:history="1">
             <w:r>
               <w:rPr>
                 <w:rStyle w:val="Hipervnculo"/>
@@ -1335,7 +1334,7 @@
                 <w:noProof/>
                 <w:webHidden/>
               </w:rPr>
-              <w:instrText xml:space="preserve"> PAGEREF _Toc3500435 \h </w:instrText>
+              <w:instrText xml:space="preserve"> PAGEREF _Toc3505120 \h </w:instrText>
             </w:r>
             <w:r>
               <w:rPr>
@@ -1376,10 +1375,10 @@
               <w:noProof/>
               <w:sz w:val="22"/>
               <w:szCs w:val="22"/>
-              <w:lang w:eastAsia="ja-JP"/>
+              <w:lang w:eastAsia="es-ES"/>
             </w:rPr>
           </w:pPr>
-          <w:hyperlink w:anchor="_Toc3500436" w:history="1">
+          <w:hyperlink w:anchor="_Toc3505121" w:history="1">
             <w:r>
               <w:rPr>
                 <w:rStyle w:val="Hipervnculo"/>
@@ -1407,7 +1406,7 @@
                 <w:noProof/>
                 <w:webHidden/>
               </w:rPr>
-              <w:instrText xml:space="preserve"> PAGEREF _Toc3500436 \h </w:instrText>
+              <w:instrText xml:space="preserve"> PAGEREF _Toc3505121 \h </w:instrText>
             </w:r>
             <w:r>
               <w:rPr>
@@ -1448,10 +1447,10 @@
               <w:noProof/>
               <w:sz w:val="22"/>
               <w:szCs w:val="22"/>
-              <w:lang w:eastAsia="ja-JP"/>
+              <w:lang w:eastAsia="es-ES"/>
             </w:rPr>
           </w:pPr>
-          <w:hyperlink w:anchor="_Toc3500437" w:history="1">
+          <w:hyperlink w:anchor="_Toc3505122" w:history="1">
             <w:r>
               <w:rPr>
                 <w:rStyle w:val="Hipervnculo"/>
@@ -1479,7 +1478,7 @@
                 <w:noProof/>
                 <w:webHidden/>
               </w:rPr>
-              <w:instrText xml:space="preserve"> PAGEREF _Toc3500437 \h </w:instrText>
+              <w:instrText xml:space="preserve"> PAGEREF _Toc3505122 \h </w:instrText>
             </w:r>
             <w:r>
               <w:rPr>
@@ -1520,10 +1519,10 @@
               <w:noProof/>
               <w:sz w:val="22"/>
               <w:szCs w:val="22"/>
-              <w:lang w:eastAsia="ja-JP"/>
+              <w:lang w:eastAsia="es-ES"/>
             </w:rPr>
           </w:pPr>
-          <w:hyperlink w:anchor="_Toc3500438" w:history="1">
+          <w:hyperlink w:anchor="_Toc3505123" w:history="1">
             <w:r>
               <w:rPr>
                 <w:rStyle w:val="Hipervnculo"/>
@@ -1551,7 +1550,7 @@
                 <w:noProof/>
                 <w:webHidden/>
               </w:rPr>
-              <w:instrText xml:space="preserve"> PAGEREF _Toc3500438 \h </w:instrText>
+              <w:instrText xml:space="preserve"> PAGEREF _Toc3505123 \h </w:instrText>
             </w:r>
             <w:r>
               <w:rPr>
@@ -1592,10 +1591,10 @@
               <w:noProof/>
               <w:sz w:val="22"/>
               <w:szCs w:val="22"/>
-              <w:lang w:eastAsia="ja-JP"/>
+              <w:lang w:eastAsia="es-ES"/>
             </w:rPr>
           </w:pPr>
-          <w:hyperlink w:anchor="_Toc3500439" w:history="1">
+          <w:hyperlink w:anchor="_Toc3505124" w:history="1">
             <w:r>
               <w:rPr>
                 <w:rStyle w:val="Hipervnculo"/>
@@ -1623,7 +1622,7 @@
                 <w:noProof/>
                 <w:webHidden/>
               </w:rPr>
-              <w:instrText xml:space="preserve"> PAGEREF _Toc3500439 \h </w:instrText>
+              <w:instrText xml:space="preserve"> PAGEREF _Toc3505124 \h </w:instrText>
             </w:r>
             <w:r>
               <w:rPr>
@@ -1664,10 +1663,10 @@
               <w:noProof/>
               <w:sz w:val="22"/>
               <w:szCs w:val="22"/>
-              <w:lang w:eastAsia="ja-JP"/>
+              <w:lang w:eastAsia="es-ES"/>
             </w:rPr>
           </w:pPr>
-          <w:hyperlink w:anchor="_Toc3500440" w:history="1">
+          <w:hyperlink w:anchor="_Toc3505125" w:history="1">
             <w:r>
               <w:rPr>
                 <w:rStyle w:val="Hipervnculo"/>
@@ -1695,7 +1694,7 @@
                 <w:noProof/>
                 <w:webHidden/>
               </w:rPr>
-              <w:instrText xml:space="preserve"> PAGEREF _Toc3500440 \h </w:instrText>
+              <w:instrText xml:space="preserve"> PAGEREF _Toc3505125 \h </w:instrText>
             </w:r>
             <w:r>
               <w:rPr>
@@ -1756,7 +1755,7 @@
           <w:lang w:val="en-US"/>
         </w:rPr>
       </w:pPr>
-      <w:bookmarkStart w:id="1" w:name="_Toc3500421"/>
+      <w:bookmarkStart w:id="0" w:name="_Toc3505106"/>
       <w:r>
         <w:rPr>
           <w:lang w:val="en-US"/>
@@ -1764,6 +1763,134 @@
         <w:lastRenderedPageBreak/>
         <w:t>Business Idea</w:t>
       </w:r>
+      <w:bookmarkEnd w:id="0"/>
+    </w:p>
+    <w:p>
+      <w:pPr>
+        <w:rPr>
+          <w:lang w:val="en-US"/>
+        </w:rPr>
+      </w:pPr>
+      <w:proofErr w:type="spellStart"/>
+      <w:r>
+        <w:rPr>
+          <w:lang w:val="en-US"/>
+        </w:rPr>
+        <w:t>Capsulefy</w:t>
+      </w:r>
+      <w:proofErr w:type="spellEnd"/>
+      <w:r>
+        <w:rPr>
+          <w:lang w:val="en-US"/>
+        </w:rPr>
+        <w:t xml:space="preserve"> is an online time c</w:t>
+      </w:r>
+      <w:r>
+        <w:rPr>
+          <w:lang w:val="en-US"/>
+        </w:rPr>
+        <w:t>apsule that allows users to create an instance in our website</w:t>
+      </w:r>
+      <w:r>
+        <w:rPr>
+          <w:lang w:val="en-US"/>
+        </w:rPr>
+        <w:t xml:space="preserve"> and store their memories inside it by uploading text and files such as images and videos</w:t>
+      </w:r>
+      <w:r>
+        <w:rPr>
+          <w:lang w:val="en-US"/>
+        </w:rPr>
+        <w:t xml:space="preserve"> and select an opening date</w:t>
+      </w:r>
+      <w:r>
+        <w:rPr>
+          <w:lang w:val="en-US"/>
+        </w:rPr>
+        <w:t xml:space="preserve"> so they can be shared in the future.</w:t>
+      </w:r>
+      <w:r>
+        <w:rPr>
+          <w:lang w:val="en-US"/>
+        </w:rPr>
+        <w:t xml:space="preserve"> </w:t>
+      </w:r>
+      <w:r>
+        <w:rPr>
+          <w:lang w:val="en-US"/>
+        </w:rPr>
+        <w:t xml:space="preserve">One of the </w:t>
+      </w:r>
+      <w:proofErr w:type="gramStart"/>
+      <w:r>
+        <w:rPr>
+          <w:lang w:val="en-US"/>
+        </w:rPr>
+        <w:t>main focus</w:t>
+      </w:r>
+      <w:proofErr w:type="gramEnd"/>
+      <w:r>
+        <w:rPr>
+          <w:lang w:val="en-US"/>
+        </w:rPr>
+        <w:t xml:space="preserve"> of our product is to allow users to leave a message or their memories behind in case they pass away</w:t>
+      </w:r>
+      <w:r>
+        <w:rPr>
+          <w:lang w:val="en-US"/>
+        </w:rPr>
+        <w:t>, and for this reason, users will be able to set a timer that they can reset by periodically logging in</w:t>
+      </w:r>
+      <w:r>
+        <w:rPr>
+          <w:lang w:val="en-US"/>
+        </w:rPr>
+        <w:t>.</w:t>
+      </w:r>
+      <w:r>
+        <w:rPr>
+          <w:lang w:val="en-US"/>
+        </w:rPr>
+        <w:t xml:space="preserve"> In case this timer expires, the capsule will be released</w:t>
+      </w:r>
+      <w:r>
+        <w:rPr>
+          <w:lang w:val="en-US"/>
+        </w:rPr>
+        <w:t>.</w:t>
+      </w:r>
+      <w:r>
+        <w:rPr>
+          <w:lang w:val="en-US"/>
+        </w:rPr>
+        <w:t xml:space="preserve"> </w:t>
+      </w:r>
+    </w:p>
+    <w:p>
+      <w:pPr>
+        <w:rPr>
+          <w:lang w:val="en-US"/>
+        </w:rPr>
+      </w:pPr>
+      <w:r>
+        <w:rPr>
+          <w:lang w:val="en-US"/>
+        </w:rPr>
+        <w:t>Furthermore, our product offers extra features such as</w:t>
+      </w:r>
+      <w:r>
+        <w:rPr>
+          <w:lang w:val="en-US"/>
+        </w:rPr>
+        <w:t xml:space="preserve"> connect time capsules to the user’s social networks accounts in order to publish a messa</w:t>
+      </w:r>
+      <w:r>
+        <w:rPr>
+          <w:lang w:val="en-US"/>
+        </w:rPr>
+        <w:t>ge when a capsule is released, share the capsules via email, making them private so that only people with an access link can display its contents. Users will also be able to create capsules with different modules whose content may be released gradually at different dates.</w:t>
+      </w:r>
+      <w:bookmarkStart w:id="1" w:name="_GoBack"/>
       <w:bookmarkEnd w:id="1"/>
     </w:p>
     <w:p>
@@ -1772,43 +1899,23 @@
           <w:lang w:val="en-US"/>
         </w:rPr>
       </w:pPr>
-      <w:proofErr w:type="spellStart"/>
-      <w:r>
-        <w:rPr>
-          <w:lang w:val="en-US"/>
-        </w:rPr>
-        <w:t>Capsulefy</w:t>
-      </w:r>
-      <w:proofErr w:type="spellEnd"/>
-      <w:r>
-        <w:rPr>
-          <w:lang w:val="en-US"/>
-        </w:rPr>
-        <w:t xml:space="preserve"> is an online time c</w:t>
-      </w:r>
-      <w:r>
-        <w:rPr>
-          <w:lang w:val="en-US"/>
-        </w:rPr>
-        <w:t>apsule that allows users to create an instance in our website</w:t>
-      </w:r>
-      <w:r>
-        <w:rPr>
-          <w:lang w:val="en-US"/>
-        </w:rPr>
-        <w:t xml:space="preserve"> and store their memories inside it by uploading text and files such as images and videos</w:t>
-      </w:r>
-      <w:r>
-        <w:rPr>
-          <w:lang w:val="en-US"/>
-        </w:rPr>
-        <w:t xml:space="preserve"> and select an opening date</w:t>
-      </w:r>
-      <w:r>
-        <w:rPr>
-          <w:lang w:val="en-US"/>
-        </w:rPr>
-        <w:t xml:space="preserve"> so they can be shared in the future.</w:t>
+      <w:r>
+        <w:rPr>
+          <w:lang w:val="en-US"/>
+        </w:rPr>
+        <w:t xml:space="preserve">The main source of income of this business will be charging the users who rent a time capsule. </w:t>
+      </w:r>
+      <w:r>
+        <w:rPr>
+          <w:lang w:val="en-US"/>
+        </w:rPr>
+        <w:t xml:space="preserve">We are offering a service and users of this service will be our clients. </w:t>
+      </w:r>
+      <w:r>
+        <w:rPr>
+          <w:lang w:val="en-US"/>
+        </w:rPr>
+        <w:t>However, a free version with more limited features will also be available.</w:t>
       </w:r>
       <w:r>
         <w:rPr>
@@ -1816,112 +1923,6 @@
         </w:rPr>
         <w:t xml:space="preserve"> </w:t>
       </w:r>
-      <w:r>
-        <w:rPr>
-          <w:lang w:val="en-US"/>
-        </w:rPr>
-        <w:t xml:space="preserve">One of the </w:t>
-      </w:r>
-      <w:proofErr w:type="gramStart"/>
-      <w:r>
-        <w:rPr>
-          <w:lang w:val="en-US"/>
-        </w:rPr>
-        <w:t>main focus</w:t>
-      </w:r>
-      <w:proofErr w:type="gramEnd"/>
-      <w:r>
-        <w:rPr>
-          <w:lang w:val="en-US"/>
-        </w:rPr>
-        <w:t xml:space="preserve"> of our product is to allow users to leave a message or their memories behind in case they pass away</w:t>
-      </w:r>
-      <w:r>
-        <w:rPr>
-          <w:lang w:val="en-US"/>
-        </w:rPr>
-        <w:t>, and for this reason, users will be able to set a timer that they can reset by periodically logging in</w:t>
-      </w:r>
-      <w:r>
-        <w:rPr>
-          <w:lang w:val="en-US"/>
-        </w:rPr>
-        <w:t>.</w:t>
-      </w:r>
-      <w:r>
-        <w:rPr>
-          <w:lang w:val="en-US"/>
-        </w:rPr>
-        <w:t xml:space="preserve"> In case this timer expires, the capsule will be released</w:t>
-      </w:r>
-      <w:r>
-        <w:rPr>
-          <w:lang w:val="en-US"/>
-        </w:rPr>
-        <w:t>.</w:t>
-      </w:r>
-      <w:r>
-        <w:rPr>
-          <w:lang w:val="en-US"/>
-        </w:rPr>
-        <w:t xml:space="preserve"> </w:t>
-      </w:r>
-    </w:p>
-    <w:p>
-      <w:pPr>
-        <w:rPr>
-          <w:lang w:val="en-US"/>
-        </w:rPr>
-      </w:pPr>
-      <w:r>
-        <w:rPr>
-          <w:lang w:val="en-US"/>
-        </w:rPr>
-        <w:t>Furthermore, our product offers extra features such as</w:t>
-      </w:r>
-      <w:r>
-        <w:rPr>
-          <w:lang w:val="en-US"/>
-        </w:rPr>
-        <w:t xml:space="preserve"> connect time capsules to the user’s social networks accounts in order to publish a messa</w:t>
-      </w:r>
-      <w:r>
-        <w:rPr>
-          <w:lang w:val="en-US"/>
-        </w:rPr>
-        <w:t>ge when a capsule is released, share the capsules via email, making them private so that only people with an access link can display its contents. Users will also be able to create capsules with different modules whose content may be released gradually at different dates.</w:t>
-      </w:r>
-    </w:p>
-    <w:p>
-      <w:pPr>
-        <w:rPr>
-          <w:lang w:val="en-US"/>
-        </w:rPr>
-      </w:pPr>
-      <w:r>
-        <w:rPr>
-          <w:lang w:val="en-US"/>
-        </w:rPr>
-        <w:t xml:space="preserve">The main source of income of this business will be charging the users who rent a time capsule. </w:t>
-      </w:r>
-      <w:r>
-        <w:rPr>
-          <w:lang w:val="en-US"/>
-        </w:rPr>
-        <w:t xml:space="preserve">We are offering a service and users of this service will be our clients. </w:t>
-      </w:r>
-      <w:r>
-        <w:rPr>
-          <w:lang w:val="en-US"/>
-        </w:rPr>
-        <w:t>However, a free version with more limited features will also be available.</w:t>
-      </w:r>
-      <w:r>
-        <w:rPr>
-          <w:lang w:val="en-US"/>
-        </w:rPr>
-        <w:t xml:space="preserve"> </w:t>
-      </w:r>
     </w:p>
     <w:p>
       <w:pPr>
@@ -1955,7 +1956,7 @@
           <w:lang w:val="en-US"/>
         </w:rPr>
       </w:pPr>
-      <w:bookmarkStart w:id="2" w:name="_Toc3500422"/>
+      <w:bookmarkStart w:id="2" w:name="_Toc3505107"/>
       <w:r>
         <w:rPr>
           <w:lang w:val="en-US"/>
@@ -2199,21 +2200,19 @@
         <w:rPr>
           <w:lang w:val="en-US"/>
         </w:rPr>
-        <w:t xml:space="preserve"> Django, </w:t>
-      </w:r>
-      <w:proofErr w:type="spellStart"/>
-      <w:r>
-        <w:rPr>
-          <w:lang w:val="en-US"/>
-        </w:rPr>
-        <w:t>Javascript</w:t>
-      </w:r>
-      <w:proofErr w:type="spellEnd"/>
-      <w:r>
-        <w:rPr>
-          <w:lang w:val="en-US"/>
-        </w:rPr>
-        <w:t xml:space="preserve"> and Bootstrap.</w:t>
+        <w:t xml:space="preserve"> Django, Java</w:t>
+      </w:r>
+      <w:r>
+        <w:rPr>
+          <w:lang w:val="en-US"/>
+        </w:rPr>
+        <w:t>S</w:t>
+      </w:r>
+      <w:r>
+        <w:rPr>
+          <w:lang w:val="en-US"/>
+        </w:rPr>
+        <w:t>cript and Bootstrap.</w:t>
       </w:r>
     </w:p>
     <w:p>
@@ -2368,7 +2367,7 @@
           <w:lang w:val="en-US"/>
         </w:rPr>
       </w:pPr>
-      <w:bookmarkStart w:id="3" w:name="_Toc3500423"/>
+      <w:bookmarkStart w:id="3" w:name="_Toc3505108"/>
       <w:r>
         <w:rPr>
           <w:lang w:val="en-US"/>
@@ -2725,16 +2724,14 @@
         <w:rPr>
           <w:lang w:val="en-US"/>
         </w:rPr>
-        <w:t xml:space="preserve">Premium capsules have all the features a Free capsule has plus the option of making them privates, in which case they won’t be displayed when listing or searching for capsules and can only be accessed through an </w:t>
-      </w:r>
-      <w:proofErr w:type="spellStart"/>
-      <w:r>
-        <w:rPr>
-          <w:lang w:val="en-US"/>
-        </w:rPr>
-        <w:t>url</w:t>
-      </w:r>
-      <w:proofErr w:type="spellEnd"/>
+        <w:t>Premium capsules have all the features a Free capsule has plus the option of making them privates, in which case they won’t be displayed when listing or searching for capsules and can only be accessed through a</w:t>
+      </w:r>
+      <w:r>
+        <w:rPr>
+          <w:lang w:val="en-US"/>
+        </w:rPr>
+        <w:t xml:space="preserve"> URL</w:t>
+      </w:r>
       <w:r>
         <w:rPr>
           <w:lang w:val="en-US"/>
@@ -3085,14 +3082,12 @@
         </w:rPr>
         <w:t xml:space="preserve">user will be able to set his created capsules to private and select who to share its </w:t>
       </w:r>
-      <w:proofErr w:type="spellStart"/>
-      <w:r>
-        <w:rPr>
-          <w:lang w:val="en-US"/>
-        </w:rPr>
-        <w:t>url</w:t>
-      </w:r>
-      <w:proofErr w:type="spellEnd"/>
+      <w:r>
+        <w:rPr>
+          <w:lang w:val="en-US"/>
+        </w:rPr>
+        <w:t>URL</w:t>
+      </w:r>
       <w:r>
         <w:rPr>
           <w:lang w:val="en-US"/>
@@ -3631,7 +3626,7 @@
           <w:lang w:val="en-US"/>
         </w:rPr>
       </w:pPr>
-      <w:bookmarkStart w:id="4" w:name="_Toc3500424"/>
+      <w:bookmarkStart w:id="4" w:name="_Toc3505109"/>
       <w:r>
         <w:rPr>
           <w:lang w:val="en-US"/>
@@ -5160,7 +5155,7 @@
           <w:lang w:val="en-US"/>
         </w:rPr>
       </w:pPr>
-      <w:bookmarkStart w:id="5" w:name="_Toc3500425"/>
+      <w:bookmarkStart w:id="5" w:name="_Toc3505110"/>
       <w:r>
         <w:rPr>
           <w:lang w:val="en-US"/>
@@ -5434,7 +5429,7 @@
           <w:lang w:val="en-US"/>
         </w:rPr>
       </w:pPr>
-      <w:bookmarkStart w:id="6" w:name="_Toc3500426"/>
+      <w:bookmarkStart w:id="6" w:name="_Toc3505111"/>
       <w:r>
         <w:rPr>
           <w:lang w:val="en-US"/>
@@ -5951,6 +5946,12 @@
         </w:rPr>
         <w:t>Functional tests</w:t>
       </w:r>
+      <w:r>
+        <w:rPr>
+          <w:lang w:val="en-US"/>
+        </w:rPr>
+        <w:t>.</w:t>
+      </w:r>
     </w:p>
     <w:p>
       <w:pPr>
@@ -5967,7 +5968,13 @@
         <w:rPr>
           <w:lang w:val="en-US"/>
         </w:rPr>
-        <w:t>Integration tests.</w:t>
+        <w:t>Integration tests</w:t>
+      </w:r>
+      <w:r>
+        <w:rPr>
+          <w:lang w:val="en-US"/>
+        </w:rPr>
+        <w:t>.</w:t>
       </w:r>
     </w:p>
     <w:p>
@@ -5999,6 +6006,12 @@
         </w:rPr>
         <w:t xml:space="preserve"> tests</w:t>
       </w:r>
+      <w:r>
+        <w:rPr>
+          <w:lang w:val="en-US"/>
+        </w:rPr>
+        <w:t>.</w:t>
+      </w:r>
     </w:p>
     <w:p>
       <w:pPr>
@@ -6017,6 +6030,12 @@
         </w:rPr>
         <w:t>Code coverage tests</w:t>
       </w:r>
+      <w:r>
+        <w:rPr>
+          <w:lang w:val="en-US"/>
+        </w:rPr>
+        <w:t>.</w:t>
+      </w:r>
     </w:p>
     <w:p>
       <w:pPr>
@@ -6139,7 +6158,7 @@
           <w:lang w:val="en-US"/>
         </w:rPr>
       </w:pPr>
-      <w:bookmarkStart w:id="7" w:name="_Toc3500427"/>
+      <w:bookmarkStart w:id="7" w:name="_Toc3505112"/>
       <w:r>
         <w:rPr>
           <w:lang w:val="en-US"/>
@@ -7033,7 +7052,7 @@
           <w:lang w:val="en-US"/>
         </w:rPr>
       </w:pPr>
-      <w:bookmarkStart w:id="8" w:name="_Toc3500428"/>
+      <w:bookmarkStart w:id="8" w:name="_Toc3505113"/>
       <w:r>
         <w:rPr>
           <w:lang w:val="en-US"/>
@@ -7275,7 +7294,7 @@
           <w:lang w:val="en-US"/>
         </w:rPr>
       </w:pPr>
-      <w:bookmarkStart w:id="9" w:name="_Toc3500429"/>
+      <w:bookmarkStart w:id="9" w:name="_Toc3505114"/>
       <w:r>
         <w:rPr>
           <w:lang w:val="en-US"/>
@@ -7390,7 +7409,7 @@
           <w:lang w:val="en-US"/>
         </w:rPr>
       </w:pPr>
-      <w:bookmarkStart w:id="10" w:name="_Toc3500430"/>
+      <w:bookmarkStart w:id="10" w:name="_Toc3505115"/>
       <w:r>
         <w:rPr>
           <w:lang w:val="en-US"/>
@@ -7433,13 +7452,19 @@
           <w:lang w:val="en-US"/>
         </w:rPr>
       </w:pPr>
-      <w:bookmarkStart w:id="11" w:name="_Toc3500431"/>
+      <w:bookmarkStart w:id="11" w:name="_Toc3505116"/>
       <w:r>
         <w:rPr>
           <w:lang w:val="en-US"/>
         </w:rPr>
         <w:lastRenderedPageBreak/>
-        <w:t>SWOT ANALYSIS</w:t>
+        <w:t>SWOT A</w:t>
+      </w:r>
+      <w:r>
+        <w:rPr>
+          <w:lang w:val="en-US"/>
+        </w:rPr>
+        <w:t>nalysis</w:t>
       </w:r>
       <w:bookmarkEnd w:id="11"/>
     </w:p>
@@ -7447,7 +7472,7 @@
       <w:pPr>
         <w:pStyle w:val="Ttulo2"/>
       </w:pPr>
-      <w:bookmarkStart w:id="12" w:name="_Toc3500432"/>
+      <w:bookmarkStart w:id="12" w:name="_Toc3505117"/>
       <w:proofErr w:type="spellStart"/>
       <w:r>
         <w:t>Strengths</w:t>
@@ -7559,7 +7584,7 @@
       <w:pPr>
         <w:pStyle w:val="Ttulo2"/>
       </w:pPr>
-      <w:bookmarkStart w:id="13" w:name="_Toc3500433"/>
+      <w:bookmarkStart w:id="13" w:name="_Toc3505118"/>
       <w:proofErr w:type="spellStart"/>
       <w:r>
         <w:t>Weaknesses</w:t>
@@ -7636,7 +7661,7 @@
       <w:pPr>
         <w:pStyle w:val="Ttulo2"/>
       </w:pPr>
-      <w:bookmarkStart w:id="14" w:name="_Toc3500434"/>
+      <w:bookmarkStart w:id="14" w:name="_Toc3505119"/>
       <w:proofErr w:type="spellStart"/>
       <w:r>
         <w:t>O</w:t>
@@ -7739,7 +7764,7 @@
       <w:pPr>
         <w:pStyle w:val="Ttulo2"/>
       </w:pPr>
-      <w:bookmarkStart w:id="15" w:name="_Toc3500435"/>
+      <w:bookmarkStart w:id="15" w:name="_Toc3505120"/>
       <w:proofErr w:type="spellStart"/>
       <w:r>
         <w:t>Threats</w:t>
@@ -7851,7 +7876,7 @@
           <w:lang w:val="en-US"/>
         </w:rPr>
       </w:pPr>
-      <w:bookmarkStart w:id="16" w:name="_Toc3500436"/>
+      <w:bookmarkStart w:id="16" w:name="_Toc3505121"/>
       <w:r>
         <w:rPr>
           <w:lang w:val="en-US"/>
@@ -9371,7 +9396,7 @@
           <w:lang w:val="en-US"/>
         </w:rPr>
       </w:pPr>
-      <w:bookmarkStart w:id="17" w:name="_Toc3500437"/>
+      <w:bookmarkStart w:id="17" w:name="_Toc3505122"/>
       <w:r>
         <w:rPr>
           <w:lang w:val="en-US"/>
@@ -9615,7 +9640,7 @@
           <w:lang w:val="en-US"/>
         </w:rPr>
       </w:pPr>
-      <w:bookmarkStart w:id="18" w:name="_Toc3500438"/>
+      <w:bookmarkStart w:id="18" w:name="_Toc3505123"/>
       <w:r>
         <w:rPr>
           <w:lang w:val="en-US"/>
@@ -9663,7 +9688,7 @@
           <w:lang w:val="en-US"/>
         </w:rPr>
       </w:pPr>
-      <w:bookmarkStart w:id="19" w:name="_Toc3500439"/>
+      <w:bookmarkStart w:id="19" w:name="_Toc3505124"/>
       <w:r>
         <w:rPr>
           <w:lang w:val="en-US"/>
@@ -10064,7 +10089,7 @@
           <w:lang w:val="en-US"/>
         </w:rPr>
       </w:pPr>
-      <w:bookmarkStart w:id="20" w:name="_Toc3500440"/>
+      <w:bookmarkStart w:id="20" w:name="_Toc3505125"/>
       <w:r>
         <w:rPr>
           <w:lang w:val="en-US"/>
@@ -14082,7 +14107,7 @@
 </file>
 
 <file path=customXml/itemProps2.xml><?xml version="1.0" encoding="utf-8"?>
-<ds:datastoreItem xmlns:ds="http://schemas.openxmlformats.org/officeDocument/2006/customXml" ds:itemID="{E9BF89C6-7C6E-49FE-ADC0-E95B9A378DEF}">
+<ds:datastoreItem xmlns:ds="http://schemas.openxmlformats.org/officeDocument/2006/customXml" ds:itemID="{98FB8E8F-3682-4825-8E84-507B37F407AC}">
   <ds:schemaRefs>
     <ds:schemaRef ds:uri="http://schemas.openxmlformats.org/officeDocument/2006/bibliography"/>
   </ds:schemaRefs>

</xml_diff>